<commit_message>
PPT & Doc Update; Skills Update
</commit_message>
<xml_diff>
--- a/docs/Thiruppathi_Muthukumar.docx
+++ b/docs/Thiruppathi_Muthukumar.docx
@@ -74,6 +74,7 @@
         </w:rPr>
         <w:t xml:space="preserve"> </w:t>
       </w:r>
+      <w:proofErr w:type="gramStart"/>
       <w:r>
         <w:rPr>
           <w:rFonts w:cs="Arial"/>
@@ -91,34 +92,65 @@
         </w:rPr>
         <w:t xml:space="preserve"> </w:t>
       </w:r>
+      <w:proofErr w:type="gramEnd"/>
+      <w:r>
+        <w:rPr>
+          <w:rFonts w:cs="Arial"/>
+          <w:sz w:val="22"/>
+          <w:szCs w:val="22"/>
+        </w:rPr>
+        <w:fldChar w:fldCharType="begin"/>
+      </w:r>
+      <w:r>
+        <w:rPr>
+          <w:rFonts w:cs="Arial"/>
+          <w:sz w:val="22"/>
+          <w:szCs w:val="22"/>
+        </w:rPr>
+        <w:instrText xml:space="preserve"> HYPERLINK "mailto:thiruppathi.muthukumar@nttdata.com" </w:instrText>
+      </w:r>
+      <w:r>
+        <w:rPr>
+          <w:rFonts w:cs="Arial"/>
+          <w:sz w:val="22"/>
+          <w:szCs w:val="22"/>
+        </w:rPr>
+        <w:fldChar w:fldCharType="separate"/>
+      </w:r>
+      <w:r>
+        <w:rPr>
+          <w:rStyle w:val="Hyperlink"/>
+          <w:rFonts w:cs="Arial"/>
+          <w:sz w:val="22"/>
+          <w:szCs w:val="22"/>
+        </w:rPr>
+        <w:t>thiruppathi.muthukumar@nttdata.com</w:t>
+      </w:r>
+      <w:r>
+        <w:rPr>
+          <w:rFonts w:cs="Arial"/>
+          <w:sz w:val="22"/>
+          <w:szCs w:val="22"/>
+        </w:rPr>
+        <w:fldChar w:fldCharType="end"/>
+      </w:r>
+      <w:r>
+        <w:rPr>
+          <w:rFonts w:cs="Arial"/>
+          <w:sz w:val="22"/>
+          <w:szCs w:val="22"/>
+        </w:rPr>
+        <w:t xml:space="preserve"> </w:t>
+      </w:r>
+      <w:r>
+        <w:rPr>
+          <w:rFonts w:cs="Arial"/>
+          <w:sz w:val="22"/>
+          <w:szCs w:val="22"/>
+        </w:rPr>
+        <w:t xml:space="preserve">| </w:t>
+      </w:r>
       <w:hyperlink r:id="rId13" w:history="1">
-        <w:r>
-          <w:rPr>
-            <w:rStyle w:val="Hyperlink"/>
-            <w:rFonts w:cs="Arial"/>
-            <w:sz w:val="22"/>
-            <w:szCs w:val="22"/>
-          </w:rPr>
-          <w:t>thiruppathi.muthukumar@nttdata.com</w:t>
-        </w:r>
-      </w:hyperlink>
-      <w:r>
-        <w:rPr>
-          <w:rFonts w:cs="Arial"/>
-          <w:sz w:val="22"/>
-          <w:szCs w:val="22"/>
-        </w:rPr>
-        <w:t xml:space="preserve"> </w:t>
-      </w:r>
-      <w:r>
-        <w:rPr>
-          <w:rFonts w:cs="Arial"/>
-          <w:sz w:val="22"/>
-          <w:szCs w:val="22"/>
-        </w:rPr>
-        <w:t xml:space="preserve">| </w:t>
-      </w:r>
-      <w:hyperlink r:id="rId14" w:history="1">
         <w:r>
           <w:rPr>
             <w:rStyle w:val="Hyperlink"/>
@@ -253,14 +285,25 @@
         </w:rPr>
         <w:t xml:space="preserve"> </w:t>
       </w:r>
-      <w:r>
-        <w:rPr>
-          <w:rFonts w:cs="Arial"/>
-          <w:color w:val="262626"/>
-          <w:sz w:val="22"/>
-          <w:szCs w:val="22"/>
-        </w:rPr>
-        <w:t xml:space="preserve">Proficient in developing high fidelity prototypes with cross browser compatibility using HTML5 CSS3 &amp; JavaScript. </w:t>
+      <w:proofErr w:type="gramStart"/>
+      <w:r>
+        <w:rPr>
+          <w:rFonts w:cs="Arial"/>
+          <w:color w:val="262626"/>
+          <w:sz w:val="22"/>
+          <w:szCs w:val="22"/>
+        </w:rPr>
+        <w:t>Proficient in developing high fidelity prototypes with cross browser compatibility using HTML5 CSS3 &amp; JavaScript.</w:t>
+      </w:r>
+      <w:proofErr w:type="gramEnd"/>
+      <w:r>
+        <w:rPr>
+          <w:rFonts w:cs="Arial"/>
+          <w:color w:val="262626"/>
+          <w:sz w:val="22"/>
+          <w:szCs w:val="22"/>
+        </w:rPr>
+        <w:t xml:space="preserve"> </w:t>
       </w:r>
     </w:p>
     <w:p>
@@ -496,15 +539,19 @@
         </w:rPr>
         <w:t xml:space="preserve"> </w:t>
       </w:r>
-      <w:r>
-        <w:rPr>
-          <w:rFonts w:cs="Arial"/>
-          <w:color w:val="262626"/>
-          <w:sz w:val="22"/>
-          <w:szCs w:val="22"/>
-        </w:rPr>
-        <w:t xml:space="preserve"> </w:t>
-      </w:r>
+      <w:hyperlink r:id="rId14" w:history="1">
+        <w:r>
+          <w:rPr>
+            <w:rStyle w:val="Hyperlink"/>
+            <w:rFonts w:cs="Arial"/>
+            <w:sz w:val="22"/>
+            <w:szCs w:val="22"/>
+          </w:rPr>
+          <w:t>Read More…</w:t>
+        </w:r>
+      </w:hyperlink>
+      <w:bookmarkStart w:id="0" w:name="_GoBack"/>
+      <w:bookmarkEnd w:id="0"/>
     </w:p>
     <w:p>
       <w:pPr>
@@ -566,16 +613,36 @@
           <w:sz w:val="22"/>
           <w:szCs w:val="22"/>
         </w:rPr>
-        <w:t>Application Design &amp; Development</w:t>
-      </w:r>
-      <w:r>
-        <w:rPr>
-          <w:rFonts w:cs="Arial"/>
-          <w:color w:val="262626"/>
-          <w:sz w:val="22"/>
-          <w:szCs w:val="22"/>
-        </w:rPr>
-        <w:t>(Java</w:t>
+        <w:t xml:space="preserve">Application Design &amp; </w:t>
+      </w:r>
+      <w:proofErr w:type="gramStart"/>
+      <w:r>
+        <w:rPr>
+          <w:rFonts w:cs="Arial"/>
+          <w:color w:val="262626"/>
+          <w:sz w:val="22"/>
+          <w:szCs w:val="22"/>
+        </w:rPr>
+        <w:t>Development</w:t>
+      </w:r>
+      <w:r>
+        <w:rPr>
+          <w:rFonts w:cs="Arial"/>
+          <w:color w:val="262626"/>
+          <w:sz w:val="22"/>
+          <w:szCs w:val="22"/>
+        </w:rPr>
+        <w:t>(</w:t>
+      </w:r>
+      <w:proofErr w:type="gramEnd"/>
+      <w:r>
+        <w:rPr>
+          <w:rFonts w:cs="Arial"/>
+          <w:color w:val="262626"/>
+          <w:sz w:val="22"/>
+          <w:szCs w:val="22"/>
+        </w:rPr>
+        <w:t>Java</w:t>
       </w:r>
       <w:r>
         <w:rPr>
@@ -629,8 +696,19 @@
           <w:sz w:val="22"/>
           <w:szCs w:val="22"/>
         </w:rPr>
-        <w:t>(HTML5, CSS3, Javascript</w:t>
-      </w:r>
+        <w:t xml:space="preserve">(HTML5, CSS3, </w:t>
+      </w:r>
+      <w:proofErr w:type="spellStart"/>
+      <w:r>
+        <w:rPr>
+          <w:rFonts w:cs="Arial"/>
+          <w:color w:val="262626"/>
+          <w:sz w:val="22"/>
+          <w:szCs w:val="22"/>
+        </w:rPr>
+        <w:t>Javascript</w:t>
+      </w:r>
+      <w:proofErr w:type="spellEnd"/>
       <w:r>
         <w:rPr>
           <w:rFonts w:cs="Arial"/>
@@ -782,7 +860,27 @@
           <w:sz w:val="22"/>
           <w:szCs w:val="22"/>
         </w:rPr>
-        <w:t>, Unit Testing, Empathetic Design, Gamification,</w:t>
+        <w:t xml:space="preserve">, Unit Testing, Empathetic Design, </w:t>
+      </w:r>
+      <w:proofErr w:type="spellStart"/>
+      <w:r>
+        <w:rPr>
+          <w:rFonts w:cs="Arial"/>
+          <w:color w:val="262626"/>
+          <w:sz w:val="22"/>
+          <w:szCs w:val="22"/>
+        </w:rPr>
+        <w:t>Gamification</w:t>
+      </w:r>
+      <w:proofErr w:type="spellEnd"/>
+      <w:r>
+        <w:rPr>
+          <w:rFonts w:cs="Arial"/>
+          <w:color w:val="262626"/>
+          <w:sz w:val="22"/>
+          <w:szCs w:val="22"/>
+        </w:rPr>
+        <w:t>,</w:t>
       </w:r>
       <w:r>
         <w:rPr>
@@ -880,7 +978,27 @@
           <w:sz w:val="22"/>
           <w:szCs w:val="22"/>
         </w:rPr>
-        <w:t>HTML5, CSS3, Javascript, Java,</w:t>
+        <w:t xml:space="preserve">HTML5, CSS3, </w:t>
+      </w:r>
+      <w:proofErr w:type="spellStart"/>
+      <w:r>
+        <w:rPr>
+          <w:rFonts w:cs="Arial"/>
+          <w:color w:val="262626"/>
+          <w:sz w:val="22"/>
+          <w:szCs w:val="22"/>
+        </w:rPr>
+        <w:t>Javascript</w:t>
+      </w:r>
+      <w:proofErr w:type="spellEnd"/>
+      <w:r>
+        <w:rPr>
+          <w:rFonts w:cs="Arial"/>
+          <w:color w:val="262626"/>
+          <w:sz w:val="22"/>
+          <w:szCs w:val="22"/>
+        </w:rPr>
+        <w:t>, Java,</w:t>
       </w:r>
       <w:r>
         <w:rPr>
@@ -943,16 +1061,76 @@
           <w:sz w:val="22"/>
           <w:szCs w:val="22"/>
         </w:rPr>
-        <w:t xml:space="preserve"> jQuery, RxJS, node-js, </w:t>
-      </w:r>
-      <w:r>
-        <w:rPr>
-          <w:rFonts w:cs="Arial"/>
-          <w:color w:val="262626"/>
-          <w:sz w:val="22"/>
-          <w:szCs w:val="22"/>
-        </w:rPr>
-        <w:t xml:space="preserve">express-js, </w:t>
+        <w:t xml:space="preserve"> jQuery, </w:t>
+      </w:r>
+      <w:proofErr w:type="spellStart"/>
+      <w:r>
+        <w:rPr>
+          <w:rFonts w:cs="Arial"/>
+          <w:color w:val="262626"/>
+          <w:sz w:val="22"/>
+          <w:szCs w:val="22"/>
+        </w:rPr>
+        <w:t>RxJS</w:t>
+      </w:r>
+      <w:proofErr w:type="spellEnd"/>
+      <w:r>
+        <w:rPr>
+          <w:rFonts w:cs="Arial"/>
+          <w:color w:val="262626"/>
+          <w:sz w:val="22"/>
+          <w:szCs w:val="22"/>
+        </w:rPr>
+        <w:t>, node-</w:t>
+      </w:r>
+      <w:proofErr w:type="spellStart"/>
+      <w:r>
+        <w:rPr>
+          <w:rFonts w:cs="Arial"/>
+          <w:color w:val="262626"/>
+          <w:sz w:val="22"/>
+          <w:szCs w:val="22"/>
+        </w:rPr>
+        <w:t>js</w:t>
+      </w:r>
+      <w:proofErr w:type="spellEnd"/>
+      <w:r>
+        <w:rPr>
+          <w:rFonts w:cs="Arial"/>
+          <w:color w:val="262626"/>
+          <w:sz w:val="22"/>
+          <w:szCs w:val="22"/>
+        </w:rPr>
+        <w:t xml:space="preserve">, </w:t>
+      </w:r>
+      <w:r>
+        <w:rPr>
+          <w:rFonts w:cs="Arial"/>
+          <w:color w:val="262626"/>
+          <w:sz w:val="22"/>
+          <w:szCs w:val="22"/>
+        </w:rPr>
+        <w:t>express-</w:t>
+      </w:r>
+      <w:proofErr w:type="spellStart"/>
+      <w:r>
+        <w:rPr>
+          <w:rFonts w:cs="Arial"/>
+          <w:color w:val="262626"/>
+          <w:sz w:val="22"/>
+          <w:szCs w:val="22"/>
+        </w:rPr>
+        <w:t>js</w:t>
+      </w:r>
+      <w:proofErr w:type="spellEnd"/>
+      <w:r>
+        <w:rPr>
+          <w:rFonts w:cs="Arial"/>
+          <w:color w:val="262626"/>
+          <w:sz w:val="22"/>
+          <w:szCs w:val="22"/>
+        </w:rPr>
+        <w:t xml:space="preserve">, </w:t>
       </w:r>
       <w:r>
         <w:rPr>
@@ -1007,7 +1185,37 @@
           <w:sz w:val="22"/>
           <w:szCs w:val="22"/>
         </w:rPr>
-        <w:t xml:space="preserve"> Bootstrap, Adaptive UI, bower, npm, yeoman, gulp, grunt, babel, ES6, </w:t>
+        <w:t xml:space="preserve"> Bootstrap, Adaptive UI, bower, </w:t>
+      </w:r>
+      <w:proofErr w:type="spellStart"/>
+      <w:r>
+        <w:rPr>
+          <w:rFonts w:cs="Arial"/>
+          <w:color w:val="262626"/>
+          <w:sz w:val="22"/>
+          <w:szCs w:val="22"/>
+        </w:rPr>
+        <w:t>npm</w:t>
+      </w:r>
+      <w:proofErr w:type="spellEnd"/>
+      <w:r>
+        <w:rPr>
+          <w:rFonts w:cs="Arial"/>
+          <w:color w:val="262626"/>
+          <w:sz w:val="22"/>
+          <w:szCs w:val="22"/>
+        </w:rPr>
+        <w:t>, yeoman, gulp, grunt, babel, ES6</w:t>
+      </w:r>
+      <w:proofErr w:type="gramStart"/>
+      <w:r>
+        <w:rPr>
+          <w:rFonts w:cs="Arial"/>
+          <w:color w:val="262626"/>
+          <w:sz w:val="22"/>
+          <w:szCs w:val="22"/>
+        </w:rPr>
+        <w:t xml:space="preserve">, </w:t>
       </w:r>
       <w:r>
         <w:rPr>
@@ -1025,7 +1233,77 @@
           <w:sz w:val="22"/>
           <w:szCs w:val="22"/>
         </w:rPr>
-        <w:t>Firebase, MongoDB, PouchDB, IBM Cloudant,</w:t>
+        <w:t>Firebase</w:t>
+      </w:r>
+      <w:proofErr w:type="gramEnd"/>
+      <w:r>
+        <w:rPr>
+          <w:rFonts w:cs="Arial"/>
+          <w:color w:val="262626"/>
+          <w:sz w:val="22"/>
+          <w:szCs w:val="22"/>
+        </w:rPr>
+        <w:t xml:space="preserve">, </w:t>
+      </w:r>
+      <w:proofErr w:type="spellStart"/>
+      <w:r>
+        <w:rPr>
+          <w:rFonts w:cs="Arial"/>
+          <w:color w:val="262626"/>
+          <w:sz w:val="22"/>
+          <w:szCs w:val="22"/>
+        </w:rPr>
+        <w:t>MongoDB</w:t>
+      </w:r>
+      <w:proofErr w:type="spellEnd"/>
+      <w:r>
+        <w:rPr>
+          <w:rFonts w:cs="Arial"/>
+          <w:color w:val="262626"/>
+          <w:sz w:val="22"/>
+          <w:szCs w:val="22"/>
+        </w:rPr>
+        <w:t xml:space="preserve">, </w:t>
+      </w:r>
+      <w:proofErr w:type="spellStart"/>
+      <w:r>
+        <w:rPr>
+          <w:rFonts w:cs="Arial"/>
+          <w:color w:val="262626"/>
+          <w:sz w:val="22"/>
+          <w:szCs w:val="22"/>
+        </w:rPr>
+        <w:t>PouchDB</w:t>
+      </w:r>
+      <w:proofErr w:type="spellEnd"/>
+      <w:r>
+        <w:rPr>
+          <w:rFonts w:cs="Arial"/>
+          <w:color w:val="262626"/>
+          <w:sz w:val="22"/>
+          <w:szCs w:val="22"/>
+        </w:rPr>
+        <w:t xml:space="preserve">, IBM </w:t>
+      </w:r>
+      <w:proofErr w:type="spellStart"/>
+      <w:r>
+        <w:rPr>
+          <w:rFonts w:cs="Arial"/>
+          <w:color w:val="262626"/>
+          <w:sz w:val="22"/>
+          <w:szCs w:val="22"/>
+        </w:rPr>
+        <w:t>Cloudant</w:t>
+      </w:r>
+      <w:proofErr w:type="spellEnd"/>
+      <w:r>
+        <w:rPr>
+          <w:rFonts w:cs="Arial"/>
+          <w:color w:val="262626"/>
+          <w:sz w:val="22"/>
+          <w:szCs w:val="22"/>
+        </w:rPr>
+        <w:t>,</w:t>
       </w:r>
       <w:r>
         <w:rPr>
@@ -1043,7 +1321,47 @@
           <w:sz w:val="22"/>
           <w:szCs w:val="22"/>
         </w:rPr>
-        <w:t>,Hudson Continuous Integration, REST, JMS, Active MQ, Action Script 2.0, Hibernate, JPA, Angular-fire, &lt;firebase-element&gt;, Ant, Maven, Powershell, JUnit, Selenium, Web Component Tester, Flash, After Effects, Photoshop, Gimp,</w:t>
+        <w:t xml:space="preserve">,Hudson Continuous Integration, REST, JMS, Active MQ, Action Script 2.0, Hibernate, JPA, Angular-fire, &lt;firebase-element&gt;, Ant, Maven, </w:t>
+      </w:r>
+      <w:proofErr w:type="spellStart"/>
+      <w:r>
+        <w:rPr>
+          <w:rFonts w:cs="Arial"/>
+          <w:color w:val="262626"/>
+          <w:sz w:val="22"/>
+          <w:szCs w:val="22"/>
+        </w:rPr>
+        <w:t>Powershell</w:t>
+      </w:r>
+      <w:proofErr w:type="spellEnd"/>
+      <w:r>
+        <w:rPr>
+          <w:rFonts w:cs="Arial"/>
+          <w:color w:val="262626"/>
+          <w:sz w:val="22"/>
+          <w:szCs w:val="22"/>
+        </w:rPr>
+        <w:t xml:space="preserve">, </w:t>
+      </w:r>
+      <w:proofErr w:type="spellStart"/>
+      <w:r>
+        <w:rPr>
+          <w:rFonts w:cs="Arial"/>
+          <w:color w:val="262626"/>
+          <w:sz w:val="22"/>
+          <w:szCs w:val="22"/>
+        </w:rPr>
+        <w:t>JUnit</w:t>
+      </w:r>
+      <w:proofErr w:type="spellEnd"/>
+      <w:r>
+        <w:rPr>
+          <w:rFonts w:cs="Arial"/>
+          <w:color w:val="262626"/>
+          <w:sz w:val="22"/>
+          <w:szCs w:val="22"/>
+        </w:rPr>
+        <w:t>, Selenium, Web Component Tester, Flash, After Effects, Photoshop, Gimp,</w:t>
       </w:r>
       <w:r>
         <w:rPr>
@@ -1063,32 +1381,85 @@
         </w:rPr>
         <w:t xml:space="preserve">Confluence – Wiki </w:t>
       </w:r>
-      <w:r>
-        <w:rPr>
-          <w:rFonts w:cs="Arial"/>
-          <w:color w:val="262626"/>
-          <w:sz w:val="22"/>
-          <w:szCs w:val="22"/>
-        </w:rPr>
-        <w:t>Markup, Markdown, JIRA, Github</w:t>
-      </w:r>
-      <w:r>
-        <w:rPr>
-          <w:rFonts w:cs="Arial"/>
-          <w:color w:val="262626"/>
-          <w:sz w:val="22"/>
-          <w:szCs w:val="22"/>
-        </w:rPr>
-        <w:t xml:space="preserve">, SVN, VSS, Star Team, Spring MVC, nginx, tomcat, </w:t>
-      </w:r>
-      <w:r>
-        <w:rPr>
-          <w:rFonts w:cs="Arial"/>
-          <w:color w:val="262626"/>
-          <w:sz w:val="22"/>
-          <w:szCs w:val="22"/>
-        </w:rPr>
-        <w:t xml:space="preserve">heroku, </w:t>
+      <w:proofErr w:type="spellStart"/>
+      <w:r>
+        <w:rPr>
+          <w:rFonts w:cs="Arial"/>
+          <w:color w:val="262626"/>
+          <w:sz w:val="22"/>
+          <w:szCs w:val="22"/>
+        </w:rPr>
+        <w:t>Markup</w:t>
+      </w:r>
+      <w:proofErr w:type="spellEnd"/>
+      <w:r>
+        <w:rPr>
+          <w:rFonts w:cs="Arial"/>
+          <w:color w:val="262626"/>
+          <w:sz w:val="22"/>
+          <w:szCs w:val="22"/>
+        </w:rPr>
+        <w:t xml:space="preserve">, Markdown, JIRA, </w:t>
+      </w:r>
+      <w:proofErr w:type="spellStart"/>
+      <w:r>
+        <w:rPr>
+          <w:rFonts w:cs="Arial"/>
+          <w:color w:val="262626"/>
+          <w:sz w:val="22"/>
+          <w:szCs w:val="22"/>
+        </w:rPr>
+        <w:t>Github</w:t>
+      </w:r>
+      <w:proofErr w:type="spellEnd"/>
+      <w:r>
+        <w:rPr>
+          <w:rFonts w:cs="Arial"/>
+          <w:color w:val="262626"/>
+          <w:sz w:val="22"/>
+          <w:szCs w:val="22"/>
+        </w:rPr>
+        <w:t xml:space="preserve">, SVN, VSS, Star Team, Spring MVC, </w:t>
+      </w:r>
+      <w:proofErr w:type="spellStart"/>
+      <w:r>
+        <w:rPr>
+          <w:rFonts w:cs="Arial"/>
+          <w:color w:val="262626"/>
+          <w:sz w:val="22"/>
+          <w:szCs w:val="22"/>
+        </w:rPr>
+        <w:t>nginx</w:t>
+      </w:r>
+      <w:proofErr w:type="spellEnd"/>
+      <w:r>
+        <w:rPr>
+          <w:rFonts w:cs="Arial"/>
+          <w:color w:val="262626"/>
+          <w:sz w:val="22"/>
+          <w:szCs w:val="22"/>
+        </w:rPr>
+        <w:t xml:space="preserve">, tomcat, </w:t>
+      </w:r>
+      <w:proofErr w:type="spellStart"/>
+      <w:r>
+        <w:rPr>
+          <w:rFonts w:cs="Arial"/>
+          <w:color w:val="262626"/>
+          <w:sz w:val="22"/>
+          <w:szCs w:val="22"/>
+        </w:rPr>
+        <w:t>heroku</w:t>
+      </w:r>
+      <w:proofErr w:type="spellEnd"/>
+      <w:r>
+        <w:rPr>
+          <w:rFonts w:cs="Arial"/>
+          <w:color w:val="262626"/>
+          <w:sz w:val="22"/>
+          <w:szCs w:val="22"/>
+        </w:rPr>
+        <w:t xml:space="preserve">, </w:t>
       </w:r>
       <w:r>
         <w:rPr>
@@ -1124,7 +1495,27 @@
           <w:sz w:val="22"/>
           <w:szCs w:val="22"/>
         </w:rPr>
-        <w:t>Interaction Design, Visual Design(Photoshop) &amp; Prototyping, Responsive Web Design, Functional Programming, Reactive Programming, Object Oriented Programming, Standards-complaint web development, Integration using SOA(Mule ESB), Motion Graphics(Flash &amp; Adobe After Effects), Unit Testing, Empathetic Design, Gamification, Accessibility Standards, Web Components,</w:t>
+        <w:t xml:space="preserve">Interaction Design, Visual Design(Photoshop) &amp; Prototyping, Responsive Web Design, Functional Programming, Reactive Programming, Object Oriented Programming, Standards-complaint web development, Integration using SOA(Mule ESB), Motion Graphics(Flash &amp; Adobe After Effects), Unit Testing, Empathetic Design, </w:t>
+      </w:r>
+      <w:proofErr w:type="spellStart"/>
+      <w:r>
+        <w:rPr>
+          <w:rFonts w:cs="Arial"/>
+          <w:color w:val="262626"/>
+          <w:sz w:val="22"/>
+          <w:szCs w:val="22"/>
+        </w:rPr>
+        <w:t>Gamification</w:t>
+      </w:r>
+      <w:proofErr w:type="spellEnd"/>
+      <w:r>
+        <w:rPr>
+          <w:rFonts w:cs="Arial"/>
+          <w:color w:val="262626"/>
+          <w:sz w:val="22"/>
+          <w:szCs w:val="22"/>
+        </w:rPr>
+        <w:t>, Accessibility Standards, Web Components,</w:t>
       </w:r>
       <w:r>
         <w:rPr>
@@ -1151,7 +1542,27 @@
           <w:sz w:val="22"/>
           <w:szCs w:val="22"/>
         </w:rPr>
-        <w:t>, Atom, Sublime Text, Eclipse IDE, Intellij, Mule Studio, Go</w:t>
+        <w:t xml:space="preserve">, Atom, Sublime Text, Eclipse IDE, </w:t>
+      </w:r>
+      <w:proofErr w:type="spellStart"/>
+      <w:r>
+        <w:rPr>
+          <w:rFonts w:cs="Arial"/>
+          <w:color w:val="262626"/>
+          <w:sz w:val="22"/>
+          <w:szCs w:val="22"/>
+        </w:rPr>
+        <w:t>Intellij</w:t>
+      </w:r>
+      <w:proofErr w:type="spellEnd"/>
+      <w:r>
+        <w:rPr>
+          <w:rFonts w:cs="Arial"/>
+          <w:color w:val="262626"/>
+          <w:sz w:val="22"/>
+          <w:szCs w:val="22"/>
+        </w:rPr>
+        <w:t>, Mule Studio, Go</w:t>
       </w:r>
       <w:r>
         <w:rPr>
@@ -1466,7 +1877,43 @@
           <w:color w:val="262626"/>
           <w:sz w:val="18"/>
         </w:rPr>
-        <w:t>, CSS3, jQuery, Media Queires, Raphaël JS</w:t>
+        <w:t xml:space="preserve">, CSS3, </w:t>
+      </w:r>
+      <w:proofErr w:type="gramStart"/>
+      <w:r>
+        <w:rPr>
+          <w:rFonts w:cs="Arial"/>
+          <w:color w:val="262626"/>
+          <w:sz w:val="18"/>
+        </w:rPr>
+        <w:t>jQuery</w:t>
+      </w:r>
+      <w:proofErr w:type="gramEnd"/>
+      <w:r>
+        <w:rPr>
+          <w:rFonts w:cs="Arial"/>
+          <w:color w:val="262626"/>
+          <w:sz w:val="18"/>
+        </w:rPr>
+        <w:t xml:space="preserve">, Media </w:t>
+      </w:r>
+      <w:proofErr w:type="spellStart"/>
+      <w:r>
+        <w:rPr>
+          <w:rFonts w:cs="Arial"/>
+          <w:color w:val="262626"/>
+          <w:sz w:val="18"/>
+        </w:rPr>
+        <w:t>Queires</w:t>
+      </w:r>
+      <w:proofErr w:type="spellEnd"/>
+      <w:r>
+        <w:rPr>
+          <w:rFonts w:cs="Arial"/>
+          <w:color w:val="262626"/>
+          <w:sz w:val="18"/>
+        </w:rPr>
+        <w:t>, Raphaël JS</w:t>
       </w:r>
       <w:r>
         <w:rPr>
@@ -1636,7 +2083,25 @@
           <w:color w:val="262626"/>
           <w:sz w:val="18"/>
         </w:rPr>
-        <w:t>s using Polymer, ReactJS to upgrade the current system.</w:t>
+        <w:t xml:space="preserve">s using Polymer, </w:t>
+      </w:r>
+      <w:proofErr w:type="spellStart"/>
+      <w:r>
+        <w:rPr>
+          <w:rFonts w:cs="Arial"/>
+          <w:color w:val="262626"/>
+          <w:sz w:val="18"/>
+        </w:rPr>
+        <w:t>ReactJS</w:t>
+      </w:r>
+      <w:proofErr w:type="spellEnd"/>
+      <w:r>
+        <w:rPr>
+          <w:rFonts w:cs="Arial"/>
+          <w:color w:val="262626"/>
+          <w:sz w:val="18"/>
+        </w:rPr>
+        <w:t xml:space="preserve"> to upgrade the current system.</w:t>
       </w:r>
     </w:p>
     <w:p>
@@ -1667,7 +2132,25 @@
           <w:color w:val="262626"/>
           <w:sz w:val="18"/>
         </w:rPr>
-        <w:t xml:space="preserve"> in Agile environment.</w:t>
+        <w:t xml:space="preserve"> in </w:t>
+      </w:r>
+      <w:proofErr w:type="gramStart"/>
+      <w:r>
+        <w:rPr>
+          <w:rFonts w:cs="Arial"/>
+          <w:color w:val="262626"/>
+          <w:sz w:val="18"/>
+        </w:rPr>
+        <w:t>Agile</w:t>
+      </w:r>
+      <w:proofErr w:type="gramEnd"/>
+      <w:r>
+        <w:rPr>
+          <w:rFonts w:cs="Arial"/>
+          <w:color w:val="262626"/>
+          <w:sz w:val="18"/>
+        </w:rPr>
+        <w:t xml:space="preserve"> environment.</w:t>
       </w:r>
     </w:p>
     <w:p>
@@ -1970,8 +2453,18 @@
           <w:sz w:val="18"/>
           <w:lang w:val="en-US"/>
         </w:rPr>
-        <w:t>, Balsamiq</w:t>
-      </w:r>
+        <w:t xml:space="preserve">, </w:t>
+      </w:r>
+      <w:proofErr w:type="spellStart"/>
+      <w:r>
+        <w:rPr>
+          <w:bCs/>
+          <w:sz w:val="18"/>
+          <w:lang w:val="en-US"/>
+        </w:rPr>
+        <w:t>Balsamiq</w:t>
+      </w:r>
+      <w:proofErr w:type="spellEnd"/>
     </w:p>
     <w:p>
       <w:pPr>
@@ -2410,6 +2903,7 @@
         <w:t xml:space="preserve">Developer - </w:t>
       </w:r>
       <w:hyperlink r:id="rId19" w:history="1">
+        <w:proofErr w:type="spellStart"/>
         <w:r>
           <w:rPr>
             <w:rStyle w:val="Hyperlink"/>
@@ -2419,418 +2913,9 @@
             <w:szCs w:val="22"/>
             <w:lang w:val="en-US"/>
           </w:rPr>
-          <w:t>Tokio Marine Kiln</w:t>
+          <w:t>Tokio</w:t>
         </w:r>
-      </w:hyperlink>
-      <w:r>
-        <w:rPr>
-          <w:rFonts w:cs="Arial"/>
-          <w:b/>
-          <w:color w:val="262626"/>
-          <w:sz w:val="22"/>
-          <w:szCs w:val="22"/>
-        </w:rPr>
-        <w:tab/>
-      </w:r>
-      <w:r>
-        <w:rPr>
-          <w:rFonts w:cs="Arial"/>
-          <w:b/>
-          <w:color w:val="262626"/>
-          <w:sz w:val="22"/>
-          <w:szCs w:val="22"/>
-        </w:rPr>
-        <w:tab/>
-      </w:r>
-      <w:r>
-        <w:rPr>
-          <w:rFonts w:cs="Arial"/>
-          <w:b/>
-          <w:color w:val="262626"/>
-          <w:sz w:val="22"/>
-          <w:szCs w:val="22"/>
-        </w:rPr>
-        <w:tab/>
-      </w:r>
-      <w:r>
-        <w:rPr>
-          <w:rFonts w:cs="Arial"/>
-          <w:b/>
-          <w:color w:val="262626"/>
-          <w:sz w:val="22"/>
-          <w:szCs w:val="22"/>
-        </w:rPr>
-        <w:tab/>
-      </w:r>
-      <w:r>
-        <w:rPr>
-          <w:rFonts w:cs="Arial"/>
-          <w:b/>
-          <w:color w:val="262626"/>
-          <w:sz w:val="22"/>
-          <w:szCs w:val="22"/>
-        </w:rPr>
-        <w:tab/>
-        <w:t xml:space="preserve">      May 2012</w:t>
-      </w:r>
-      <w:r>
-        <w:rPr>
-          <w:rFonts w:cs="Arial"/>
-          <w:b/>
-          <w:color w:val="262626"/>
-          <w:sz w:val="22"/>
-          <w:szCs w:val="22"/>
-        </w:rPr>
-        <w:t xml:space="preserve"> – </w:t>
-      </w:r>
-      <w:r>
-        <w:rPr>
-          <w:rFonts w:cs="Arial"/>
-          <w:b/>
-          <w:color w:val="262626"/>
-          <w:sz w:val="22"/>
-          <w:szCs w:val="22"/>
-        </w:rPr>
-        <w:t>Mar</w:t>
-      </w:r>
-      <w:r>
-        <w:rPr>
-          <w:rFonts w:cs="Arial"/>
-          <w:b/>
-          <w:color w:val="262626"/>
-          <w:sz w:val="22"/>
-          <w:szCs w:val="22"/>
-        </w:rPr>
-        <w:t xml:space="preserve"> 2014</w:t>
-      </w:r>
-      <w:r>
-        <w:rPr>
-          <w:rFonts w:cs="Arial"/>
-          <w:b/>
-          <w:color w:val="262626"/>
-          <w:sz w:val="22"/>
-          <w:szCs w:val="22"/>
-        </w:rPr>
-        <w:t xml:space="preserve"> </w:t>
-      </w:r>
-    </w:p>
-    <w:p>
-      <w:pPr>
-        <w:jc w:val="left"/>
-        <w:rPr>
-          <w:b/>
-          <w:sz w:val="18"/>
-          <w:lang w:val="en-US"/>
-        </w:rPr>
-      </w:pPr>
-      <w:r>
-        <w:rPr>
-          <w:b/>
-          <w:sz w:val="18"/>
-          <w:lang w:val="en-US"/>
-        </w:rPr>
-        <w:t>CBS</w:t>
-      </w:r>
-      <w:r>
-        <w:rPr>
-          <w:sz w:val="18"/>
-          <w:lang w:val="en-US"/>
-        </w:rPr>
-        <w:t xml:space="preserve"> is a Large, sophisticated underwriting platform, for Kil</w:t>
-      </w:r>
-      <w:r>
-        <w:rPr>
-          <w:sz w:val="18"/>
-          <w:lang w:val="en-US"/>
-        </w:rPr>
-        <w:t xml:space="preserve">n's European and Asian offices; </w:t>
-      </w:r>
-      <w:r>
-        <w:rPr>
-          <w:sz w:val="18"/>
-          <w:lang w:val="en-US"/>
-        </w:rPr>
-        <w:t>provides bespoke applications for policy and claims administration, and integrates with the Sun (Infor 10) financial ledger package; it also includes a master data management solution. A combination of web services and JMS messaging is used for integration, all based around the Mule enterprise service bus.</w:t>
-      </w:r>
-      <w:r>
-        <w:rPr>
-          <w:b/>
-          <w:sz w:val="18"/>
-          <w:lang w:val="en-US"/>
-        </w:rPr>
-        <w:t> </w:t>
-      </w:r>
-    </w:p>
-    <w:p>
-      <w:pPr>
-        <w:jc w:val="left"/>
-        <w:rPr>
-          <w:sz w:val="18"/>
-          <w:lang w:val="en-US"/>
-        </w:rPr>
-      </w:pPr>
-      <w:r>
-        <w:rPr>
-          <w:b/>
-          <w:sz w:val="18"/>
-          <w:lang w:val="en-US"/>
-        </w:rPr>
-        <w:t xml:space="preserve">Environment: </w:t>
-      </w:r>
-      <w:r>
-        <w:rPr>
-          <w:bCs/>
-          <w:sz w:val="18"/>
-          <w:lang w:val="en-US"/>
-        </w:rPr>
-        <w:t>GWT</w:t>
-      </w:r>
-      <w:r>
-        <w:rPr>
-          <w:sz w:val="18"/>
-          <w:lang w:val="en-US"/>
-        </w:rPr>
-        <w:t>, Activities and Places, Spring, Hibernate, JPA, JMS, Web Services</w:t>
-      </w:r>
-      <w:r>
-        <w:rPr>
-          <w:sz w:val="18"/>
-          <w:lang w:val="en-US"/>
-        </w:rPr>
-        <w:t xml:space="preserve">, </w:t>
-      </w:r>
-      <w:r>
-        <w:rPr>
-          <w:sz w:val="18"/>
-          <w:lang w:val="en-US"/>
-        </w:rPr>
-        <w:t>Mule</w:t>
-      </w:r>
-      <w:r>
-        <w:rPr>
-          <w:sz w:val="18"/>
-          <w:lang w:val="en-US"/>
-        </w:rPr>
-        <w:t xml:space="preserve"> ESB</w:t>
-      </w:r>
-      <w:r>
-        <w:rPr>
-          <w:sz w:val="18"/>
-          <w:lang w:val="en-US"/>
-        </w:rPr>
-        <w:t>, HTML, CSS, Selenium, Hudson, ANT</w:t>
-      </w:r>
-    </w:p>
-    <w:p>
-      <w:pPr>
-        <w:numPr>
-          <w:ilvl w:val="0"/>
-          <w:numId w:val="3"/>
-        </w:numPr>
-        <w:spacing w:after="0" w:line="276" w:lineRule="auto"/>
-        <w:jc w:val="left"/>
-        <w:rPr>
-          <w:rFonts w:cs="Arial"/>
-          <w:color w:val="262626"/>
-          <w:sz w:val="18"/>
-        </w:rPr>
-      </w:pPr>
-      <w:r>
-        <w:rPr>
-          <w:rFonts w:cs="Arial"/>
-          <w:color w:val="262626"/>
-          <w:sz w:val="18"/>
-        </w:rPr>
-        <w:t>Created prototype &amp; Visual Design for the entire CBS suite of products.</w:t>
-      </w:r>
-    </w:p>
-    <w:p>
-      <w:pPr>
-        <w:numPr>
-          <w:ilvl w:val="0"/>
-          <w:numId w:val="3"/>
-        </w:numPr>
-        <w:spacing w:after="0" w:line="276" w:lineRule="auto"/>
-        <w:jc w:val="left"/>
-        <w:rPr>
-          <w:rFonts w:cs="Arial"/>
-          <w:color w:val="262626"/>
-          <w:sz w:val="18"/>
-        </w:rPr>
-      </w:pPr>
-      <w:r>
-        <w:rPr>
-          <w:rFonts w:cs="Arial"/>
-          <w:color w:val="262626"/>
-          <w:sz w:val="18"/>
-        </w:rPr>
-        <w:t>Developed customised UI widgets using GWT; which were reused across all CBS applications.</w:t>
-      </w:r>
-    </w:p>
-    <w:p>
-      <w:pPr>
-        <w:numPr>
-          <w:ilvl w:val="0"/>
-          <w:numId w:val="3"/>
-        </w:numPr>
-        <w:spacing w:after="0" w:line="276" w:lineRule="auto"/>
-        <w:jc w:val="left"/>
-        <w:rPr>
-          <w:rFonts w:cs="Arial"/>
-          <w:color w:val="262626"/>
-          <w:sz w:val="18"/>
-        </w:rPr>
-      </w:pPr>
-      <w:r>
-        <w:rPr>
-          <w:rFonts w:cs="Arial"/>
-          <w:color w:val="262626"/>
-          <w:sz w:val="18"/>
-        </w:rPr>
-        <w:t>Developed the User Admin module to control the access privileges for various types of users.</w:t>
-      </w:r>
-    </w:p>
-    <w:p>
-      <w:pPr>
-        <w:numPr>
-          <w:ilvl w:val="0"/>
-          <w:numId w:val="3"/>
-        </w:numPr>
-        <w:spacing w:after="0" w:line="276" w:lineRule="auto"/>
-        <w:jc w:val="left"/>
-        <w:rPr>
-          <w:rFonts w:cs="Arial"/>
-          <w:color w:val="262626"/>
-          <w:sz w:val="18"/>
-        </w:rPr>
-      </w:pPr>
-      <w:r>
-        <w:rPr>
-          <w:rFonts w:cs="Arial"/>
-          <w:color w:val="262626"/>
-          <w:sz w:val="18"/>
-        </w:rPr>
-        <w:t>Played a major role in developing integration solution between the apps.</w:t>
-      </w:r>
-    </w:p>
-    <w:p>
-      <w:pPr>
-        <w:numPr>
-          <w:ilvl w:val="0"/>
-          <w:numId w:val="3"/>
-        </w:numPr>
-        <w:spacing w:after="0" w:line="276" w:lineRule="auto"/>
-        <w:jc w:val="left"/>
-        <w:rPr>
-          <w:rFonts w:cs="Arial"/>
-          <w:color w:val="262626"/>
-          <w:sz w:val="18"/>
-        </w:rPr>
-      </w:pPr>
-      <w:r>
-        <w:rPr>
-          <w:rFonts w:cs="Arial"/>
-          <w:color w:val="262626"/>
-          <w:sz w:val="18"/>
-        </w:rPr>
-        <w:t>Responsible for Continuous Integration; took care of the configuration of Hudson.</w:t>
-      </w:r>
-    </w:p>
-    <w:p>
-      <w:pPr>
-        <w:numPr>
-          <w:ilvl w:val="0"/>
-          <w:numId w:val="3"/>
-        </w:numPr>
-        <w:spacing w:after="0" w:line="276" w:lineRule="auto"/>
-        <w:jc w:val="left"/>
-        <w:rPr>
-          <w:rFonts w:cs="Arial"/>
-          <w:color w:val="262626"/>
-          <w:sz w:val="18"/>
-        </w:rPr>
-      </w:pPr>
-      <w:r>
-        <w:rPr>
-          <w:rFonts w:cs="Arial"/>
-          <w:color w:val="262626"/>
-          <w:sz w:val="18"/>
-        </w:rPr>
-        <w:t>Responsible for deployment of the application suite into Test and UAT environments.</w:t>
-      </w:r>
-    </w:p>
-    <w:p>
-      <w:pPr>
-        <w:numPr>
-          <w:ilvl w:val="0"/>
-          <w:numId w:val="3"/>
-        </w:numPr>
-        <w:spacing w:after="0" w:line="276" w:lineRule="auto"/>
-        <w:jc w:val="left"/>
-        <w:rPr>
-          <w:rFonts w:cs="Arial"/>
-          <w:color w:val="262626"/>
-          <w:sz w:val="18"/>
-        </w:rPr>
-      </w:pPr>
-      <w:r>
-        <w:rPr>
-          <w:rFonts w:cs="Arial"/>
-          <w:color w:val="262626"/>
-          <w:sz w:val="18"/>
-        </w:rPr>
-        <w:t>Developed common test framework for Selenium Unit testing.</w:t>
-      </w:r>
-    </w:p>
-    <w:p>
-      <w:pPr>
-        <w:numPr>
-          <w:ilvl w:val="0"/>
-          <w:numId w:val="3"/>
-        </w:numPr>
-        <w:spacing w:after="0" w:line="276" w:lineRule="auto"/>
-        <w:jc w:val="left"/>
-        <w:rPr>
-          <w:rFonts w:cs="Arial"/>
-          <w:color w:val="262626"/>
-          <w:sz w:val="18"/>
-        </w:rPr>
-      </w:pPr>
-      <w:r>
-        <w:rPr>
-          <w:rFonts w:cs="Arial"/>
-          <w:color w:val="262626"/>
-          <w:sz w:val="18"/>
-        </w:rPr>
-        <w:t>Automated ActiveMQ Browser installation using PowerShell</w:t>
-      </w:r>
-    </w:p>
-    <w:p>
-      <w:pPr>
-        <w:tabs>
-          <w:tab w:val="num" w:pos="709"/>
-        </w:tabs>
-        <w:spacing w:before="80" w:after="80"/>
-        <w:jc w:val="left"/>
-        <w:rPr>
-          <w:rFonts w:cs="Arial"/>
-          <w:b/>
-          <w:color w:val="262626"/>
-          <w:sz w:val="22"/>
-          <w:szCs w:val="22"/>
-        </w:rPr>
-      </w:pPr>
-      <w:r>
-        <w:rPr>
-          <w:rFonts w:cs="Arial"/>
-          <w:b/>
-          <w:color w:val="262626"/>
-          <w:sz w:val="22"/>
-          <w:szCs w:val="22"/>
-        </w:rPr>
-        <w:t xml:space="preserve">Java Developer - </w:t>
-      </w:r>
-      <w:hyperlink r:id="rId20" w:history="1">
+        <w:proofErr w:type="spellEnd"/>
         <w:r>
           <w:rPr>
             <w:rStyle w:val="Hyperlink"/>
@@ -2840,7 +2925,7 @@
             <w:szCs w:val="22"/>
             <w:lang w:val="en-US"/>
           </w:rPr>
-          <w:t>Tokio Marine Kiln</w:t>
+          <w:t xml:space="preserve"> Marine Kiln</w:t>
         </w:r>
       </w:hyperlink>
       <w:r>
@@ -2892,17 +2977,7 @@
           <w:szCs w:val="22"/>
         </w:rPr>
         <w:tab/>
-        <w:t xml:space="preserve">      </w:t>
-      </w:r>
-      <w:r>
-        <w:rPr>
-          <w:rFonts w:cs="Arial"/>
-          <w:b/>
-          <w:color w:val="262626"/>
-          <w:sz w:val="22"/>
-          <w:szCs w:val="22"/>
-        </w:rPr>
-        <w:t>Dec 2010</w:t>
+        <w:t xml:space="preserve">      May 2012</w:t>
       </w:r>
       <w:r>
         <w:rPr>
@@ -2922,17 +2997,17 @@
           <w:sz w:val="22"/>
           <w:szCs w:val="22"/>
         </w:rPr>
-        <w:t>Apr</w:t>
-      </w:r>
-      <w:r>
-        <w:rPr>
-          <w:rFonts w:cs="Arial"/>
-          <w:b/>
-          <w:color w:val="262626"/>
-          <w:sz w:val="22"/>
-          <w:szCs w:val="22"/>
-        </w:rPr>
-        <w:t xml:space="preserve"> 2012</w:t>
+        <w:t>Mar</w:t>
+      </w:r>
+      <w:r>
+        <w:rPr>
+          <w:rFonts w:cs="Arial"/>
+          <w:b/>
+          <w:color w:val="262626"/>
+          <w:sz w:val="22"/>
+          <w:szCs w:val="22"/>
+        </w:rPr>
+        <w:t xml:space="preserve"> 2014</w:t>
       </w:r>
       <w:r>
         <w:rPr>
@@ -2949,16 +3024,63 @@
       <w:pPr>
         <w:jc w:val="left"/>
         <w:rPr>
+          <w:b/>
           <w:sz w:val="18"/>
           <w:lang w:val="en-US"/>
         </w:rPr>
       </w:pPr>
       <w:r>
         <w:rPr>
+          <w:b/>
           <w:sz w:val="18"/>
           <w:lang w:val="en-US"/>
         </w:rPr>
-        <w:t xml:space="preserve">BINDERS a system for managing Binding Authorities and Cover holders, for Kiln. Forecasting is an underwriting platform, for Kiln.  </w:t>
+        <w:t>CBS</w:t>
+      </w:r>
+      <w:r>
+        <w:rPr>
+          <w:sz w:val="18"/>
+          <w:lang w:val="en-US"/>
+        </w:rPr>
+        <w:t xml:space="preserve"> is a Large, sophisticated underwriting platform, for Kil</w:t>
+      </w:r>
+      <w:r>
+        <w:rPr>
+          <w:sz w:val="18"/>
+          <w:lang w:val="en-US"/>
+        </w:rPr>
+        <w:t xml:space="preserve">n's European and Asian offices; </w:t>
+      </w:r>
+      <w:r>
+        <w:rPr>
+          <w:sz w:val="18"/>
+          <w:lang w:val="en-US"/>
+        </w:rPr>
+        <w:t>provides bespoke applications for policy and claims administration, and integrates with the Sun (</w:t>
+      </w:r>
+      <w:proofErr w:type="spellStart"/>
+      <w:r>
+        <w:rPr>
+          <w:sz w:val="18"/>
+          <w:lang w:val="en-US"/>
+        </w:rPr>
+        <w:t>Infor</w:t>
+      </w:r>
+      <w:proofErr w:type="spellEnd"/>
+      <w:r>
+        <w:rPr>
+          <w:sz w:val="18"/>
+          <w:lang w:val="en-US"/>
+        </w:rPr>
+        <w:t xml:space="preserve"> 10) financial ledger package; it also includes a master data management solution. A combination of web services and JMS messaging is used for integration, all based around the Mule enterprise service bus.</w:t>
+      </w:r>
+      <w:r>
+        <w:rPr>
+          <w:b/>
+          <w:sz w:val="18"/>
+          <w:lang w:val="en-US"/>
+        </w:rPr>
+        <w:t> </w:t>
       </w:r>
     </w:p>
     <w:p>
@@ -2983,6 +3105,464 @@
           <w:sz w:val="18"/>
           <w:lang w:val="en-US"/>
         </w:rPr>
+        <w:t>GWT</w:t>
+      </w:r>
+      <w:r>
+        <w:rPr>
+          <w:sz w:val="18"/>
+          <w:lang w:val="en-US"/>
+        </w:rPr>
+        <w:t>, Activities and Places, Spring, Hibernate, JPA, JMS, Web Services</w:t>
+      </w:r>
+      <w:r>
+        <w:rPr>
+          <w:sz w:val="18"/>
+          <w:lang w:val="en-US"/>
+        </w:rPr>
+        <w:t xml:space="preserve">, </w:t>
+      </w:r>
+      <w:r>
+        <w:rPr>
+          <w:sz w:val="18"/>
+          <w:lang w:val="en-US"/>
+        </w:rPr>
+        <w:t>Mule</w:t>
+      </w:r>
+      <w:r>
+        <w:rPr>
+          <w:sz w:val="18"/>
+          <w:lang w:val="en-US"/>
+        </w:rPr>
+        <w:t xml:space="preserve"> ESB</w:t>
+      </w:r>
+      <w:r>
+        <w:rPr>
+          <w:sz w:val="18"/>
+          <w:lang w:val="en-US"/>
+        </w:rPr>
+        <w:t>, HTML, CSS, Selenium, Hudson, ANT</w:t>
+      </w:r>
+    </w:p>
+    <w:p>
+      <w:pPr>
+        <w:numPr>
+          <w:ilvl w:val="0"/>
+          <w:numId w:val="3"/>
+        </w:numPr>
+        <w:spacing w:after="0" w:line="276" w:lineRule="auto"/>
+        <w:jc w:val="left"/>
+        <w:rPr>
+          <w:rFonts w:cs="Arial"/>
+          <w:color w:val="262626"/>
+          <w:sz w:val="18"/>
+        </w:rPr>
+      </w:pPr>
+      <w:r>
+        <w:rPr>
+          <w:rFonts w:cs="Arial"/>
+          <w:color w:val="262626"/>
+          <w:sz w:val="18"/>
+        </w:rPr>
+        <w:t>Created prototype &amp; Visual Design for the entire CBS suite of products.</w:t>
+      </w:r>
+    </w:p>
+    <w:p>
+      <w:pPr>
+        <w:numPr>
+          <w:ilvl w:val="0"/>
+          <w:numId w:val="3"/>
+        </w:numPr>
+        <w:spacing w:after="0" w:line="276" w:lineRule="auto"/>
+        <w:jc w:val="left"/>
+        <w:rPr>
+          <w:rFonts w:cs="Arial"/>
+          <w:color w:val="262626"/>
+          <w:sz w:val="18"/>
+        </w:rPr>
+      </w:pPr>
+      <w:r>
+        <w:rPr>
+          <w:rFonts w:cs="Arial"/>
+          <w:color w:val="262626"/>
+          <w:sz w:val="18"/>
+        </w:rPr>
+        <w:t>Developed customised UI widgets using GWT</w:t>
+      </w:r>
+      <w:proofErr w:type="gramStart"/>
+      <w:r>
+        <w:rPr>
+          <w:rFonts w:cs="Arial"/>
+          <w:color w:val="262626"/>
+          <w:sz w:val="18"/>
+        </w:rPr>
+        <w:t>;</w:t>
+      </w:r>
+      <w:proofErr w:type="gramEnd"/>
+      <w:r>
+        <w:rPr>
+          <w:rFonts w:cs="Arial"/>
+          <w:color w:val="262626"/>
+          <w:sz w:val="18"/>
+        </w:rPr>
+        <w:t xml:space="preserve"> which were reused across all CBS applications.</w:t>
+      </w:r>
+    </w:p>
+    <w:p>
+      <w:pPr>
+        <w:numPr>
+          <w:ilvl w:val="0"/>
+          <w:numId w:val="3"/>
+        </w:numPr>
+        <w:spacing w:after="0" w:line="276" w:lineRule="auto"/>
+        <w:jc w:val="left"/>
+        <w:rPr>
+          <w:rFonts w:cs="Arial"/>
+          <w:color w:val="262626"/>
+          <w:sz w:val="18"/>
+        </w:rPr>
+      </w:pPr>
+      <w:r>
+        <w:rPr>
+          <w:rFonts w:cs="Arial"/>
+          <w:color w:val="262626"/>
+          <w:sz w:val="18"/>
+        </w:rPr>
+        <w:t>Developed the User Admin module to control the access privileges for various types of users.</w:t>
+      </w:r>
+    </w:p>
+    <w:p>
+      <w:pPr>
+        <w:numPr>
+          <w:ilvl w:val="0"/>
+          <w:numId w:val="3"/>
+        </w:numPr>
+        <w:spacing w:after="0" w:line="276" w:lineRule="auto"/>
+        <w:jc w:val="left"/>
+        <w:rPr>
+          <w:rFonts w:cs="Arial"/>
+          <w:color w:val="262626"/>
+          <w:sz w:val="18"/>
+        </w:rPr>
+      </w:pPr>
+      <w:r>
+        <w:rPr>
+          <w:rFonts w:cs="Arial"/>
+          <w:color w:val="262626"/>
+          <w:sz w:val="18"/>
+        </w:rPr>
+        <w:t>Played a major role in developing integration solution between the apps.</w:t>
+      </w:r>
+    </w:p>
+    <w:p>
+      <w:pPr>
+        <w:numPr>
+          <w:ilvl w:val="0"/>
+          <w:numId w:val="3"/>
+        </w:numPr>
+        <w:spacing w:after="0" w:line="276" w:lineRule="auto"/>
+        <w:jc w:val="left"/>
+        <w:rPr>
+          <w:rFonts w:cs="Arial"/>
+          <w:color w:val="262626"/>
+          <w:sz w:val="18"/>
+        </w:rPr>
+      </w:pPr>
+      <w:r>
+        <w:rPr>
+          <w:rFonts w:cs="Arial"/>
+          <w:color w:val="262626"/>
+          <w:sz w:val="18"/>
+        </w:rPr>
+        <w:t>Responsible for Continuous Integration; took care of the configuration of Hudson.</w:t>
+      </w:r>
+    </w:p>
+    <w:p>
+      <w:pPr>
+        <w:numPr>
+          <w:ilvl w:val="0"/>
+          <w:numId w:val="3"/>
+        </w:numPr>
+        <w:spacing w:after="0" w:line="276" w:lineRule="auto"/>
+        <w:jc w:val="left"/>
+        <w:rPr>
+          <w:rFonts w:cs="Arial"/>
+          <w:color w:val="262626"/>
+          <w:sz w:val="18"/>
+        </w:rPr>
+      </w:pPr>
+      <w:r>
+        <w:rPr>
+          <w:rFonts w:cs="Arial"/>
+          <w:color w:val="262626"/>
+          <w:sz w:val="18"/>
+        </w:rPr>
+        <w:t>Responsible for deployment of the application suite into Test and UAT environments.</w:t>
+      </w:r>
+    </w:p>
+    <w:p>
+      <w:pPr>
+        <w:numPr>
+          <w:ilvl w:val="0"/>
+          <w:numId w:val="3"/>
+        </w:numPr>
+        <w:spacing w:after="0" w:line="276" w:lineRule="auto"/>
+        <w:jc w:val="left"/>
+        <w:rPr>
+          <w:rFonts w:cs="Arial"/>
+          <w:color w:val="262626"/>
+          <w:sz w:val="18"/>
+        </w:rPr>
+      </w:pPr>
+      <w:r>
+        <w:rPr>
+          <w:rFonts w:cs="Arial"/>
+          <w:color w:val="262626"/>
+          <w:sz w:val="18"/>
+        </w:rPr>
+        <w:t>Developed common test framework for Selenium Unit testing.</w:t>
+      </w:r>
+    </w:p>
+    <w:p>
+      <w:pPr>
+        <w:numPr>
+          <w:ilvl w:val="0"/>
+          <w:numId w:val="3"/>
+        </w:numPr>
+        <w:spacing w:after="0" w:line="276" w:lineRule="auto"/>
+        <w:jc w:val="left"/>
+        <w:rPr>
+          <w:rFonts w:cs="Arial"/>
+          <w:color w:val="262626"/>
+          <w:sz w:val="18"/>
+        </w:rPr>
+      </w:pPr>
+      <w:r>
+        <w:rPr>
+          <w:rFonts w:cs="Arial"/>
+          <w:color w:val="262626"/>
+          <w:sz w:val="18"/>
+        </w:rPr>
+        <w:t xml:space="preserve">Automated </w:t>
+      </w:r>
+      <w:proofErr w:type="spellStart"/>
+      <w:r>
+        <w:rPr>
+          <w:rFonts w:cs="Arial"/>
+          <w:color w:val="262626"/>
+          <w:sz w:val="18"/>
+        </w:rPr>
+        <w:t>ActiveMQ</w:t>
+      </w:r>
+      <w:proofErr w:type="spellEnd"/>
+      <w:r>
+        <w:rPr>
+          <w:rFonts w:cs="Arial"/>
+          <w:color w:val="262626"/>
+          <w:sz w:val="18"/>
+        </w:rPr>
+        <w:t xml:space="preserve"> Browser installation using PowerShell</w:t>
+      </w:r>
+    </w:p>
+    <w:p>
+      <w:pPr>
+        <w:tabs>
+          <w:tab w:val="num" w:pos="709"/>
+        </w:tabs>
+        <w:spacing w:before="80" w:after="80"/>
+        <w:jc w:val="left"/>
+        <w:rPr>
+          <w:rFonts w:cs="Arial"/>
+          <w:b/>
+          <w:color w:val="262626"/>
+          <w:sz w:val="22"/>
+          <w:szCs w:val="22"/>
+        </w:rPr>
+      </w:pPr>
+      <w:r>
+        <w:rPr>
+          <w:rFonts w:cs="Arial"/>
+          <w:b/>
+          <w:color w:val="262626"/>
+          <w:sz w:val="22"/>
+          <w:szCs w:val="22"/>
+        </w:rPr>
+        <w:t xml:space="preserve">Java Developer - </w:t>
+      </w:r>
+      <w:hyperlink r:id="rId20" w:history="1">
+        <w:proofErr w:type="spellStart"/>
+        <w:r>
+          <w:rPr>
+            <w:rStyle w:val="Hyperlink"/>
+            <w:rFonts w:cs="Arial"/>
+            <w:b/>
+            <w:sz w:val="22"/>
+            <w:szCs w:val="22"/>
+            <w:lang w:val="en-US"/>
+          </w:rPr>
+          <w:t>Tokio</w:t>
+        </w:r>
+        <w:proofErr w:type="spellEnd"/>
+        <w:r>
+          <w:rPr>
+            <w:rStyle w:val="Hyperlink"/>
+            <w:rFonts w:cs="Arial"/>
+            <w:b/>
+            <w:sz w:val="22"/>
+            <w:szCs w:val="22"/>
+            <w:lang w:val="en-US"/>
+          </w:rPr>
+          <w:t xml:space="preserve"> Marine Kiln</w:t>
+        </w:r>
+      </w:hyperlink>
+      <w:r>
+        <w:rPr>
+          <w:rFonts w:cs="Arial"/>
+          <w:b/>
+          <w:color w:val="262626"/>
+          <w:sz w:val="22"/>
+          <w:szCs w:val="22"/>
+        </w:rPr>
+        <w:tab/>
+      </w:r>
+      <w:r>
+        <w:rPr>
+          <w:rFonts w:cs="Arial"/>
+          <w:b/>
+          <w:color w:val="262626"/>
+          <w:sz w:val="22"/>
+          <w:szCs w:val="22"/>
+        </w:rPr>
+        <w:tab/>
+      </w:r>
+      <w:r>
+        <w:rPr>
+          <w:rFonts w:cs="Arial"/>
+          <w:b/>
+          <w:color w:val="262626"/>
+          <w:sz w:val="22"/>
+          <w:szCs w:val="22"/>
+        </w:rPr>
+        <w:tab/>
+      </w:r>
+      <w:r>
+        <w:rPr>
+          <w:rFonts w:cs="Arial"/>
+          <w:b/>
+          <w:color w:val="262626"/>
+          <w:sz w:val="22"/>
+          <w:szCs w:val="22"/>
+        </w:rPr>
+        <w:tab/>
+      </w:r>
+      <w:r>
+        <w:rPr>
+          <w:rFonts w:cs="Arial"/>
+          <w:b/>
+          <w:color w:val="262626"/>
+          <w:sz w:val="22"/>
+          <w:szCs w:val="22"/>
+        </w:rPr>
+        <w:tab/>
+        <w:t xml:space="preserve">      </w:t>
+      </w:r>
+      <w:r>
+        <w:rPr>
+          <w:rFonts w:cs="Arial"/>
+          <w:b/>
+          <w:color w:val="262626"/>
+          <w:sz w:val="22"/>
+          <w:szCs w:val="22"/>
+        </w:rPr>
+        <w:t>Dec 2010</w:t>
+      </w:r>
+      <w:r>
+        <w:rPr>
+          <w:rFonts w:cs="Arial"/>
+          <w:b/>
+          <w:color w:val="262626"/>
+          <w:sz w:val="22"/>
+          <w:szCs w:val="22"/>
+        </w:rPr>
+        <w:t xml:space="preserve"> – </w:t>
+      </w:r>
+      <w:r>
+        <w:rPr>
+          <w:rFonts w:cs="Arial"/>
+          <w:b/>
+          <w:color w:val="262626"/>
+          <w:sz w:val="22"/>
+          <w:szCs w:val="22"/>
+        </w:rPr>
+        <w:t>Apr</w:t>
+      </w:r>
+      <w:r>
+        <w:rPr>
+          <w:rFonts w:cs="Arial"/>
+          <w:b/>
+          <w:color w:val="262626"/>
+          <w:sz w:val="22"/>
+          <w:szCs w:val="22"/>
+        </w:rPr>
+        <w:t xml:space="preserve"> 2012</w:t>
+      </w:r>
+      <w:r>
+        <w:rPr>
+          <w:rFonts w:cs="Arial"/>
+          <w:b/>
+          <w:color w:val="262626"/>
+          <w:sz w:val="22"/>
+          <w:szCs w:val="22"/>
+        </w:rPr>
+        <w:t xml:space="preserve"> </w:t>
+      </w:r>
+    </w:p>
+    <w:p>
+      <w:pPr>
+        <w:jc w:val="left"/>
+        <w:rPr>
+          <w:sz w:val="18"/>
+          <w:lang w:val="en-US"/>
+        </w:rPr>
+      </w:pPr>
+      <w:proofErr w:type="gramStart"/>
+      <w:r>
+        <w:rPr>
+          <w:sz w:val="18"/>
+          <w:lang w:val="en-US"/>
+        </w:rPr>
+        <w:t>BINDERS a system for managing Binding Authorities and Cover holders, for Kiln.</w:t>
+      </w:r>
+      <w:proofErr w:type="gramEnd"/>
+      <w:r>
+        <w:rPr>
+          <w:sz w:val="18"/>
+          <w:lang w:val="en-US"/>
+        </w:rPr>
+        <w:t xml:space="preserve"> Forecasting is an underwriting platform, for Kiln.  </w:t>
+      </w:r>
+    </w:p>
+    <w:p>
+      <w:pPr>
+        <w:jc w:val="left"/>
+        <w:rPr>
+          <w:sz w:val="18"/>
+          <w:lang w:val="en-US"/>
+        </w:rPr>
+      </w:pPr>
+      <w:r>
+        <w:rPr>
+          <w:b/>
+          <w:sz w:val="18"/>
+          <w:lang w:val="en-US"/>
+        </w:rPr>
+        <w:t xml:space="preserve">Environment: </w:t>
+      </w:r>
+      <w:r>
+        <w:rPr>
+          <w:bCs/>
+          <w:sz w:val="18"/>
+          <w:lang w:val="en-US"/>
+        </w:rPr>
         <w:t>Java J2EE, Spring MVC</w:t>
       </w:r>
       <w:r>
@@ -3001,13 +3581,41 @@
         </w:rPr>
         <w:t xml:space="preserve">on, </w:t>
       </w:r>
+      <w:proofErr w:type="spellStart"/>
       <w:r>
         <w:rPr>
           <w:bCs/>
           <w:sz w:val="18"/>
           <w:lang w:val="en-US"/>
         </w:rPr>
-        <w:t>Portlets, SQL Server, JBoss, Selenium, Hudson, ANT</w:t>
+        <w:t>Portlets</w:t>
+      </w:r>
+      <w:proofErr w:type="spellEnd"/>
+      <w:r>
+        <w:rPr>
+          <w:bCs/>
+          <w:sz w:val="18"/>
+          <w:lang w:val="en-US"/>
+        </w:rPr>
+        <w:t xml:space="preserve">, SQL Server, </w:t>
+      </w:r>
+      <w:proofErr w:type="spellStart"/>
+      <w:r>
+        <w:rPr>
+          <w:bCs/>
+          <w:sz w:val="18"/>
+          <w:lang w:val="en-US"/>
+        </w:rPr>
+        <w:t>JBoss</w:t>
+      </w:r>
+      <w:proofErr w:type="spellEnd"/>
+      <w:r>
+        <w:rPr>
+          <w:bCs/>
+          <w:sz w:val="18"/>
+          <w:lang w:val="en-US"/>
+        </w:rPr>
+        <w:t>, Selenium, Hudson, ANT</w:t>
       </w:r>
     </w:p>
     <w:p>
@@ -3233,7 +3841,71 @@
           <w:sz w:val="18"/>
           <w:lang w:val="en-US"/>
         </w:rPr>
-        <w:t>Healthcare Messaging System is an application/system within the HzERM initiative, the core feature of which is to enable messaging between HzERM applications and systems external to HzERM. It is a type of Interface Engine which acts as a single communication source for all HL7, X12 inbound and outbound message processing and provides all messaging needs for HzERM Products.</w:t>
+        <w:t xml:space="preserve">Healthcare Messaging System is an application/system within the </w:t>
+      </w:r>
+      <w:proofErr w:type="spellStart"/>
+      <w:r>
+        <w:rPr>
+          <w:sz w:val="18"/>
+          <w:lang w:val="en-US"/>
+        </w:rPr>
+        <w:t>HzERM</w:t>
+      </w:r>
+      <w:proofErr w:type="spellEnd"/>
+      <w:r>
+        <w:rPr>
+          <w:sz w:val="18"/>
+          <w:lang w:val="en-US"/>
+        </w:rPr>
+        <w:t xml:space="preserve"> initiative, the core feature of which is to enable messaging between </w:t>
+      </w:r>
+      <w:proofErr w:type="spellStart"/>
+      <w:r>
+        <w:rPr>
+          <w:sz w:val="18"/>
+          <w:lang w:val="en-US"/>
+        </w:rPr>
+        <w:t>HzERM</w:t>
+      </w:r>
+      <w:proofErr w:type="spellEnd"/>
+      <w:r>
+        <w:rPr>
+          <w:sz w:val="18"/>
+          <w:lang w:val="en-US"/>
+        </w:rPr>
+        <w:t xml:space="preserve"> applications and systems external to </w:t>
+      </w:r>
+      <w:proofErr w:type="spellStart"/>
+      <w:r>
+        <w:rPr>
+          <w:sz w:val="18"/>
+          <w:lang w:val="en-US"/>
+        </w:rPr>
+        <w:t>HzERM</w:t>
+      </w:r>
+      <w:proofErr w:type="spellEnd"/>
+      <w:r>
+        <w:rPr>
+          <w:sz w:val="18"/>
+          <w:lang w:val="en-US"/>
+        </w:rPr>
+        <w:t xml:space="preserve">. It is a type of Interface Engine which acts as a single communication source for all HL7, X12 inbound and outbound message processing and provides all messaging needs for </w:t>
+      </w:r>
+      <w:proofErr w:type="spellStart"/>
+      <w:r>
+        <w:rPr>
+          <w:sz w:val="18"/>
+          <w:lang w:val="en-US"/>
+        </w:rPr>
+        <w:t>HzERM</w:t>
+      </w:r>
+      <w:proofErr w:type="spellEnd"/>
+      <w:r>
+        <w:rPr>
+          <w:sz w:val="18"/>
+          <w:lang w:val="en-US"/>
+        </w:rPr>
+        <w:t xml:space="preserve"> Products.</w:t>
       </w:r>
     </w:p>
     <w:p>
@@ -3257,8 +3929,18 @@
           <w:sz w:val="18"/>
           <w:lang w:val="en-US"/>
         </w:rPr>
-        <w:t>Java, J2EE, Spring</w:t>
-      </w:r>
+        <w:t xml:space="preserve">Java, J2EE, </w:t>
+      </w:r>
+      <w:proofErr w:type="gramStart"/>
+      <w:r>
+        <w:rPr>
+          <w:bCs/>
+          <w:sz w:val="18"/>
+          <w:lang w:val="en-US"/>
+        </w:rPr>
+        <w:t>Spring</w:t>
+      </w:r>
+      <w:proofErr w:type="gramEnd"/>
       <w:r>
         <w:rPr>
           <w:bCs/>
@@ -3463,13 +4145,23 @@
           <w:sz w:val="18"/>
         </w:rPr>
       </w:pPr>
-      <w:r>
-        <w:rPr>
-          <w:rFonts w:cs="Arial"/>
-          <w:color w:val="262626"/>
-          <w:sz w:val="18"/>
-        </w:rPr>
-        <w:t xml:space="preserve">B.Tech – Information Technology | </w:t>
+      <w:proofErr w:type="spellStart"/>
+      <w:r>
+        <w:rPr>
+          <w:rFonts w:cs="Arial"/>
+          <w:color w:val="262626"/>
+          <w:sz w:val="18"/>
+        </w:rPr>
+        <w:t>B.Tech</w:t>
+      </w:r>
+      <w:proofErr w:type="spellEnd"/>
+      <w:r>
+        <w:rPr>
+          <w:rFonts w:cs="Arial"/>
+          <w:color w:val="262626"/>
+          <w:sz w:val="18"/>
+        </w:rPr>
+        <w:t xml:space="preserve"> – Information Technology | </w:t>
       </w:r>
       <w:r>
         <w:rPr>
@@ -3511,7 +4203,29 @@
             <w:sz w:val="18"/>
             <w:lang w:val="en-US"/>
           </w:rPr>
-          <w:t>10Gen Certified MongoDB Developer for Java</w:t>
+          <w:t xml:space="preserve">10Gen Certified </w:t>
+        </w:r>
+        <w:proofErr w:type="spellStart"/>
+        <w:r>
+          <w:rPr>
+            <w:rStyle w:val="Hyperlink"/>
+            <w:rFonts w:cs="Arial"/>
+            <w:bCs/>
+            <w:sz w:val="18"/>
+            <w:lang w:val="en-US"/>
+          </w:rPr>
+          <w:t>MongoDB</w:t>
+        </w:r>
+        <w:proofErr w:type="spellEnd"/>
+        <w:r>
+          <w:rPr>
+            <w:rStyle w:val="Hyperlink"/>
+            <w:rFonts w:cs="Arial"/>
+            <w:bCs/>
+            <w:sz w:val="18"/>
+            <w:lang w:val="en-US"/>
+          </w:rPr>
+          <w:t xml:space="preserve"> Developer for Java</w:t>
         </w:r>
       </w:hyperlink>
       <w:r>
@@ -3522,8 +4236,6 @@
         </w:rPr>
         <w:t xml:space="preserve"> | April 2013</w:t>
       </w:r>
-      <w:bookmarkStart w:id="0" w:name="_GoBack"/>
-      <w:bookmarkEnd w:id="0"/>
     </w:p>
     <w:p>
       <w:pPr>
@@ -3787,6 +4499,7 @@
           <w:lang w:val="en-US"/>
         </w:rPr>
       </w:pPr>
+      <w:proofErr w:type="gramStart"/>
       <w:r>
         <w:rPr>
           <w:rFonts w:cs="Arial"/>
@@ -3819,6 +4532,7 @@
         </w:rPr>
         <w:t>.</w:t>
       </w:r>
+      <w:proofErr w:type="gramEnd"/>
       <w:r>
         <w:rPr>
           <w:rFonts w:cs="Arial"/>
@@ -5066,6 +5780,7 @@
       </w:rPr>
       <w:t>Fax</w:t>
     </w:r>
+    <w:proofErr w:type="gramStart"/>
     <w:r>
       <w:rPr>
         <w:rFonts w:cs="Arial"/>
@@ -5082,7 +5797,17 @@
         <w:szCs w:val="14"/>
         <w:lang w:val="en-US"/>
       </w:rPr>
-      <w:t>+44 (0)20 7283 8944</w:t>
+      <w:t>+</w:t>
+    </w:r>
+    <w:proofErr w:type="gramEnd"/>
+    <w:r>
+      <w:rPr>
+        <w:rFonts w:cs="Arial"/>
+        <w:sz w:val="14"/>
+        <w:szCs w:val="14"/>
+        <w:lang w:val="en-US"/>
+      </w:rPr>
+      <w:t>44 (0)20 7283 8944</w:t>
     </w:r>
   </w:p>
   <w:p>
@@ -7787,7 +8512,7 @@
 </file>
 
 <file path=customXml/itemProps5.xml><?xml version="1.0" encoding="utf-8"?>
-<ds:datastoreItem xmlns:ds="http://schemas.openxmlformats.org/officeDocument/2006/customXml" ds:itemID="{2D9EF933-141B-D44D-B44E-FB1EA99A9655}">
+<ds:datastoreItem xmlns:ds="http://schemas.openxmlformats.org/officeDocument/2006/customXml" ds:itemID="{91E86955-5EFC-2347-ACAE-8AD9975E25B5}">
   <ds:schemaRefs>
     <ds:schemaRef ds:uri="http://schemas.openxmlformats.org/officeDocument/2006/bibliography"/>
   </ds:schemaRefs>

</xml_diff>

<commit_message>
Updated Resume & PPT.
</commit_message>
<xml_diff>
--- a/docs/Thiruppathi_Muthukumar.docx
+++ b/docs/Thiruppathi_Muthukumar.docx
@@ -1,6 +1,6 @@
 
 <file path=word/document.xml><?xml version="1.0" encoding="utf-8"?>
-<w:document xmlns:wpc="http://schemas.microsoft.com/office/word/2010/wordprocessingCanvas" xmlns:mo="http://schemas.microsoft.com/office/mac/office/2008/main" xmlns:mc="http://schemas.openxmlformats.org/markup-compatibility/2006" xmlns:mv="urn:schemas-microsoft-com:mac:vml" xmlns:o="urn:schemas-microsoft-com:office:office" xmlns:r="http://schemas.openxmlformats.org/officeDocument/2006/relationships" xmlns:m="http://schemas.openxmlformats.org/officeDocument/2006/math" xmlns:v="urn:schemas-microsoft-com:vml" xmlns:wp14="http://schemas.microsoft.com/office/word/2010/wordprocessingDrawing" xmlns:wp="http://schemas.openxmlformats.org/drawingml/2006/wordprocessingDrawing" xmlns:w10="urn:schemas-microsoft-com:office:word" xmlns:w="http://schemas.openxmlformats.org/wordprocessingml/2006/main" xmlns:w14="http://schemas.microsoft.com/office/word/2010/wordml" xmlns:wpg="http://schemas.microsoft.com/office/word/2010/wordprocessingGroup" xmlns:wpi="http://schemas.microsoft.com/office/word/2010/wordprocessingInk" xmlns:wne="http://schemas.microsoft.com/office/word/2006/wordml" xmlns:wps="http://schemas.microsoft.com/office/word/2010/wordprocessingShape" mc:Ignorable="w14 wp14">
+<w:document xmlns:wpc="http://schemas.microsoft.com/office/word/2010/wordprocessingCanvas" xmlns:mo="http://schemas.microsoft.com/office/mac/office/2008/main" xmlns:mc="http://schemas.openxmlformats.org/markup-compatibility/2006" xmlns:mv="urn:schemas-microsoft-com:mac:vml" xmlns:o="urn:schemas-microsoft-com:office:office" xmlns:r="http://schemas.openxmlformats.org/officeDocument/2006/relationships" xmlns:m="http://schemas.openxmlformats.org/officeDocument/2006/math" xmlns:v="urn:schemas-microsoft-com:vml" xmlns:wp14="http://schemas.microsoft.com/office/word/2010/wordprocessingDrawing" xmlns:wp="http://schemas.openxmlformats.org/drawingml/2006/wordprocessingDrawing" xmlns:w10="urn:schemas-microsoft-com:office:word" xmlns:w="http://schemas.openxmlformats.org/wordprocessingml/2006/main" xmlns:w14="http://schemas.microsoft.com/office/word/2010/wordml" xmlns:w15="http://schemas.microsoft.com/office/word/2012/wordml" xmlns:wpg="http://schemas.microsoft.com/office/word/2010/wordprocessingGroup" xmlns:wpi="http://schemas.microsoft.com/office/word/2010/wordprocessingInk" xmlns:wne="http://schemas.microsoft.com/office/word/2006/wordml" xmlns:wps="http://schemas.microsoft.com/office/word/2010/wordprocessingShape" mc:Ignorable="w14 w15 wp14">
   <w:body>
     <w:p>
       <w:pPr>
@@ -74,7 +74,6 @@
         </w:rPr>
         <w:t xml:space="preserve"> </w:t>
       </w:r>
-      <w:proofErr w:type="gramStart"/>
       <w:r>
         <w:rPr>
           <w:rFonts w:cs="Arial"/>
@@ -92,48 +91,17 @@
         </w:rPr>
         <w:t xml:space="preserve"> </w:t>
       </w:r>
-      <w:proofErr w:type="gramEnd"/>
-      <w:r>
-        <w:rPr>
-          <w:rFonts w:cs="Arial"/>
-          <w:sz w:val="22"/>
-          <w:szCs w:val="22"/>
-        </w:rPr>
-        <w:fldChar w:fldCharType="begin"/>
-      </w:r>
-      <w:r>
-        <w:rPr>
-          <w:rFonts w:cs="Arial"/>
-          <w:sz w:val="22"/>
-          <w:szCs w:val="22"/>
-        </w:rPr>
-        <w:instrText xml:space="preserve"> HYPERLINK "mailto:thiruppathi.muthukumar@nttdata.com" </w:instrText>
-      </w:r>
-      <w:r>
-        <w:rPr>
-          <w:rFonts w:cs="Arial"/>
-          <w:sz w:val="22"/>
-          <w:szCs w:val="22"/>
-        </w:rPr>
-        <w:fldChar w:fldCharType="separate"/>
-      </w:r>
-      <w:r>
-        <w:rPr>
-          <w:rStyle w:val="Hyperlink"/>
-          <w:rFonts w:cs="Arial"/>
-          <w:sz w:val="22"/>
-          <w:szCs w:val="22"/>
-        </w:rPr>
-        <w:t>thiruppathi.muthukumar@nttdata.com</w:t>
-      </w:r>
-      <w:r>
-        <w:rPr>
-          <w:rFonts w:cs="Arial"/>
-          <w:sz w:val="22"/>
-          <w:szCs w:val="22"/>
-        </w:rPr>
-        <w:fldChar w:fldCharType="end"/>
-      </w:r>
+      <w:hyperlink r:id="rId12" w:history="1">
+        <w:r>
+          <w:rPr>
+            <w:rStyle w:val="Hyperlink"/>
+            <w:rFonts w:cs="Arial"/>
+            <w:sz w:val="22"/>
+            <w:szCs w:val="22"/>
+          </w:rPr>
+          <w:t>thiruppathi.muthukumar@nttdata.com</w:t>
+        </w:r>
+      </w:hyperlink>
       <w:r>
         <w:rPr>
           <w:rFonts w:cs="Arial"/>
@@ -158,7 +126,7 @@
             <w:sz w:val="22"/>
             <w:szCs w:val="22"/>
           </w:rPr>
-          <w:t>Website</w:t>
+          <w:t>www.thiru.xyz</w:t>
         </w:r>
       </w:hyperlink>
     </w:p>
@@ -256,7 +224,16 @@
           <w:sz w:val="22"/>
           <w:szCs w:val="22"/>
         </w:rPr>
-        <w:t>8 years of IT experience in Requirement Gathering, Application Development &amp; Maintenance, Testing and Documentation of business applications and products on J2EE platform.</w:t>
+        <w:t>9</w:t>
+      </w:r>
+      <w:r>
+        <w:rPr>
+          <w:rFonts w:cs="Arial"/>
+          <w:color w:val="262626"/>
+          <w:sz w:val="22"/>
+          <w:szCs w:val="22"/>
+        </w:rPr>
+        <w:t xml:space="preserve"> years of IT experience in Requirement Gathering, Application Development &amp; Maintenance, Testing and Documentation of business applications and products on J2EE platform.</w:t>
       </w:r>
       <w:r>
         <w:rPr>
@@ -285,25 +262,14 @@
         </w:rPr>
         <w:t xml:space="preserve"> </w:t>
       </w:r>
-      <w:proofErr w:type="gramStart"/>
-      <w:r>
-        <w:rPr>
-          <w:rFonts w:cs="Arial"/>
-          <w:color w:val="262626"/>
-          <w:sz w:val="22"/>
-          <w:szCs w:val="22"/>
-        </w:rPr>
-        <w:t>Proficient in developing high fidelity prototypes with cross browser compatibility using HTML5 CSS3 &amp; JavaScript.</w:t>
-      </w:r>
-      <w:proofErr w:type="gramEnd"/>
-      <w:r>
-        <w:rPr>
-          <w:rFonts w:cs="Arial"/>
-          <w:color w:val="262626"/>
-          <w:sz w:val="22"/>
-          <w:szCs w:val="22"/>
-        </w:rPr>
-        <w:t xml:space="preserve"> </w:t>
+      <w:r>
+        <w:rPr>
+          <w:rFonts w:cs="Arial"/>
+          <w:color w:val="262626"/>
+          <w:sz w:val="22"/>
+          <w:szCs w:val="22"/>
+        </w:rPr>
+        <w:t xml:space="preserve">Proficient in developing high fidelity prototypes with cross browser compatibility using HTML5 CSS3 &amp; JavaScript. </w:t>
       </w:r>
     </w:p>
     <w:p>
@@ -550,8 +516,6 @@
           <w:t>Read More…</w:t>
         </w:r>
       </w:hyperlink>
-      <w:bookmarkStart w:id="0" w:name="_GoBack"/>
-      <w:bookmarkEnd w:id="0"/>
     </w:p>
     <w:p>
       <w:pPr>
@@ -613,36 +577,16 @@
           <w:sz w:val="22"/>
           <w:szCs w:val="22"/>
         </w:rPr>
-        <w:t xml:space="preserve">Application Design &amp; </w:t>
-      </w:r>
-      <w:proofErr w:type="gramStart"/>
-      <w:r>
-        <w:rPr>
-          <w:rFonts w:cs="Arial"/>
-          <w:color w:val="262626"/>
-          <w:sz w:val="22"/>
-          <w:szCs w:val="22"/>
-        </w:rPr>
-        <w:t>Development</w:t>
-      </w:r>
-      <w:r>
-        <w:rPr>
-          <w:rFonts w:cs="Arial"/>
-          <w:color w:val="262626"/>
-          <w:sz w:val="22"/>
-          <w:szCs w:val="22"/>
-        </w:rPr>
-        <w:t>(</w:t>
-      </w:r>
-      <w:proofErr w:type="gramEnd"/>
-      <w:r>
-        <w:rPr>
-          <w:rFonts w:cs="Arial"/>
-          <w:color w:val="262626"/>
-          <w:sz w:val="22"/>
-          <w:szCs w:val="22"/>
-        </w:rPr>
-        <w:t>Java</w:t>
+        <w:t>Application Design &amp; Development</w:t>
+      </w:r>
+      <w:r>
+        <w:rPr>
+          <w:rFonts w:cs="Arial"/>
+          <w:color w:val="262626"/>
+          <w:sz w:val="22"/>
+          <w:szCs w:val="22"/>
+        </w:rPr>
+        <w:t>(Java</w:t>
       </w:r>
       <w:r>
         <w:rPr>
@@ -1141,6 +1085,7 @@
         </w:rPr>
         <w:t xml:space="preserve">johnny-five.js, </w:t>
       </w:r>
+      <w:proofErr w:type="spellStart"/>
       <w:r>
         <w:rPr>
           <w:rFonts w:cs="Arial"/>
@@ -1151,6 +1096,7 @@
         </w:rPr>
         <w:t>Raphaël</w:t>
       </w:r>
+      <w:proofErr w:type="spellEnd"/>
       <w:r>
         <w:rPr>
           <w:rFonts w:cs="Arial"/>
@@ -1205,17 +1151,7 @@
           <w:sz w:val="22"/>
           <w:szCs w:val="22"/>
         </w:rPr>
-        <w:t>, yeoman, gulp, grunt, babel, ES6</w:t>
-      </w:r>
-      <w:proofErr w:type="gramStart"/>
-      <w:r>
-        <w:rPr>
-          <w:rFonts w:cs="Arial"/>
-          <w:color w:val="262626"/>
-          <w:sz w:val="22"/>
-          <w:szCs w:val="22"/>
-        </w:rPr>
-        <w:t xml:space="preserve">, </w:t>
+        <w:t xml:space="preserve">, yeoman, gulp, grunt, babel, ES6, </w:t>
       </w:r>
       <w:r>
         <w:rPr>
@@ -1233,17 +1169,7 @@
           <w:sz w:val="22"/>
           <w:szCs w:val="22"/>
         </w:rPr>
-        <w:t>Firebase</w:t>
-      </w:r>
-      <w:proofErr w:type="gramEnd"/>
-      <w:r>
-        <w:rPr>
-          <w:rFonts w:cs="Arial"/>
-          <w:color w:val="262626"/>
-          <w:sz w:val="22"/>
-          <w:szCs w:val="22"/>
-        </w:rPr>
-        <w:t xml:space="preserve">, </w:t>
+        <w:t xml:space="preserve">Firebase, </w:t>
       </w:r>
       <w:proofErr w:type="spellStart"/>
       <w:r>
@@ -1877,25 +1803,7 @@
           <w:color w:val="262626"/>
           <w:sz w:val="18"/>
         </w:rPr>
-        <w:t xml:space="preserve">, CSS3, </w:t>
-      </w:r>
-      <w:proofErr w:type="gramStart"/>
-      <w:r>
-        <w:rPr>
-          <w:rFonts w:cs="Arial"/>
-          <w:color w:val="262626"/>
-          <w:sz w:val="18"/>
-        </w:rPr>
-        <w:t>jQuery</w:t>
-      </w:r>
-      <w:proofErr w:type="gramEnd"/>
-      <w:r>
-        <w:rPr>
-          <w:rFonts w:cs="Arial"/>
-          <w:color w:val="262626"/>
-          <w:sz w:val="18"/>
-        </w:rPr>
-        <w:t xml:space="preserve">, Media </w:t>
+        <w:t xml:space="preserve">, CSS3, jQuery, Media </w:t>
       </w:r>
       <w:proofErr w:type="spellStart"/>
       <w:r>
@@ -1913,7 +1821,25 @@
           <w:color w:val="262626"/>
           <w:sz w:val="18"/>
         </w:rPr>
-        <w:t>, Raphaël JS</w:t>
+        <w:t xml:space="preserve">, </w:t>
+      </w:r>
+      <w:proofErr w:type="spellStart"/>
+      <w:r>
+        <w:rPr>
+          <w:rFonts w:cs="Arial"/>
+          <w:color w:val="262626"/>
+          <w:sz w:val="18"/>
+        </w:rPr>
+        <w:t>Raphaël</w:t>
+      </w:r>
+      <w:proofErr w:type="spellEnd"/>
+      <w:r>
+        <w:rPr>
+          <w:rFonts w:cs="Arial"/>
+          <w:color w:val="262626"/>
+          <w:sz w:val="18"/>
+        </w:rPr>
+        <w:t xml:space="preserve"> JS</w:t>
       </w:r>
       <w:r>
         <w:rPr>
@@ -2132,25 +2058,7 @@
           <w:color w:val="262626"/>
           <w:sz w:val="18"/>
         </w:rPr>
-        <w:t xml:space="preserve"> in </w:t>
-      </w:r>
-      <w:proofErr w:type="gramStart"/>
-      <w:r>
-        <w:rPr>
-          <w:rFonts w:cs="Arial"/>
-          <w:color w:val="262626"/>
-          <w:sz w:val="18"/>
-        </w:rPr>
-        <w:t>Agile</w:t>
-      </w:r>
-      <w:proofErr w:type="gramEnd"/>
-      <w:r>
-        <w:rPr>
-          <w:rFonts w:cs="Arial"/>
-          <w:color w:val="262626"/>
-          <w:sz w:val="18"/>
-        </w:rPr>
-        <w:t xml:space="preserve"> environment.</w:t>
+        <w:t xml:space="preserve"> in Agile environment.</w:t>
       </w:r>
     </w:p>
     <w:p>
@@ -3186,25 +3094,7 @@
           <w:color w:val="262626"/>
           <w:sz w:val="18"/>
         </w:rPr>
-        <w:t>Developed customised UI widgets using GWT</w:t>
-      </w:r>
-      <w:proofErr w:type="gramStart"/>
-      <w:r>
-        <w:rPr>
-          <w:rFonts w:cs="Arial"/>
-          <w:color w:val="262626"/>
-          <w:sz w:val="18"/>
-        </w:rPr>
-        <w:t>;</w:t>
-      </w:r>
-      <w:proofErr w:type="gramEnd"/>
-      <w:r>
-        <w:rPr>
-          <w:rFonts w:cs="Arial"/>
-          <w:color w:val="262626"/>
-          <w:sz w:val="18"/>
-        </w:rPr>
-        <w:t xml:space="preserve"> which were reused across all CBS applications.</w:t>
+        <w:t>Developed customised UI widgets using GWT; which were reused across all CBS applications.</w:t>
       </w:r>
     </w:p>
     <w:p>
@@ -3524,21 +3414,12 @@
           <w:lang w:val="en-US"/>
         </w:rPr>
       </w:pPr>
-      <w:proofErr w:type="gramStart"/>
       <w:r>
         <w:rPr>
           <w:sz w:val="18"/>
           <w:lang w:val="en-US"/>
         </w:rPr>
-        <w:t>BINDERS a system for managing Binding Authorities and Cover holders, for Kiln.</w:t>
-      </w:r>
-      <w:proofErr w:type="gramEnd"/>
-      <w:r>
-        <w:rPr>
-          <w:sz w:val="18"/>
-          <w:lang w:val="en-US"/>
-        </w:rPr>
-        <w:t xml:space="preserve"> Forecasting is an underwriting platform, for Kiln.  </w:t>
+        <w:t xml:space="preserve">BINDERS a system for managing Binding Authorities and Cover holders, for Kiln. Forecasting is an underwriting platform, for Kiln.  </w:t>
       </w:r>
     </w:p>
     <w:p>
@@ -3929,18 +3810,8 @@
           <w:sz w:val="18"/>
           <w:lang w:val="en-US"/>
         </w:rPr>
-        <w:t xml:space="preserve">Java, J2EE, </w:t>
-      </w:r>
-      <w:proofErr w:type="gramStart"/>
-      <w:r>
-        <w:rPr>
-          <w:bCs/>
-          <w:sz w:val="18"/>
-          <w:lang w:val="en-US"/>
-        </w:rPr>
-        <w:t>Spring</w:t>
-      </w:r>
-      <w:proofErr w:type="gramEnd"/>
+        <w:t>Java, J2EE, Spring</w:t>
+      </w:r>
       <w:r>
         <w:rPr>
           <w:bCs/>
@@ -4235,6 +4106,67 @@
           <w:sz w:val="18"/>
         </w:rPr>
         <w:t xml:space="preserve"> | April 2013</w:t>
+      </w:r>
+    </w:p>
+    <w:p>
+      <w:pPr>
+        <w:numPr>
+          <w:ilvl w:val="0"/>
+          <w:numId w:val="3"/>
+        </w:numPr>
+        <w:spacing w:after="0" w:line="276" w:lineRule="auto"/>
+        <w:jc w:val="left"/>
+        <w:rPr>
+          <w:rFonts w:cs="Arial"/>
+          <w:color w:val="262626"/>
+          <w:sz w:val="18"/>
+        </w:rPr>
+      </w:pPr>
+      <w:hyperlink r:id="rId23" w:history="1">
+        <w:r>
+          <w:rPr>
+            <w:rStyle w:val="Hyperlink"/>
+            <w:rFonts w:cs="Arial"/>
+            <w:sz w:val="18"/>
+          </w:rPr>
+          <w:t xml:space="preserve">10Gen Certified </w:t>
+        </w:r>
+        <w:proofErr w:type="spellStart"/>
+        <w:r>
+          <w:rPr>
+            <w:rStyle w:val="Hyperlink"/>
+            <w:rFonts w:cs="Arial"/>
+            <w:sz w:val="18"/>
+          </w:rPr>
+          <w:t>MongoDB</w:t>
+        </w:r>
+        <w:proofErr w:type="spellEnd"/>
+        <w:r>
+          <w:rPr>
+            <w:rStyle w:val="Hyperlink"/>
+            <w:rFonts w:cs="Arial"/>
+            <w:sz w:val="18"/>
+          </w:rPr>
+          <w:t xml:space="preserve"> Developer for </w:t>
+        </w:r>
+        <w:proofErr w:type="spellStart"/>
+        <w:r>
+          <w:rPr>
+            <w:rStyle w:val="Hyperlink"/>
+            <w:rFonts w:cs="Arial"/>
+            <w:sz w:val="18"/>
+          </w:rPr>
+          <w:t>NodeJS</w:t>
+        </w:r>
+        <w:proofErr w:type="spellEnd"/>
+      </w:hyperlink>
+      <w:r>
+        <w:rPr>
+          <w:rFonts w:cs="Arial"/>
+          <w:color w:val="262626"/>
+          <w:sz w:val="18"/>
+        </w:rPr>
+        <w:t xml:space="preserve"> | December 2015</w:t>
       </w:r>
     </w:p>
     <w:p>
@@ -4378,9 +4310,33 @@
           <w:sz w:val="18"/>
           <w:lang w:val="en-US"/>
         </w:rPr>
-        <w:t>A full list of recommendations can be found on my </w:t>
-      </w:r>
-      <w:hyperlink r:id="rId23" w:history="1">
+        <w:t xml:space="preserve">A full list of </w:t>
+      </w:r>
+      <w:hyperlink r:id="rId24" w:anchor="references" w:history="1">
+        <w:r>
+          <w:rPr>
+            <w:rStyle w:val="Hyperlink"/>
+            <w:rFonts w:cs="Arial"/>
+            <w:bCs/>
+            <w:sz w:val="18"/>
+            <w:lang w:val="en-US"/>
+          </w:rPr>
+          <w:t>recommendations</w:t>
+        </w:r>
+      </w:hyperlink>
+      <w:bookmarkStart w:id="0" w:name="_GoBack"/>
+      <w:bookmarkEnd w:id="0"/>
+      <w:r>
+        <w:rPr>
+          <w:rFonts w:cs="Arial"/>
+          <w:bCs/>
+          <w:color w:val="262626"/>
+          <w:sz w:val="18"/>
+          <w:lang w:val="en-US"/>
+        </w:rPr>
+        <w:t xml:space="preserve"> can be found on my </w:t>
+      </w:r>
+      <w:hyperlink r:id="rId25" w:history="1">
         <w:r>
           <w:rPr>
             <w:rStyle w:val="Hyperlink"/>
@@ -4499,7 +4455,6 @@
           <w:lang w:val="en-US"/>
         </w:rPr>
       </w:pPr>
-      <w:proofErr w:type="gramStart"/>
       <w:r>
         <w:rPr>
           <w:rFonts w:cs="Arial"/>
@@ -4510,7 +4465,7 @@
         </w:rPr>
         <w:t xml:space="preserve">Active member in </w:t>
       </w:r>
-      <w:hyperlink r:id="rId24" w:history="1">
+      <w:hyperlink r:id="rId26" w:history="1">
         <w:r>
           <w:rPr>
             <w:rStyle w:val="Hyperlink"/>
@@ -4532,7 +4487,6 @@
         </w:rPr>
         <w:t>.</w:t>
       </w:r>
-      <w:proofErr w:type="gramEnd"/>
       <w:r>
         <w:rPr>
           <w:rFonts w:cs="Arial"/>
@@ -4541,8 +4495,72 @@
           <w:sz w:val="18"/>
           <w:lang w:val="en-US"/>
         </w:rPr>
-        <w:t xml:space="preserve"> Each month, the attendees are encouraged to build something around the technology outlined in the guest speaker’s talk. At the following month’s meetup, people show off what they have built, with the winner getting a bag of swag sponsored by Google.  Won 3 times continuously on these Dev Challenges on the topics Web Components, RxJS, Offline first Web App using PouchDB.</w:t>
-      </w:r>
+        <w:t xml:space="preserve"> Each month, the attendees are encouraged to build something around the technology outlined in the guest speaker’s talk. At the following month’s meetup, people show off what they have built, with the winner getting a bag of </w:t>
+      </w:r>
+      <w:r>
+        <w:rPr>
+          <w:rFonts w:cs="Arial"/>
+          <w:bCs/>
+          <w:color w:val="262626"/>
+          <w:sz w:val="18"/>
+          <w:lang w:val="en-US"/>
+        </w:rPr>
+        <w:t>swag sponsored by Google.  Won 4</w:t>
+      </w:r>
+      <w:r>
+        <w:rPr>
+          <w:rFonts w:cs="Arial"/>
+          <w:bCs/>
+          <w:color w:val="262626"/>
+          <w:sz w:val="18"/>
+          <w:lang w:val="en-US"/>
+        </w:rPr>
+        <w:t xml:space="preserve"> times continuously on these Dev Challenges on the topics Web Components, RxJS, Offline first Web App using </w:t>
+      </w:r>
+      <w:proofErr w:type="spellStart"/>
+      <w:r>
+        <w:rPr>
+          <w:rFonts w:cs="Arial"/>
+          <w:bCs/>
+          <w:color w:val="262626"/>
+          <w:sz w:val="18"/>
+          <w:lang w:val="en-US"/>
+        </w:rPr>
+        <w:t>PouchDB</w:t>
+      </w:r>
+      <w:proofErr w:type="spellEnd"/>
+      <w:r>
+        <w:rPr>
+          <w:rFonts w:cs="Arial"/>
+          <w:bCs/>
+          <w:color w:val="262626"/>
+          <w:sz w:val="18"/>
+          <w:lang w:val="en-US"/>
+        </w:rPr>
+        <w:t>.</w:t>
+      </w:r>
+      <w:r>
+        <w:rPr>
+          <w:rFonts w:cs="Arial"/>
+          <w:bCs/>
+          <w:color w:val="262626"/>
+          <w:sz w:val="18"/>
+          <w:lang w:val="en-US"/>
+        </w:rPr>
+        <w:t xml:space="preserve"> Now one of the organizers of </w:t>
+      </w:r>
+      <w:proofErr w:type="spellStart"/>
+      <w:r>
+        <w:rPr>
+          <w:rFonts w:cs="Arial"/>
+          <w:bCs/>
+          <w:color w:val="262626"/>
+          <w:sz w:val="18"/>
+          <w:lang w:val="en-US"/>
+        </w:rPr>
+        <w:t>LeedsJS</w:t>
+      </w:r>
+      <w:proofErr w:type="spellEnd"/>
     </w:p>
     <w:p>
       <w:pPr>
@@ -4638,10 +4656,10 @@
       </w:r>
     </w:p>
     <w:sectPr>
-      <w:headerReference w:type="default" r:id="rId25"/>
-      <w:footerReference w:type="default" r:id="rId26"/>
-      <w:headerReference w:type="first" r:id="rId27"/>
-      <w:footerReference w:type="first" r:id="rId28"/>
+      <w:headerReference w:type="default" r:id="rId27"/>
+      <w:footerReference w:type="default" r:id="rId28"/>
+      <w:headerReference w:type="first" r:id="rId29"/>
+      <w:footerReference w:type="first" r:id="rId30"/>
       <w:pgSz w:w="11906" w:h="16838"/>
       <w:pgMar w:top="965" w:right="1134" w:bottom="1985" w:left="851" w:header="992" w:footer="454" w:gutter="0"/>
       <w:cols w:space="708"/>
@@ -4653,7 +4671,7 @@
 </file>
 
 <file path=word/endnotes.xml><?xml version="1.0" encoding="utf-8"?>
-<w:endnotes xmlns:wpc="http://schemas.microsoft.com/office/word/2010/wordprocessingCanvas" xmlns:mo="http://schemas.microsoft.com/office/mac/office/2008/main" xmlns:mc="http://schemas.openxmlformats.org/markup-compatibility/2006" xmlns:mv="urn:schemas-microsoft-com:mac:vml" xmlns:o="urn:schemas-microsoft-com:office:office" xmlns:r="http://schemas.openxmlformats.org/officeDocument/2006/relationships" xmlns:m="http://schemas.openxmlformats.org/officeDocument/2006/math" xmlns:v="urn:schemas-microsoft-com:vml" xmlns:wp14="http://schemas.microsoft.com/office/word/2010/wordprocessingDrawing" xmlns:wp="http://schemas.openxmlformats.org/drawingml/2006/wordprocessingDrawing" xmlns:w10="urn:schemas-microsoft-com:office:word" xmlns:w="http://schemas.openxmlformats.org/wordprocessingml/2006/main" xmlns:w14="http://schemas.microsoft.com/office/word/2010/wordml" xmlns:wpg="http://schemas.microsoft.com/office/word/2010/wordprocessingGroup" xmlns:wpi="http://schemas.microsoft.com/office/word/2010/wordprocessingInk" xmlns:wne="http://schemas.microsoft.com/office/word/2006/wordml" xmlns:wps="http://schemas.microsoft.com/office/word/2010/wordprocessingShape" mc:Ignorable="w14 wp14">
+<w:endnotes xmlns:wpc="http://schemas.microsoft.com/office/word/2010/wordprocessingCanvas" xmlns:mo="http://schemas.microsoft.com/office/mac/office/2008/main" xmlns:mc="http://schemas.openxmlformats.org/markup-compatibility/2006" xmlns:mv="urn:schemas-microsoft-com:mac:vml" xmlns:o="urn:schemas-microsoft-com:office:office" xmlns:r="http://schemas.openxmlformats.org/officeDocument/2006/relationships" xmlns:m="http://schemas.openxmlformats.org/officeDocument/2006/math" xmlns:v="urn:schemas-microsoft-com:vml" xmlns:wp14="http://schemas.microsoft.com/office/word/2010/wordprocessingDrawing" xmlns:wp="http://schemas.openxmlformats.org/drawingml/2006/wordprocessingDrawing" xmlns:w10="urn:schemas-microsoft-com:office:word" xmlns:w="http://schemas.openxmlformats.org/wordprocessingml/2006/main" xmlns:w14="http://schemas.microsoft.com/office/word/2010/wordml" xmlns:w15="http://schemas.microsoft.com/office/word/2012/wordml" xmlns:wpg="http://schemas.microsoft.com/office/word/2010/wordprocessingGroup" xmlns:wpi="http://schemas.microsoft.com/office/word/2010/wordprocessingInk" xmlns:wne="http://schemas.microsoft.com/office/word/2006/wordml" xmlns:wps="http://schemas.microsoft.com/office/word/2010/wordprocessingShape" mc:Ignorable="w14 w15 wp14">
   <w:endnote w:type="separator" w:id="-1">
     <w:p>
       <w:r>
@@ -4675,7 +4693,7 @@
 </file>
 
 <file path=word/footer1.xml><?xml version="1.0" encoding="utf-8"?>
-<w:ftr xmlns:wpc="http://schemas.microsoft.com/office/word/2010/wordprocessingCanvas" xmlns:mo="http://schemas.microsoft.com/office/mac/office/2008/main" xmlns:mc="http://schemas.openxmlformats.org/markup-compatibility/2006" xmlns:mv="urn:schemas-microsoft-com:mac:vml" xmlns:o="urn:schemas-microsoft-com:office:office" xmlns:r="http://schemas.openxmlformats.org/officeDocument/2006/relationships" xmlns:m="http://schemas.openxmlformats.org/officeDocument/2006/math" xmlns:v="urn:schemas-microsoft-com:vml" xmlns:wp14="http://schemas.microsoft.com/office/word/2010/wordprocessingDrawing" xmlns:wp="http://schemas.openxmlformats.org/drawingml/2006/wordprocessingDrawing" xmlns:w10="urn:schemas-microsoft-com:office:word" xmlns:w="http://schemas.openxmlformats.org/wordprocessingml/2006/main" xmlns:w14="http://schemas.microsoft.com/office/word/2010/wordml" xmlns:wpg="http://schemas.microsoft.com/office/word/2010/wordprocessingGroup" xmlns:wpi="http://schemas.microsoft.com/office/word/2010/wordprocessingInk" xmlns:wne="http://schemas.microsoft.com/office/word/2006/wordml" xmlns:wps="http://schemas.microsoft.com/office/word/2010/wordprocessingShape" mc:Ignorable="w14 wp14">
+<w:ftr xmlns:wpc="http://schemas.microsoft.com/office/word/2010/wordprocessingCanvas" xmlns:mo="http://schemas.microsoft.com/office/mac/office/2008/main" xmlns:mc="http://schemas.openxmlformats.org/markup-compatibility/2006" xmlns:mv="urn:schemas-microsoft-com:mac:vml" xmlns:o="urn:schemas-microsoft-com:office:office" xmlns:r="http://schemas.openxmlformats.org/officeDocument/2006/relationships" xmlns:m="http://schemas.openxmlformats.org/officeDocument/2006/math" xmlns:v="urn:schemas-microsoft-com:vml" xmlns:wp14="http://schemas.microsoft.com/office/word/2010/wordprocessingDrawing" xmlns:wp="http://schemas.openxmlformats.org/drawingml/2006/wordprocessingDrawing" xmlns:w10="urn:schemas-microsoft-com:office:word" xmlns:w="http://schemas.openxmlformats.org/wordprocessingml/2006/main" xmlns:w14="http://schemas.microsoft.com/office/word/2010/wordml" xmlns:w15="http://schemas.microsoft.com/office/word/2012/wordml" xmlns:wpg="http://schemas.microsoft.com/office/word/2010/wordprocessingGroup" xmlns:wpi="http://schemas.microsoft.com/office/word/2010/wordprocessingInk" xmlns:wne="http://schemas.microsoft.com/office/word/2006/wordml" xmlns:wps="http://schemas.microsoft.com/office/word/2010/wordprocessingShape" mc:Ignorable="w14 w15 wp14">
   <w:p>
     <w:pPr>
       <w:spacing w:after="0"/>
@@ -5070,7 +5088,7 @@
 </file>
 
 <file path=word/footer2.xml><?xml version="1.0" encoding="utf-8"?>
-<w:ftr xmlns:wpc="http://schemas.microsoft.com/office/word/2010/wordprocessingCanvas" xmlns:mo="http://schemas.microsoft.com/office/mac/office/2008/main" xmlns:mc="http://schemas.openxmlformats.org/markup-compatibility/2006" xmlns:mv="urn:schemas-microsoft-com:mac:vml" xmlns:o="urn:schemas-microsoft-com:office:office" xmlns:r="http://schemas.openxmlformats.org/officeDocument/2006/relationships" xmlns:m="http://schemas.openxmlformats.org/officeDocument/2006/math" xmlns:v="urn:schemas-microsoft-com:vml" xmlns:wp14="http://schemas.microsoft.com/office/word/2010/wordprocessingDrawing" xmlns:wp="http://schemas.openxmlformats.org/drawingml/2006/wordprocessingDrawing" xmlns:w10="urn:schemas-microsoft-com:office:word" xmlns:w="http://schemas.openxmlformats.org/wordprocessingml/2006/main" xmlns:w14="http://schemas.microsoft.com/office/word/2010/wordml" xmlns:wpg="http://schemas.microsoft.com/office/word/2010/wordprocessingGroup" xmlns:wpi="http://schemas.microsoft.com/office/word/2010/wordprocessingInk" xmlns:wne="http://schemas.microsoft.com/office/word/2006/wordml" xmlns:wps="http://schemas.microsoft.com/office/word/2010/wordprocessingShape" mc:Ignorable="w14 wp14">
+<w:ftr xmlns:wpc="http://schemas.microsoft.com/office/word/2010/wordprocessingCanvas" xmlns:mo="http://schemas.microsoft.com/office/mac/office/2008/main" xmlns:mc="http://schemas.openxmlformats.org/markup-compatibility/2006" xmlns:mv="urn:schemas-microsoft-com:mac:vml" xmlns:o="urn:schemas-microsoft-com:office:office" xmlns:r="http://schemas.openxmlformats.org/officeDocument/2006/relationships" xmlns:m="http://schemas.openxmlformats.org/officeDocument/2006/math" xmlns:v="urn:schemas-microsoft-com:vml" xmlns:wp14="http://schemas.microsoft.com/office/word/2010/wordprocessingDrawing" xmlns:wp="http://schemas.openxmlformats.org/drawingml/2006/wordprocessingDrawing" xmlns:w10="urn:schemas-microsoft-com:office:word" xmlns:w="http://schemas.openxmlformats.org/wordprocessingml/2006/main" xmlns:w14="http://schemas.microsoft.com/office/word/2010/wordml" xmlns:w15="http://schemas.microsoft.com/office/word/2012/wordml" xmlns:wpg="http://schemas.microsoft.com/office/word/2010/wordprocessingGroup" xmlns:wpi="http://schemas.microsoft.com/office/word/2010/wordprocessingInk" xmlns:wne="http://schemas.microsoft.com/office/word/2006/wordml" xmlns:wps="http://schemas.microsoft.com/office/word/2010/wordprocessingShape" mc:Ignorable="w14 w15 wp14">
   <w:p>
     <w:pPr>
       <w:spacing w:after="0"/>
@@ -5468,7 +5486,7 @@
 </file>
 
 <file path=word/footnotes.xml><?xml version="1.0" encoding="utf-8"?>
-<w:footnotes xmlns:wpc="http://schemas.microsoft.com/office/word/2010/wordprocessingCanvas" xmlns:mo="http://schemas.microsoft.com/office/mac/office/2008/main" xmlns:mc="http://schemas.openxmlformats.org/markup-compatibility/2006" xmlns:mv="urn:schemas-microsoft-com:mac:vml" xmlns:o="urn:schemas-microsoft-com:office:office" xmlns:r="http://schemas.openxmlformats.org/officeDocument/2006/relationships" xmlns:m="http://schemas.openxmlformats.org/officeDocument/2006/math" xmlns:v="urn:schemas-microsoft-com:vml" xmlns:wp14="http://schemas.microsoft.com/office/word/2010/wordprocessingDrawing" xmlns:wp="http://schemas.openxmlformats.org/drawingml/2006/wordprocessingDrawing" xmlns:w10="urn:schemas-microsoft-com:office:word" xmlns:w="http://schemas.openxmlformats.org/wordprocessingml/2006/main" xmlns:w14="http://schemas.microsoft.com/office/word/2010/wordml" xmlns:wpg="http://schemas.microsoft.com/office/word/2010/wordprocessingGroup" xmlns:wpi="http://schemas.microsoft.com/office/word/2010/wordprocessingInk" xmlns:wne="http://schemas.microsoft.com/office/word/2006/wordml" xmlns:wps="http://schemas.microsoft.com/office/word/2010/wordprocessingShape" mc:Ignorable="w14 wp14">
+<w:footnotes xmlns:wpc="http://schemas.microsoft.com/office/word/2010/wordprocessingCanvas" xmlns:mo="http://schemas.microsoft.com/office/mac/office/2008/main" xmlns:mc="http://schemas.openxmlformats.org/markup-compatibility/2006" xmlns:mv="urn:schemas-microsoft-com:mac:vml" xmlns:o="urn:schemas-microsoft-com:office:office" xmlns:r="http://schemas.openxmlformats.org/officeDocument/2006/relationships" xmlns:m="http://schemas.openxmlformats.org/officeDocument/2006/math" xmlns:v="urn:schemas-microsoft-com:vml" xmlns:wp14="http://schemas.microsoft.com/office/word/2010/wordprocessingDrawing" xmlns:wp="http://schemas.openxmlformats.org/drawingml/2006/wordprocessingDrawing" xmlns:w10="urn:schemas-microsoft-com:office:word" xmlns:w="http://schemas.openxmlformats.org/wordprocessingml/2006/main" xmlns:w14="http://schemas.microsoft.com/office/word/2010/wordml" xmlns:w15="http://schemas.microsoft.com/office/word/2012/wordml" xmlns:wpg="http://schemas.microsoft.com/office/word/2010/wordprocessingGroup" xmlns:wpi="http://schemas.microsoft.com/office/word/2010/wordprocessingInk" xmlns:wne="http://schemas.microsoft.com/office/word/2006/wordml" xmlns:wps="http://schemas.microsoft.com/office/word/2010/wordprocessingShape" mc:Ignorable="w14 w15 wp14">
   <w:footnote w:type="separator" w:id="-1">
     <w:p>
       <w:r>
@@ -5490,7 +5508,7 @@
 </file>
 
 <file path=word/header1.xml><?xml version="1.0" encoding="utf-8"?>
-<w:hdr xmlns:wpc="http://schemas.microsoft.com/office/word/2010/wordprocessingCanvas" xmlns:mo="http://schemas.microsoft.com/office/mac/office/2008/main" xmlns:mc="http://schemas.openxmlformats.org/markup-compatibility/2006" xmlns:mv="urn:schemas-microsoft-com:mac:vml" xmlns:o="urn:schemas-microsoft-com:office:office" xmlns:r="http://schemas.openxmlformats.org/officeDocument/2006/relationships" xmlns:m="http://schemas.openxmlformats.org/officeDocument/2006/math" xmlns:v="urn:schemas-microsoft-com:vml" xmlns:wp14="http://schemas.microsoft.com/office/word/2010/wordprocessingDrawing" xmlns:wp="http://schemas.openxmlformats.org/drawingml/2006/wordprocessingDrawing" xmlns:w10="urn:schemas-microsoft-com:office:word" xmlns:w="http://schemas.openxmlformats.org/wordprocessingml/2006/main" xmlns:w14="http://schemas.microsoft.com/office/word/2010/wordml" xmlns:wpg="http://schemas.microsoft.com/office/word/2010/wordprocessingGroup" xmlns:wpi="http://schemas.microsoft.com/office/word/2010/wordprocessingInk" xmlns:wne="http://schemas.microsoft.com/office/word/2006/wordml" xmlns:wps="http://schemas.microsoft.com/office/word/2010/wordprocessingShape" mc:Ignorable="w14 wp14">
+<w:hdr xmlns:wpc="http://schemas.microsoft.com/office/word/2010/wordprocessingCanvas" xmlns:mo="http://schemas.microsoft.com/office/mac/office/2008/main" xmlns:mc="http://schemas.openxmlformats.org/markup-compatibility/2006" xmlns:mv="urn:schemas-microsoft-com:mac:vml" xmlns:o="urn:schemas-microsoft-com:office:office" xmlns:r="http://schemas.openxmlformats.org/officeDocument/2006/relationships" xmlns:m="http://schemas.openxmlformats.org/officeDocument/2006/math" xmlns:v="urn:schemas-microsoft-com:vml" xmlns:wp14="http://schemas.microsoft.com/office/word/2010/wordprocessingDrawing" xmlns:wp="http://schemas.openxmlformats.org/drawingml/2006/wordprocessingDrawing" xmlns:w10="urn:schemas-microsoft-com:office:word" xmlns:w="http://schemas.openxmlformats.org/wordprocessingml/2006/main" xmlns:w14="http://schemas.microsoft.com/office/word/2010/wordml" xmlns:w15="http://schemas.microsoft.com/office/word/2012/wordml" xmlns:wpg="http://schemas.microsoft.com/office/word/2010/wordprocessingGroup" xmlns:wpi="http://schemas.microsoft.com/office/word/2010/wordprocessingInk" xmlns:wne="http://schemas.microsoft.com/office/word/2006/wordml" xmlns:wps="http://schemas.microsoft.com/office/word/2010/wordprocessingShape" mc:Ignorable="w14 w15 wp14">
   <w:p>
     <w:pPr>
       <w:pStyle w:val="Header"/>
@@ -5568,7 +5586,7 @@
 </file>
 
 <file path=word/header2.xml><?xml version="1.0" encoding="utf-8"?>
-<w:hdr xmlns:wpc="http://schemas.microsoft.com/office/word/2010/wordprocessingCanvas" xmlns:mo="http://schemas.microsoft.com/office/mac/office/2008/main" xmlns:mc="http://schemas.openxmlformats.org/markup-compatibility/2006" xmlns:mv="urn:schemas-microsoft-com:mac:vml" xmlns:o="urn:schemas-microsoft-com:office:office" xmlns:r="http://schemas.openxmlformats.org/officeDocument/2006/relationships" xmlns:m="http://schemas.openxmlformats.org/officeDocument/2006/math" xmlns:v="urn:schemas-microsoft-com:vml" xmlns:wp14="http://schemas.microsoft.com/office/word/2010/wordprocessingDrawing" xmlns:wp="http://schemas.openxmlformats.org/drawingml/2006/wordprocessingDrawing" xmlns:w10="urn:schemas-microsoft-com:office:word" xmlns:w="http://schemas.openxmlformats.org/wordprocessingml/2006/main" xmlns:w14="http://schemas.microsoft.com/office/word/2010/wordml" xmlns:wpg="http://schemas.microsoft.com/office/word/2010/wordprocessingGroup" xmlns:wpi="http://schemas.microsoft.com/office/word/2010/wordprocessingInk" xmlns:wne="http://schemas.microsoft.com/office/word/2006/wordml" xmlns:wps="http://schemas.microsoft.com/office/word/2010/wordprocessingShape" mc:Ignorable="w14 wp14">
+<w:hdr xmlns:wpc="http://schemas.microsoft.com/office/word/2010/wordprocessingCanvas" xmlns:mo="http://schemas.microsoft.com/office/mac/office/2008/main" xmlns:mc="http://schemas.openxmlformats.org/markup-compatibility/2006" xmlns:mv="urn:schemas-microsoft-com:mac:vml" xmlns:o="urn:schemas-microsoft-com:office:office" xmlns:r="http://schemas.openxmlformats.org/officeDocument/2006/relationships" xmlns:m="http://schemas.openxmlformats.org/officeDocument/2006/math" xmlns:v="urn:schemas-microsoft-com:vml" xmlns:wp14="http://schemas.microsoft.com/office/word/2010/wordprocessingDrawing" xmlns:wp="http://schemas.openxmlformats.org/drawingml/2006/wordprocessingDrawing" xmlns:w10="urn:schemas-microsoft-com:office:word" xmlns:w="http://schemas.openxmlformats.org/wordprocessingml/2006/main" xmlns:w14="http://schemas.microsoft.com/office/word/2010/wordml" xmlns:w15="http://schemas.microsoft.com/office/word/2012/wordml" xmlns:wpg="http://schemas.microsoft.com/office/word/2010/wordprocessingGroup" xmlns:wpi="http://schemas.microsoft.com/office/word/2010/wordprocessingInk" xmlns:wne="http://schemas.microsoft.com/office/word/2006/wordml" xmlns:wps="http://schemas.microsoft.com/office/word/2010/wordprocessingShape" mc:Ignorable="w14 w15 wp14">
   <w:p>
     <w:pPr>
       <w:pStyle w:val="Header"/>
@@ -5771,6 +5789,7 @@
         <w:lang w:val="en-US"/>
       </w:rPr>
     </w:pPr>
+    <w:proofErr w:type="gramStart"/>
     <w:r>
       <w:rPr>
         <w:rFonts w:cs="Arial"/>
@@ -5780,7 +5799,6 @@
       </w:rPr>
       <w:t>Fax</w:t>
     </w:r>
-    <w:proofErr w:type="gramStart"/>
     <w:r>
       <w:rPr>
         <w:rFonts w:cs="Arial"/>
@@ -5842,7 +5860,7 @@
 </file>
 
 <file path=word/numbering.xml><?xml version="1.0" encoding="utf-8"?>
-<w:numbering xmlns:wpc="http://schemas.microsoft.com/office/word/2010/wordprocessingCanvas" xmlns:mo="http://schemas.microsoft.com/office/mac/office/2008/main" xmlns:mc="http://schemas.openxmlformats.org/markup-compatibility/2006" xmlns:mv="urn:schemas-microsoft-com:mac:vml" xmlns:o="urn:schemas-microsoft-com:office:office" xmlns:r="http://schemas.openxmlformats.org/officeDocument/2006/relationships" xmlns:m="http://schemas.openxmlformats.org/officeDocument/2006/math" xmlns:v="urn:schemas-microsoft-com:vml" xmlns:wp14="http://schemas.microsoft.com/office/word/2010/wordprocessingDrawing" xmlns:wp="http://schemas.openxmlformats.org/drawingml/2006/wordprocessingDrawing" xmlns:w10="urn:schemas-microsoft-com:office:word" xmlns:w="http://schemas.openxmlformats.org/wordprocessingml/2006/main" xmlns:w14="http://schemas.microsoft.com/office/word/2010/wordml" xmlns:wpg="http://schemas.microsoft.com/office/word/2010/wordprocessingGroup" xmlns:wpi="http://schemas.microsoft.com/office/word/2010/wordprocessingInk" xmlns:wne="http://schemas.microsoft.com/office/word/2006/wordml" xmlns:wps="http://schemas.microsoft.com/office/word/2010/wordprocessingShape" mc:Ignorable="w14 wp14">
+<w:numbering xmlns:wpc="http://schemas.microsoft.com/office/word/2010/wordprocessingCanvas" xmlns:mo="http://schemas.microsoft.com/office/mac/office/2008/main" xmlns:mc="http://schemas.openxmlformats.org/markup-compatibility/2006" xmlns:mv="urn:schemas-microsoft-com:mac:vml" xmlns:o="urn:schemas-microsoft-com:office:office" xmlns:r="http://schemas.openxmlformats.org/officeDocument/2006/relationships" xmlns:m="http://schemas.openxmlformats.org/officeDocument/2006/math" xmlns:v="urn:schemas-microsoft-com:vml" xmlns:wp14="http://schemas.microsoft.com/office/word/2010/wordprocessingDrawing" xmlns:wp="http://schemas.openxmlformats.org/drawingml/2006/wordprocessingDrawing" xmlns:w10="urn:schemas-microsoft-com:office:word" xmlns:w="http://schemas.openxmlformats.org/wordprocessingml/2006/main" xmlns:w14="http://schemas.microsoft.com/office/word/2010/wordml" xmlns:w15="http://schemas.microsoft.com/office/word/2012/wordml" xmlns:wpg="http://schemas.microsoft.com/office/word/2010/wordprocessingGroup" xmlns:wpi="http://schemas.microsoft.com/office/word/2010/wordprocessingInk" xmlns:wne="http://schemas.microsoft.com/office/word/2006/wordml" xmlns:wps="http://schemas.microsoft.com/office/word/2010/wordprocessingShape" mc:Ignorable="w14 w15 wp14">
   <w:abstractNum w:abstractNumId="0">
     <w:nsid w:val="12D657B8"/>
     <w:multiLevelType w:val="hybridMultilevel"/>
@@ -7102,7 +7120,7 @@
 </file>
 
 <file path=word/styles.xml><?xml version="1.0" encoding="utf-8"?>
-<w:styles xmlns:mc="http://schemas.openxmlformats.org/markup-compatibility/2006" xmlns:r="http://schemas.openxmlformats.org/officeDocument/2006/relationships" xmlns:w="http://schemas.openxmlformats.org/wordprocessingml/2006/main" xmlns:w14="http://schemas.microsoft.com/office/word/2010/wordml" mc:Ignorable="w14">
+<w:styles xmlns:mc="http://schemas.openxmlformats.org/markup-compatibility/2006" xmlns:r="http://schemas.openxmlformats.org/officeDocument/2006/relationships" xmlns:w="http://schemas.openxmlformats.org/wordprocessingml/2006/main" xmlns:w14="http://schemas.microsoft.com/office/word/2010/wordml" xmlns:w15="http://schemas.microsoft.com/office/word/2012/wordml" mc:Ignorable="w14 w15">
   <w:docDefaults>
     <w:rPrDefault>
       <w:rPr>
@@ -7118,145 +7136,387 @@
       </w:pPr>
     </w:pPrDefault>
   </w:docDefaults>
-  <w:latentStyles w:defLockedState="0" w:defUIPriority="99" w:defSemiHidden="1" w:defUnhideWhenUsed="1" w:defQFormat="0" w:count="276">
-    <w:lsdException w:name="Normal" w:semiHidden="0" w:uiPriority="0" w:unhideWhenUsed="0" w:qFormat="1"/>
-    <w:lsdException w:name="heading 1" w:semiHidden="0" w:uiPriority="9" w:unhideWhenUsed="0" w:qFormat="1"/>
-    <w:lsdException w:name="heading 2" w:uiPriority="9" w:qFormat="1"/>
-    <w:lsdException w:name="heading 3" w:uiPriority="9" w:qFormat="1"/>
-    <w:lsdException w:name="heading 4" w:uiPriority="9" w:qFormat="1"/>
-    <w:lsdException w:name="heading 5" w:uiPriority="9" w:qFormat="1"/>
-    <w:lsdException w:name="heading 6" w:uiPriority="9" w:qFormat="1"/>
-    <w:lsdException w:name="heading 7" w:uiPriority="9" w:qFormat="1"/>
-    <w:lsdException w:name="heading 8" w:uiPriority="9" w:qFormat="1"/>
-    <w:lsdException w:name="heading 9" w:uiPriority="9" w:qFormat="1"/>
-    <w:lsdException w:name="toc 1" w:uiPriority="39"/>
-    <w:lsdException w:name="toc 2" w:uiPriority="39"/>
-    <w:lsdException w:name="toc 3" w:uiPriority="39"/>
-    <w:lsdException w:name="toc 4" w:uiPriority="39"/>
-    <w:lsdException w:name="toc 5" w:uiPriority="39"/>
-    <w:lsdException w:name="toc 6" w:uiPriority="39"/>
-    <w:lsdException w:name="toc 7" w:uiPriority="39"/>
-    <w:lsdException w:name="toc 8" w:uiPriority="39"/>
-    <w:lsdException w:name="toc 9" w:uiPriority="39"/>
-    <w:lsdException w:name="footer" w:uiPriority="0"/>
-    <w:lsdException w:name="caption" w:uiPriority="35" w:qFormat="1"/>
-    <w:lsdException w:name="Title" w:semiHidden="0" w:uiPriority="10" w:unhideWhenUsed="0" w:qFormat="1"/>
-    <w:lsdException w:name="Default Paragraph Font" w:uiPriority="1"/>
-    <w:lsdException w:name="Subtitle" w:semiHidden="0" w:uiPriority="11" w:unhideWhenUsed="0" w:qFormat="1"/>
-    <w:lsdException w:name="Strong" w:semiHidden="0" w:uiPriority="0" w:unhideWhenUsed="0" w:qFormat="1"/>
-    <w:lsdException w:name="Emphasis" w:semiHidden="0" w:uiPriority="20" w:unhideWhenUsed="0" w:qFormat="1"/>
-    <w:lsdException w:name="Table Grid" w:semiHidden="0" w:uiPriority="59" w:unhideWhenUsed="0"/>
-    <w:lsdException w:name="Placeholder Text" w:unhideWhenUsed="0"/>
-    <w:lsdException w:name="No Spacing" w:semiHidden="0" w:uiPriority="1" w:unhideWhenUsed="0" w:qFormat="1"/>
-    <w:lsdException w:name="Light Shading" w:semiHidden="0" w:uiPriority="60" w:unhideWhenUsed="0"/>
-    <w:lsdException w:name="Light List" w:semiHidden="0" w:uiPriority="61" w:unhideWhenUsed="0"/>
-    <w:lsdException w:name="Light Grid" w:semiHidden="0" w:uiPriority="62" w:unhideWhenUsed="0"/>
-    <w:lsdException w:name="Medium Shading 1" w:semiHidden="0" w:uiPriority="63" w:unhideWhenUsed="0"/>
-    <w:lsdException w:name="Medium Shading 2" w:semiHidden="0" w:uiPriority="64" w:unhideWhenUsed="0"/>
-    <w:lsdException w:name="Medium List 1" w:semiHidden="0" w:uiPriority="65" w:unhideWhenUsed="0"/>
-    <w:lsdException w:name="Medium List 2" w:semiHidden="0" w:uiPriority="66" w:unhideWhenUsed="0"/>
-    <w:lsdException w:name="Medium Grid 1" w:semiHidden="0" w:uiPriority="67" w:unhideWhenUsed="0"/>
-    <w:lsdException w:name="Medium Grid 2" w:semiHidden="0" w:uiPriority="68" w:unhideWhenUsed="0"/>
-    <w:lsdException w:name="Medium Grid 3" w:semiHidden="0" w:uiPriority="69" w:unhideWhenUsed="0"/>
-    <w:lsdException w:name="Dark List" w:semiHidden="0" w:uiPriority="70" w:unhideWhenUsed="0"/>
-    <w:lsdException w:name="Colorful Shading" w:semiHidden="0" w:uiPriority="71" w:unhideWhenUsed="0"/>
-    <w:lsdException w:name="Colorful List" w:semiHidden="0" w:uiPriority="72" w:unhideWhenUsed="0"/>
-    <w:lsdException w:name="Colorful Grid" w:semiHidden="0" w:uiPriority="73" w:unhideWhenUsed="0"/>
-    <w:lsdException w:name="Light Shading Accent 1" w:semiHidden="0" w:uiPriority="60" w:unhideWhenUsed="0"/>
-    <w:lsdException w:name="Light List Accent 1" w:semiHidden="0" w:uiPriority="61" w:unhideWhenUsed="0"/>
-    <w:lsdException w:name="Light Grid Accent 1" w:semiHidden="0" w:uiPriority="62" w:unhideWhenUsed="0"/>
-    <w:lsdException w:name="Medium Shading 1 Accent 1" w:semiHidden="0" w:uiPriority="63" w:unhideWhenUsed="0"/>
-    <w:lsdException w:name="Medium Shading 2 Accent 1" w:semiHidden="0" w:uiPriority="64" w:unhideWhenUsed="0"/>
-    <w:lsdException w:name="Medium List 1 Accent 1" w:semiHidden="0" w:uiPriority="65" w:unhideWhenUsed="0"/>
-    <w:lsdException w:name="Revision" w:unhideWhenUsed="0"/>
-    <w:lsdException w:name="List Paragraph" w:semiHidden="0" w:unhideWhenUsed="0" w:qFormat="1"/>
-    <w:lsdException w:name="Quote" w:semiHidden="0" w:uiPriority="29" w:unhideWhenUsed="0" w:qFormat="1"/>
-    <w:lsdException w:name="Intense Quote" w:semiHidden="0" w:uiPriority="30" w:unhideWhenUsed="0" w:qFormat="1"/>
-    <w:lsdException w:name="Medium List 2 Accent 1" w:semiHidden="0" w:uiPriority="66" w:unhideWhenUsed="0"/>
-    <w:lsdException w:name="Medium Grid 1 Accent 1" w:semiHidden="0" w:uiPriority="67" w:unhideWhenUsed="0"/>
-    <w:lsdException w:name="Medium Grid 2 Accent 1" w:semiHidden="0" w:uiPriority="68" w:unhideWhenUsed="0"/>
-    <w:lsdException w:name="Medium Grid 3 Accent 1" w:semiHidden="0" w:uiPriority="69" w:unhideWhenUsed="0"/>
-    <w:lsdException w:name="Dark List Accent 1" w:semiHidden="0" w:uiPriority="70" w:unhideWhenUsed="0"/>
-    <w:lsdException w:name="Colorful Shading Accent 1" w:semiHidden="0" w:uiPriority="71" w:unhideWhenUsed="0"/>
-    <w:lsdException w:name="Colorful List Accent 1" w:semiHidden="0" w:uiPriority="72" w:unhideWhenUsed="0"/>
-    <w:lsdException w:name="Colorful Grid Accent 1" w:semiHidden="0" w:uiPriority="73" w:unhideWhenUsed="0"/>
-    <w:lsdException w:name="Light Shading Accent 2" w:semiHidden="0" w:uiPriority="60" w:unhideWhenUsed="0"/>
-    <w:lsdException w:name="Light List Accent 2" w:semiHidden="0" w:uiPriority="61" w:unhideWhenUsed="0"/>
-    <w:lsdException w:name="Light Grid Accent 2" w:semiHidden="0" w:uiPriority="62" w:unhideWhenUsed="0"/>
-    <w:lsdException w:name="Medium Shading 1 Accent 2" w:semiHidden="0" w:uiPriority="63" w:unhideWhenUsed="0"/>
-    <w:lsdException w:name="Medium Shading 2 Accent 2" w:semiHidden="0" w:uiPriority="64" w:unhideWhenUsed="0"/>
-    <w:lsdException w:name="Medium List 1 Accent 2" w:semiHidden="0" w:uiPriority="65" w:unhideWhenUsed="0"/>
-    <w:lsdException w:name="Medium List 2 Accent 2" w:semiHidden="0" w:uiPriority="66" w:unhideWhenUsed="0"/>
-    <w:lsdException w:name="Medium Grid 1 Accent 2" w:semiHidden="0" w:uiPriority="67" w:unhideWhenUsed="0"/>
-    <w:lsdException w:name="Medium Grid 2 Accent 2" w:semiHidden="0" w:uiPriority="68" w:unhideWhenUsed="0"/>
-    <w:lsdException w:name="Medium Grid 3 Accent 2" w:semiHidden="0" w:uiPriority="69" w:unhideWhenUsed="0"/>
-    <w:lsdException w:name="Dark List Accent 2" w:semiHidden="0" w:uiPriority="70" w:unhideWhenUsed="0"/>
-    <w:lsdException w:name="Colorful Shading Accent 2" w:semiHidden="0" w:uiPriority="71" w:unhideWhenUsed="0"/>
-    <w:lsdException w:name="Colorful List Accent 2" w:semiHidden="0" w:uiPriority="72" w:unhideWhenUsed="0"/>
-    <w:lsdException w:name="Colorful Grid Accent 2" w:semiHidden="0" w:uiPriority="73" w:unhideWhenUsed="0"/>
-    <w:lsdException w:name="Light Shading Accent 3" w:semiHidden="0" w:uiPriority="60" w:unhideWhenUsed="0"/>
-    <w:lsdException w:name="Light List Accent 3" w:semiHidden="0" w:uiPriority="61" w:unhideWhenUsed="0"/>
-    <w:lsdException w:name="Light Grid Accent 3" w:semiHidden="0" w:uiPriority="62" w:unhideWhenUsed="0"/>
-    <w:lsdException w:name="Medium Shading 1 Accent 3" w:semiHidden="0" w:uiPriority="63" w:unhideWhenUsed="0"/>
-    <w:lsdException w:name="Medium Shading 2 Accent 3" w:semiHidden="0" w:uiPriority="64" w:unhideWhenUsed="0"/>
-    <w:lsdException w:name="Medium List 1 Accent 3" w:semiHidden="0" w:uiPriority="65" w:unhideWhenUsed="0"/>
-    <w:lsdException w:name="Medium List 2 Accent 3" w:semiHidden="0" w:uiPriority="66" w:unhideWhenUsed="0"/>
-    <w:lsdException w:name="Medium Grid 1 Accent 3" w:semiHidden="0" w:uiPriority="67" w:unhideWhenUsed="0"/>
-    <w:lsdException w:name="Medium Grid 2 Accent 3" w:semiHidden="0" w:uiPriority="68" w:unhideWhenUsed="0"/>
-    <w:lsdException w:name="Medium Grid 3 Accent 3" w:semiHidden="0" w:uiPriority="69" w:unhideWhenUsed="0"/>
-    <w:lsdException w:name="Dark List Accent 3" w:semiHidden="0" w:uiPriority="70" w:unhideWhenUsed="0"/>
-    <w:lsdException w:name="Colorful Shading Accent 3" w:semiHidden="0" w:uiPriority="71" w:unhideWhenUsed="0"/>
-    <w:lsdException w:name="Colorful List Accent 3" w:semiHidden="0" w:uiPriority="72" w:unhideWhenUsed="0"/>
-    <w:lsdException w:name="Colorful Grid Accent 3" w:semiHidden="0" w:uiPriority="73" w:unhideWhenUsed="0"/>
-    <w:lsdException w:name="Light Shading Accent 4" w:semiHidden="0" w:uiPriority="60" w:unhideWhenUsed="0"/>
-    <w:lsdException w:name="Light List Accent 4" w:semiHidden="0" w:uiPriority="61" w:unhideWhenUsed="0"/>
-    <w:lsdException w:name="Light Grid Accent 4" w:semiHidden="0" w:uiPriority="62" w:unhideWhenUsed="0"/>
-    <w:lsdException w:name="Medium Shading 1 Accent 4" w:semiHidden="0" w:uiPriority="63" w:unhideWhenUsed="0"/>
-    <w:lsdException w:name="Medium Shading 2 Accent 4" w:semiHidden="0" w:uiPriority="64" w:unhideWhenUsed="0"/>
-    <w:lsdException w:name="Medium List 1 Accent 4" w:semiHidden="0" w:uiPriority="65" w:unhideWhenUsed="0"/>
-    <w:lsdException w:name="Medium List 2 Accent 4" w:semiHidden="0" w:uiPriority="66" w:unhideWhenUsed="0"/>
-    <w:lsdException w:name="Medium Grid 1 Accent 4" w:semiHidden="0" w:uiPriority="67" w:unhideWhenUsed="0"/>
-    <w:lsdException w:name="Medium Grid 2 Accent 4" w:semiHidden="0" w:uiPriority="68" w:unhideWhenUsed="0"/>
-    <w:lsdException w:name="Medium Grid 3 Accent 4" w:semiHidden="0" w:uiPriority="69" w:unhideWhenUsed="0"/>
-    <w:lsdException w:name="Dark List Accent 4" w:semiHidden="0" w:uiPriority="70" w:unhideWhenUsed="0"/>
-    <w:lsdException w:name="Colorful Shading Accent 4" w:semiHidden="0" w:uiPriority="71" w:unhideWhenUsed="0"/>
-    <w:lsdException w:name="Colorful List Accent 4" w:semiHidden="0" w:uiPriority="72" w:unhideWhenUsed="0"/>
-    <w:lsdException w:name="Colorful Grid Accent 4" w:semiHidden="0" w:uiPriority="73" w:unhideWhenUsed="0"/>
-    <w:lsdException w:name="Light Shading Accent 5" w:semiHidden="0" w:uiPriority="60" w:unhideWhenUsed="0"/>
-    <w:lsdException w:name="Light List Accent 5" w:semiHidden="0" w:uiPriority="61" w:unhideWhenUsed="0"/>
-    <w:lsdException w:name="Light Grid Accent 5" w:semiHidden="0" w:uiPriority="62" w:unhideWhenUsed="0"/>
-    <w:lsdException w:name="Medium Shading 1 Accent 5" w:semiHidden="0" w:uiPriority="63" w:unhideWhenUsed="0"/>
-    <w:lsdException w:name="Medium Shading 2 Accent 5" w:semiHidden="0" w:uiPriority="64" w:unhideWhenUsed="0"/>
-    <w:lsdException w:name="Medium List 1 Accent 5" w:semiHidden="0" w:uiPriority="65" w:unhideWhenUsed="0"/>
-    <w:lsdException w:name="Medium List 2 Accent 5" w:semiHidden="0" w:uiPriority="66" w:unhideWhenUsed="0"/>
-    <w:lsdException w:name="Medium Grid 1 Accent 5" w:semiHidden="0" w:uiPriority="67" w:unhideWhenUsed="0"/>
-    <w:lsdException w:name="Medium Grid 2 Accent 5" w:semiHidden="0" w:uiPriority="68" w:unhideWhenUsed="0"/>
-    <w:lsdException w:name="Medium Grid 3 Accent 5" w:semiHidden="0" w:uiPriority="69" w:unhideWhenUsed="0"/>
-    <w:lsdException w:name="Dark List Accent 5" w:semiHidden="0" w:uiPriority="70" w:unhideWhenUsed="0"/>
-    <w:lsdException w:name="Colorful Shading Accent 5" w:semiHidden="0" w:uiPriority="71" w:unhideWhenUsed="0"/>
-    <w:lsdException w:name="Colorful List Accent 5" w:semiHidden="0" w:uiPriority="72" w:unhideWhenUsed="0"/>
-    <w:lsdException w:name="Colorful Grid Accent 5" w:semiHidden="0" w:uiPriority="73" w:unhideWhenUsed="0"/>
-    <w:lsdException w:name="Light Shading Accent 6" w:semiHidden="0" w:uiPriority="60" w:unhideWhenUsed="0"/>
-    <w:lsdException w:name="Light List Accent 6" w:semiHidden="0" w:uiPriority="61" w:unhideWhenUsed="0"/>
-    <w:lsdException w:name="Light Grid Accent 6" w:semiHidden="0" w:uiPriority="62" w:unhideWhenUsed="0"/>
-    <w:lsdException w:name="Medium Shading 1 Accent 6" w:semiHidden="0" w:uiPriority="63" w:unhideWhenUsed="0"/>
-    <w:lsdException w:name="Medium Shading 2 Accent 6" w:semiHidden="0" w:uiPriority="64" w:unhideWhenUsed="0"/>
-    <w:lsdException w:name="Medium List 1 Accent 6" w:semiHidden="0" w:uiPriority="65" w:unhideWhenUsed="0"/>
-    <w:lsdException w:name="Medium List 2 Accent 6" w:semiHidden="0" w:uiPriority="66" w:unhideWhenUsed="0"/>
-    <w:lsdException w:name="Medium Grid 1 Accent 6" w:semiHidden="0" w:uiPriority="67" w:unhideWhenUsed="0"/>
-    <w:lsdException w:name="Medium Grid 2 Accent 6" w:semiHidden="0" w:uiPriority="68" w:unhideWhenUsed="0"/>
-    <w:lsdException w:name="Medium Grid 3 Accent 6" w:semiHidden="0" w:uiPriority="69" w:unhideWhenUsed="0"/>
-    <w:lsdException w:name="Dark List Accent 6" w:semiHidden="0" w:uiPriority="70" w:unhideWhenUsed="0"/>
-    <w:lsdException w:name="Colorful Shading Accent 6" w:semiHidden="0" w:uiPriority="71" w:unhideWhenUsed="0"/>
-    <w:lsdException w:name="Colorful List Accent 6" w:semiHidden="0" w:uiPriority="72" w:unhideWhenUsed="0"/>
-    <w:lsdException w:name="Colorful Grid Accent 6" w:semiHidden="0" w:uiPriority="73" w:unhideWhenUsed="0"/>
-    <w:lsdException w:name="Subtle Emphasis" w:semiHidden="0" w:uiPriority="19" w:unhideWhenUsed="0" w:qFormat="1"/>
-    <w:lsdException w:name="Intense Emphasis" w:semiHidden="0" w:uiPriority="21" w:unhideWhenUsed="0" w:qFormat="1"/>
-    <w:lsdException w:name="Subtle Reference" w:semiHidden="0" w:uiPriority="31" w:unhideWhenUsed="0" w:qFormat="1"/>
-    <w:lsdException w:name="Intense Reference" w:semiHidden="0" w:uiPriority="32" w:unhideWhenUsed="0" w:qFormat="1"/>
-    <w:lsdException w:name="Book Title" w:semiHidden="0" w:uiPriority="33" w:unhideWhenUsed="0" w:qFormat="1"/>
-    <w:lsdException w:name="Bibliography" w:uiPriority="37"/>
-    <w:lsdException w:name="TOC Heading" w:uiPriority="39" w:qFormat="1"/>
+  <w:latentStyles w:defLockedState="0" w:defUIPriority="99" w:defSemiHidden="0" w:defUnhideWhenUsed="0" w:defQFormat="0" w:count="380">
+    <w:lsdException w:name="Normal" w:uiPriority="0" w:qFormat="1"/>
+    <w:lsdException w:name="heading 1" w:uiPriority="9" w:qFormat="1"/>
+    <w:lsdException w:name="heading 2" w:semiHidden="1" w:uiPriority="9" w:unhideWhenUsed="1" w:qFormat="1"/>
+    <w:lsdException w:name="heading 3" w:semiHidden="1" w:uiPriority="9" w:unhideWhenUsed="1" w:qFormat="1"/>
+    <w:lsdException w:name="heading 4" w:semiHidden="1" w:uiPriority="9" w:unhideWhenUsed="1" w:qFormat="1"/>
+    <w:lsdException w:name="heading 5" w:semiHidden="1" w:uiPriority="9" w:unhideWhenUsed="1" w:qFormat="1"/>
+    <w:lsdException w:name="heading 6" w:semiHidden="1" w:uiPriority="9" w:unhideWhenUsed="1" w:qFormat="1"/>
+    <w:lsdException w:name="heading 7" w:semiHidden="1" w:uiPriority="9" w:unhideWhenUsed="1" w:qFormat="1"/>
+    <w:lsdException w:name="heading 8" w:semiHidden="1" w:uiPriority="9" w:unhideWhenUsed="1" w:qFormat="1"/>
+    <w:lsdException w:name="heading 9" w:semiHidden="1" w:uiPriority="9" w:unhideWhenUsed="1" w:qFormat="1"/>
+    <w:lsdException w:name="index 1" w:semiHidden="1" w:unhideWhenUsed="1"/>
+    <w:lsdException w:name="index 2" w:semiHidden="1" w:unhideWhenUsed="1"/>
+    <w:lsdException w:name="index 3" w:semiHidden="1" w:unhideWhenUsed="1"/>
+    <w:lsdException w:name="index 4" w:semiHidden="1" w:unhideWhenUsed="1"/>
+    <w:lsdException w:name="index 5" w:semiHidden="1" w:unhideWhenUsed="1"/>
+    <w:lsdException w:name="index 6" w:semiHidden="1" w:unhideWhenUsed="1"/>
+    <w:lsdException w:name="index 7" w:semiHidden="1" w:unhideWhenUsed="1"/>
+    <w:lsdException w:name="index 8" w:semiHidden="1" w:unhideWhenUsed="1"/>
+    <w:lsdException w:name="index 9" w:semiHidden="1" w:unhideWhenUsed="1"/>
+    <w:lsdException w:name="toc 1" w:semiHidden="1" w:uiPriority="39" w:unhideWhenUsed="1"/>
+    <w:lsdException w:name="toc 2" w:semiHidden="1" w:uiPriority="39" w:unhideWhenUsed="1"/>
+    <w:lsdException w:name="toc 3" w:semiHidden="1" w:uiPriority="39" w:unhideWhenUsed="1"/>
+    <w:lsdException w:name="toc 4" w:semiHidden="1" w:uiPriority="39" w:unhideWhenUsed="1"/>
+    <w:lsdException w:name="toc 5" w:semiHidden="1" w:uiPriority="39" w:unhideWhenUsed="1"/>
+    <w:lsdException w:name="toc 6" w:semiHidden="1" w:uiPriority="39" w:unhideWhenUsed="1"/>
+    <w:lsdException w:name="toc 7" w:semiHidden="1" w:uiPriority="39" w:unhideWhenUsed="1"/>
+    <w:lsdException w:name="toc 8" w:semiHidden="1" w:uiPriority="39" w:unhideWhenUsed="1"/>
+    <w:lsdException w:name="toc 9" w:semiHidden="1" w:uiPriority="39" w:unhideWhenUsed="1"/>
+    <w:lsdException w:name="Normal Indent" w:semiHidden="1" w:unhideWhenUsed="1"/>
+    <w:lsdException w:name="footnote text" w:semiHidden="1" w:unhideWhenUsed="1"/>
+    <w:lsdException w:name="annotation text" w:semiHidden="1" w:unhideWhenUsed="1"/>
+    <w:lsdException w:name="header" w:semiHidden="1" w:unhideWhenUsed="1"/>
+    <w:lsdException w:name="footer" w:semiHidden="1" w:uiPriority="0" w:unhideWhenUsed="1"/>
+    <w:lsdException w:name="index heading" w:semiHidden="1" w:unhideWhenUsed="1"/>
+    <w:lsdException w:name="caption" w:semiHidden="1" w:uiPriority="35" w:unhideWhenUsed="1" w:qFormat="1"/>
+    <w:lsdException w:name="table of figures" w:semiHidden="1" w:unhideWhenUsed="1"/>
+    <w:lsdException w:name="envelope address" w:semiHidden="1" w:unhideWhenUsed="1"/>
+    <w:lsdException w:name="envelope return" w:semiHidden="1" w:unhideWhenUsed="1"/>
+    <w:lsdException w:name="footnote reference" w:semiHidden="1" w:unhideWhenUsed="1"/>
+    <w:lsdException w:name="annotation reference" w:semiHidden="1" w:unhideWhenUsed="1"/>
+    <w:lsdException w:name="line number" w:semiHidden="1" w:unhideWhenUsed="1"/>
+    <w:lsdException w:name="page number" w:semiHidden="1" w:unhideWhenUsed="1"/>
+    <w:lsdException w:name="endnote reference" w:semiHidden="1" w:unhideWhenUsed="1"/>
+    <w:lsdException w:name="endnote text" w:semiHidden="1" w:unhideWhenUsed="1"/>
+    <w:lsdException w:name="table of authorities" w:semiHidden="1" w:unhideWhenUsed="1"/>
+    <w:lsdException w:name="macro" w:semiHidden="1" w:unhideWhenUsed="1"/>
+    <w:lsdException w:name="toa heading" w:semiHidden="1" w:unhideWhenUsed="1"/>
+    <w:lsdException w:name="List" w:semiHidden="1" w:unhideWhenUsed="1"/>
+    <w:lsdException w:name="List Bullet" w:semiHidden="1" w:unhideWhenUsed="1"/>
+    <w:lsdException w:name="List Number" w:semiHidden="1" w:unhideWhenUsed="1"/>
+    <w:lsdException w:name="List 2" w:semiHidden="1" w:unhideWhenUsed="1"/>
+    <w:lsdException w:name="List 3" w:semiHidden="1" w:unhideWhenUsed="1"/>
+    <w:lsdException w:name="List 4" w:semiHidden="1" w:unhideWhenUsed="1"/>
+    <w:lsdException w:name="List 5" w:semiHidden="1" w:unhideWhenUsed="1"/>
+    <w:lsdException w:name="List Bullet 2" w:semiHidden="1" w:unhideWhenUsed="1"/>
+    <w:lsdException w:name="List Bullet 3" w:semiHidden="1" w:unhideWhenUsed="1"/>
+    <w:lsdException w:name="List Bullet 4" w:semiHidden="1" w:unhideWhenUsed="1"/>
+    <w:lsdException w:name="List Bullet 5" w:semiHidden="1" w:unhideWhenUsed="1"/>
+    <w:lsdException w:name="List Number 2" w:semiHidden="1" w:unhideWhenUsed="1"/>
+    <w:lsdException w:name="List Number 3" w:semiHidden="1" w:unhideWhenUsed="1"/>
+    <w:lsdException w:name="List Number 4" w:semiHidden="1" w:unhideWhenUsed="1"/>
+    <w:lsdException w:name="List Number 5" w:semiHidden="1" w:unhideWhenUsed="1"/>
+    <w:lsdException w:name="Title" w:uiPriority="10" w:qFormat="1"/>
+    <w:lsdException w:name="Closing" w:semiHidden="1" w:unhideWhenUsed="1"/>
+    <w:lsdException w:name="Signature" w:semiHidden="1" w:unhideWhenUsed="1"/>
+    <w:lsdException w:name="Default Paragraph Font" w:semiHidden="1" w:uiPriority="1" w:unhideWhenUsed="1"/>
+    <w:lsdException w:name="Body Text" w:semiHidden="1" w:unhideWhenUsed="1"/>
+    <w:lsdException w:name="Body Text Indent" w:semiHidden="1" w:unhideWhenUsed="1"/>
+    <w:lsdException w:name="List Continue" w:semiHidden="1" w:unhideWhenUsed="1"/>
+    <w:lsdException w:name="List Continue 2" w:semiHidden="1" w:unhideWhenUsed="1"/>
+    <w:lsdException w:name="List Continue 3" w:semiHidden="1" w:unhideWhenUsed="1"/>
+    <w:lsdException w:name="List Continue 4" w:semiHidden="1" w:unhideWhenUsed="1"/>
+    <w:lsdException w:name="List Continue 5" w:semiHidden="1" w:unhideWhenUsed="1"/>
+    <w:lsdException w:name="Message Header" w:semiHidden="1" w:unhideWhenUsed="1"/>
+    <w:lsdException w:name="Subtitle" w:uiPriority="11" w:qFormat="1"/>
+    <w:lsdException w:name="Salutation" w:semiHidden="1" w:unhideWhenUsed="1"/>
+    <w:lsdException w:name="Date" w:semiHidden="1" w:unhideWhenUsed="1"/>
+    <w:lsdException w:name="Body Text First Indent" w:semiHidden="1" w:unhideWhenUsed="1"/>
+    <w:lsdException w:name="Body Text First Indent 2" w:semiHidden="1" w:unhideWhenUsed="1"/>
+    <w:lsdException w:name="Note Heading" w:semiHidden="1" w:unhideWhenUsed="1"/>
+    <w:lsdException w:name="Body Text 2" w:semiHidden="1" w:unhideWhenUsed="1"/>
+    <w:lsdException w:name="Body Text 3" w:semiHidden="1" w:unhideWhenUsed="1"/>
+    <w:lsdException w:name="Body Text Indent 2" w:semiHidden="1" w:unhideWhenUsed="1"/>
+    <w:lsdException w:name="Body Text Indent 3" w:semiHidden="1" w:unhideWhenUsed="1"/>
+    <w:lsdException w:name="Block Text" w:semiHidden="1" w:unhideWhenUsed="1"/>
+    <w:lsdException w:name="Hyperlink" w:semiHidden="1" w:unhideWhenUsed="1"/>
+    <w:lsdException w:name="FollowedHyperlink" w:semiHidden="1" w:unhideWhenUsed="1"/>
+    <w:lsdException w:name="Strong" w:uiPriority="0" w:qFormat="1"/>
+    <w:lsdException w:name="Emphasis" w:uiPriority="20" w:qFormat="1"/>
+    <w:lsdException w:name="Document Map" w:semiHidden="1" w:unhideWhenUsed="1"/>
+    <w:lsdException w:name="Plain Text" w:semiHidden="1" w:unhideWhenUsed="1"/>
+    <w:lsdException w:name="E-mail Signature" w:semiHidden="1" w:unhideWhenUsed="1"/>
+    <w:lsdException w:name="HTML Top of Form" w:semiHidden="1" w:unhideWhenUsed="1"/>
+    <w:lsdException w:name="HTML Bottom of Form" w:semiHidden="1" w:unhideWhenUsed="1"/>
+    <w:lsdException w:name="Normal (Web)" w:semiHidden="1" w:unhideWhenUsed="1"/>
+    <w:lsdException w:name="HTML Acronym" w:semiHidden="1" w:unhideWhenUsed="1"/>
+    <w:lsdException w:name="HTML Address" w:semiHidden="1" w:unhideWhenUsed="1"/>
+    <w:lsdException w:name="HTML Cite" w:semiHidden="1" w:unhideWhenUsed="1"/>
+    <w:lsdException w:name="HTML Code" w:semiHidden="1" w:unhideWhenUsed="1"/>
+    <w:lsdException w:name="HTML Definition" w:semiHidden="1" w:unhideWhenUsed="1"/>
+    <w:lsdException w:name="HTML Keyboard" w:semiHidden="1" w:unhideWhenUsed="1"/>
+    <w:lsdException w:name="HTML Preformatted" w:semiHidden="1" w:unhideWhenUsed="1"/>
+    <w:lsdException w:name="HTML Sample" w:semiHidden="1" w:unhideWhenUsed="1"/>
+    <w:lsdException w:name="HTML Typewriter" w:semiHidden="1" w:unhideWhenUsed="1"/>
+    <w:lsdException w:name="HTML Variable" w:semiHidden="1" w:unhideWhenUsed="1"/>
+    <w:lsdException w:name="Normal Table" w:semiHidden="1" w:unhideWhenUsed="1"/>
+    <w:lsdException w:name="annotation subject" w:semiHidden="1" w:unhideWhenUsed="1"/>
+    <w:lsdException w:name="No List" w:semiHidden="1" w:unhideWhenUsed="1"/>
+    <w:lsdException w:name="Outline List 1" w:semiHidden="1" w:unhideWhenUsed="1"/>
+    <w:lsdException w:name="Outline List 2" w:semiHidden="1" w:unhideWhenUsed="1"/>
+    <w:lsdException w:name="Outline List 3" w:semiHidden="1" w:unhideWhenUsed="1"/>
+    <w:lsdException w:name="Table Simple 1" w:semiHidden="1" w:unhideWhenUsed="1"/>
+    <w:lsdException w:name="Table Simple 2" w:semiHidden="1" w:unhideWhenUsed="1"/>
+    <w:lsdException w:name="Table Simple 3" w:semiHidden="1" w:unhideWhenUsed="1"/>
+    <w:lsdException w:name="Table Classic 1" w:semiHidden="1" w:unhideWhenUsed="1"/>
+    <w:lsdException w:name="Table Classic 2" w:semiHidden="1" w:unhideWhenUsed="1"/>
+    <w:lsdException w:name="Table Classic 3" w:semiHidden="1" w:unhideWhenUsed="1"/>
+    <w:lsdException w:name="Table Classic 4" w:semiHidden="1" w:unhideWhenUsed="1"/>
+    <w:lsdException w:name="Table Colorful 1" w:semiHidden="1" w:unhideWhenUsed="1"/>
+    <w:lsdException w:name="Table Colorful 2" w:semiHidden="1" w:unhideWhenUsed="1"/>
+    <w:lsdException w:name="Table Colorful 3" w:semiHidden="1" w:unhideWhenUsed="1"/>
+    <w:lsdException w:name="Table Columns 1" w:semiHidden="1" w:unhideWhenUsed="1"/>
+    <w:lsdException w:name="Table Columns 2" w:semiHidden="1" w:unhideWhenUsed="1"/>
+    <w:lsdException w:name="Table Columns 3" w:semiHidden="1" w:unhideWhenUsed="1"/>
+    <w:lsdException w:name="Table Columns 4" w:semiHidden="1" w:unhideWhenUsed="1"/>
+    <w:lsdException w:name="Table Columns 5" w:semiHidden="1" w:unhideWhenUsed="1"/>
+    <w:lsdException w:name="Table Grid 1" w:semiHidden="1" w:unhideWhenUsed="1"/>
+    <w:lsdException w:name="Table Grid 2" w:semiHidden="1" w:unhideWhenUsed="1"/>
+    <w:lsdException w:name="Table Grid 3" w:semiHidden="1" w:unhideWhenUsed="1"/>
+    <w:lsdException w:name="Table Grid 4" w:semiHidden="1" w:unhideWhenUsed="1"/>
+    <w:lsdException w:name="Table Grid 5" w:semiHidden="1" w:unhideWhenUsed="1"/>
+    <w:lsdException w:name="Table Grid 6" w:semiHidden="1" w:unhideWhenUsed="1"/>
+    <w:lsdException w:name="Table Grid 7" w:semiHidden="1" w:unhideWhenUsed="1"/>
+    <w:lsdException w:name="Table Grid 8" w:semiHidden="1" w:unhideWhenUsed="1"/>
+    <w:lsdException w:name="Table List 1" w:semiHidden="1" w:unhideWhenUsed="1"/>
+    <w:lsdException w:name="Table List 2" w:semiHidden="1" w:unhideWhenUsed="1"/>
+    <w:lsdException w:name="Table List 3" w:semiHidden="1" w:unhideWhenUsed="1"/>
+    <w:lsdException w:name="Table List 4" w:semiHidden="1" w:unhideWhenUsed="1"/>
+    <w:lsdException w:name="Table List 5" w:semiHidden="1" w:unhideWhenUsed="1"/>
+    <w:lsdException w:name="Table List 6" w:semiHidden="1" w:unhideWhenUsed="1"/>
+    <w:lsdException w:name="Table List 7" w:semiHidden="1" w:unhideWhenUsed="1"/>
+    <w:lsdException w:name="Table List 8" w:semiHidden="1" w:unhideWhenUsed="1"/>
+    <w:lsdException w:name="Table 3D effects 1" w:semiHidden="1" w:unhideWhenUsed="1"/>
+    <w:lsdException w:name="Table 3D effects 2" w:semiHidden="1" w:unhideWhenUsed="1"/>
+    <w:lsdException w:name="Table 3D effects 3" w:semiHidden="1" w:unhideWhenUsed="1"/>
+    <w:lsdException w:name="Table Contemporary" w:semiHidden="1" w:unhideWhenUsed="1"/>
+    <w:lsdException w:name="Table Elegant" w:semiHidden="1" w:unhideWhenUsed="1"/>
+    <w:lsdException w:name="Table Professional" w:semiHidden="1" w:unhideWhenUsed="1"/>
+    <w:lsdException w:name="Table Subtle 1" w:semiHidden="1" w:unhideWhenUsed="1"/>
+    <w:lsdException w:name="Table Subtle 2" w:semiHidden="1" w:unhideWhenUsed="1"/>
+    <w:lsdException w:name="Table Web 1" w:semiHidden="1" w:unhideWhenUsed="1"/>
+    <w:lsdException w:name="Table Web 2" w:semiHidden="1" w:unhideWhenUsed="1"/>
+    <w:lsdException w:name="Table Web 3" w:semiHidden="1" w:unhideWhenUsed="1"/>
+    <w:lsdException w:name="Balloon Text" w:semiHidden="1" w:unhideWhenUsed="1"/>
+    <w:lsdException w:name="Table Grid" w:uiPriority="59"/>
+    <w:lsdException w:name="Table Theme" w:semiHidden="1" w:unhideWhenUsed="1"/>
+    <w:lsdException w:name="Note Level 1" w:semiHidden="1" w:unhideWhenUsed="1"/>
+    <w:lsdException w:name="Note Level 2" w:semiHidden="1" w:unhideWhenUsed="1"/>
+    <w:lsdException w:name="Note Level 3" w:semiHidden="1" w:unhideWhenUsed="1"/>
+    <w:lsdException w:name="Note Level 4" w:semiHidden="1" w:unhideWhenUsed="1"/>
+    <w:lsdException w:name="Note Level 5" w:semiHidden="1" w:unhideWhenUsed="1"/>
+    <w:lsdException w:name="Note Level 6" w:semiHidden="1" w:unhideWhenUsed="1"/>
+    <w:lsdException w:name="Note Level 7" w:semiHidden="1" w:unhideWhenUsed="1"/>
+    <w:lsdException w:name="Note Level 8" w:semiHidden="1" w:unhideWhenUsed="1"/>
+    <w:lsdException w:name="Note Level 9" w:semiHidden="1" w:unhideWhenUsed="1"/>
+    <w:lsdException w:name="Placeholder Text" w:semiHidden="1"/>
+    <w:lsdException w:name="No Spacing" w:uiPriority="1" w:qFormat="1"/>
+    <w:lsdException w:name="Light Shading" w:uiPriority="60"/>
+    <w:lsdException w:name="Light List" w:uiPriority="61"/>
+    <w:lsdException w:name="Light Grid" w:uiPriority="62"/>
+    <w:lsdException w:name="Medium Shading 1" w:uiPriority="63"/>
+    <w:lsdException w:name="Medium Shading 2" w:uiPriority="64"/>
+    <w:lsdException w:name="Medium List 1" w:uiPriority="65"/>
+    <w:lsdException w:name="Medium List 2" w:uiPriority="66"/>
+    <w:lsdException w:name="Medium Grid 1" w:uiPriority="67"/>
+    <w:lsdException w:name="Medium Grid 2" w:uiPriority="68"/>
+    <w:lsdException w:name="Medium Grid 3" w:uiPriority="69"/>
+    <w:lsdException w:name="Dark List" w:uiPriority="70"/>
+    <w:lsdException w:name="Colorful Shading" w:uiPriority="71"/>
+    <w:lsdException w:name="Colorful List" w:uiPriority="72"/>
+    <w:lsdException w:name="Colorful Grid" w:uiPriority="73"/>
+    <w:lsdException w:name="Light Shading Accent 1" w:uiPriority="60"/>
+    <w:lsdException w:name="Light List Accent 1" w:uiPriority="61"/>
+    <w:lsdException w:name="Light Grid Accent 1" w:uiPriority="62"/>
+    <w:lsdException w:name="Medium Shading 1 Accent 1" w:uiPriority="63"/>
+    <w:lsdException w:name="Medium Shading 2 Accent 1" w:uiPriority="64"/>
+    <w:lsdException w:name="Medium List 1 Accent 1" w:uiPriority="65"/>
+    <w:lsdException w:name="Revision" w:semiHidden="1"/>
+    <w:lsdException w:name="List Paragraph" w:qFormat="1"/>
+    <w:lsdException w:name="Quote" w:uiPriority="29" w:qFormat="1"/>
+    <w:lsdException w:name="Intense Quote" w:uiPriority="30" w:qFormat="1"/>
+    <w:lsdException w:name="Medium List 2 Accent 1" w:uiPriority="66"/>
+    <w:lsdException w:name="Medium Grid 1 Accent 1" w:uiPriority="67"/>
+    <w:lsdException w:name="Medium Grid 2 Accent 1" w:uiPriority="68"/>
+    <w:lsdException w:name="Medium Grid 3 Accent 1" w:uiPriority="69"/>
+    <w:lsdException w:name="Dark List Accent 1" w:uiPriority="70"/>
+    <w:lsdException w:name="Colorful Shading Accent 1" w:uiPriority="71"/>
+    <w:lsdException w:name="Colorful List Accent 1" w:uiPriority="72"/>
+    <w:lsdException w:name="Colorful Grid Accent 1" w:uiPriority="73"/>
+    <w:lsdException w:name="Light Shading Accent 2" w:uiPriority="60"/>
+    <w:lsdException w:name="Light List Accent 2" w:uiPriority="61"/>
+    <w:lsdException w:name="Light Grid Accent 2" w:uiPriority="62"/>
+    <w:lsdException w:name="Medium Shading 1 Accent 2" w:uiPriority="63"/>
+    <w:lsdException w:name="Medium Shading 2 Accent 2" w:uiPriority="64"/>
+    <w:lsdException w:name="Medium List 1 Accent 2" w:uiPriority="65"/>
+    <w:lsdException w:name="Medium List 2 Accent 2" w:uiPriority="66"/>
+    <w:lsdException w:name="Medium Grid 1 Accent 2" w:uiPriority="67"/>
+    <w:lsdException w:name="Medium Grid 2 Accent 2" w:uiPriority="68"/>
+    <w:lsdException w:name="Medium Grid 3 Accent 2" w:uiPriority="69"/>
+    <w:lsdException w:name="Dark List Accent 2" w:uiPriority="70"/>
+    <w:lsdException w:name="Colorful Shading Accent 2" w:uiPriority="71"/>
+    <w:lsdException w:name="Colorful List Accent 2" w:uiPriority="72"/>
+    <w:lsdException w:name="Colorful Grid Accent 2" w:uiPriority="73"/>
+    <w:lsdException w:name="Light Shading Accent 3" w:uiPriority="60"/>
+    <w:lsdException w:name="Light List Accent 3" w:uiPriority="61"/>
+    <w:lsdException w:name="Light Grid Accent 3" w:uiPriority="62"/>
+    <w:lsdException w:name="Medium Shading 1 Accent 3" w:uiPriority="63"/>
+    <w:lsdException w:name="Medium Shading 2 Accent 3" w:uiPriority="64"/>
+    <w:lsdException w:name="Medium List 1 Accent 3" w:uiPriority="65"/>
+    <w:lsdException w:name="Medium List 2 Accent 3" w:uiPriority="66"/>
+    <w:lsdException w:name="Medium Grid 1 Accent 3" w:uiPriority="67"/>
+    <w:lsdException w:name="Medium Grid 2 Accent 3" w:uiPriority="68"/>
+    <w:lsdException w:name="Medium Grid 3 Accent 3" w:uiPriority="69"/>
+    <w:lsdException w:name="Dark List Accent 3" w:uiPriority="70"/>
+    <w:lsdException w:name="Colorful Shading Accent 3" w:uiPriority="71"/>
+    <w:lsdException w:name="Colorful List Accent 3" w:uiPriority="72"/>
+    <w:lsdException w:name="Colorful Grid Accent 3" w:uiPriority="73"/>
+    <w:lsdException w:name="Light Shading Accent 4" w:uiPriority="60"/>
+    <w:lsdException w:name="Light List Accent 4" w:uiPriority="61"/>
+    <w:lsdException w:name="Light Grid Accent 4" w:uiPriority="62"/>
+    <w:lsdException w:name="Medium Shading 1 Accent 4" w:uiPriority="63"/>
+    <w:lsdException w:name="Medium Shading 2 Accent 4" w:uiPriority="64"/>
+    <w:lsdException w:name="Medium List 1 Accent 4" w:uiPriority="65"/>
+    <w:lsdException w:name="Medium List 2 Accent 4" w:uiPriority="66"/>
+    <w:lsdException w:name="Medium Grid 1 Accent 4" w:uiPriority="67"/>
+    <w:lsdException w:name="Medium Grid 2 Accent 4" w:uiPriority="68"/>
+    <w:lsdException w:name="Medium Grid 3 Accent 4" w:uiPriority="69"/>
+    <w:lsdException w:name="Dark List Accent 4" w:uiPriority="70"/>
+    <w:lsdException w:name="Colorful Shading Accent 4" w:uiPriority="71"/>
+    <w:lsdException w:name="Colorful List Accent 4" w:uiPriority="72"/>
+    <w:lsdException w:name="Colorful Grid Accent 4" w:uiPriority="73"/>
+    <w:lsdException w:name="Light Shading Accent 5" w:uiPriority="60"/>
+    <w:lsdException w:name="Light List Accent 5" w:uiPriority="61"/>
+    <w:lsdException w:name="Light Grid Accent 5" w:uiPriority="62"/>
+    <w:lsdException w:name="Medium Shading 1 Accent 5" w:uiPriority="63"/>
+    <w:lsdException w:name="Medium Shading 2 Accent 5" w:uiPriority="64"/>
+    <w:lsdException w:name="Medium List 1 Accent 5" w:uiPriority="65"/>
+    <w:lsdException w:name="Medium List 2 Accent 5" w:uiPriority="66"/>
+    <w:lsdException w:name="Medium Grid 1 Accent 5" w:uiPriority="67"/>
+    <w:lsdException w:name="Medium Grid 2 Accent 5" w:uiPriority="68"/>
+    <w:lsdException w:name="Medium Grid 3 Accent 5" w:uiPriority="69"/>
+    <w:lsdException w:name="Dark List Accent 5" w:uiPriority="70"/>
+    <w:lsdException w:name="Colorful Shading Accent 5" w:uiPriority="71"/>
+    <w:lsdException w:name="Colorful List Accent 5" w:uiPriority="72"/>
+    <w:lsdException w:name="Colorful Grid Accent 5" w:uiPriority="73"/>
+    <w:lsdException w:name="Light Shading Accent 6" w:uiPriority="60"/>
+    <w:lsdException w:name="Light List Accent 6" w:uiPriority="61"/>
+    <w:lsdException w:name="Light Grid Accent 6" w:uiPriority="62"/>
+    <w:lsdException w:name="Medium Shading 1 Accent 6" w:uiPriority="63"/>
+    <w:lsdException w:name="Medium Shading 2 Accent 6" w:uiPriority="64"/>
+    <w:lsdException w:name="Medium List 1 Accent 6" w:uiPriority="65"/>
+    <w:lsdException w:name="Medium List 2 Accent 6" w:uiPriority="66"/>
+    <w:lsdException w:name="Medium Grid 1 Accent 6" w:uiPriority="67"/>
+    <w:lsdException w:name="Medium Grid 2 Accent 6" w:uiPriority="68"/>
+    <w:lsdException w:name="Medium Grid 3 Accent 6" w:uiPriority="69"/>
+    <w:lsdException w:name="Dark List Accent 6" w:uiPriority="70"/>
+    <w:lsdException w:name="Colorful Shading Accent 6" w:uiPriority="71"/>
+    <w:lsdException w:name="Colorful List Accent 6" w:uiPriority="72"/>
+    <w:lsdException w:name="Colorful Grid Accent 6" w:uiPriority="73"/>
+    <w:lsdException w:name="Subtle Emphasis" w:uiPriority="19" w:qFormat="1"/>
+    <w:lsdException w:name="Intense Emphasis" w:uiPriority="21" w:qFormat="1"/>
+    <w:lsdException w:name="Subtle Reference" w:uiPriority="31" w:qFormat="1"/>
+    <w:lsdException w:name="Intense Reference" w:uiPriority="32" w:qFormat="1"/>
+    <w:lsdException w:name="Book Title" w:uiPriority="33" w:qFormat="1"/>
+    <w:lsdException w:name="Bibliography" w:semiHidden="1" w:uiPriority="37" w:unhideWhenUsed="1"/>
+    <w:lsdException w:name="TOC Heading" w:semiHidden="1" w:uiPriority="39" w:unhideWhenUsed="1" w:qFormat="1"/>
+    <w:lsdException w:name="Plain Table 1" w:uiPriority="41"/>
+    <w:lsdException w:name="Plain Table 2" w:uiPriority="42"/>
+    <w:lsdException w:name="Plain Table 3" w:uiPriority="43"/>
+    <w:lsdException w:name="Plain Table 4" w:uiPriority="44"/>
+    <w:lsdException w:name="Plain Table 5" w:uiPriority="45"/>
+    <w:lsdException w:name="Grid Table Light" w:uiPriority="40"/>
+    <w:lsdException w:name="Grid Table 1 Light" w:uiPriority="46"/>
+    <w:lsdException w:name="Grid Table 2" w:uiPriority="47"/>
+    <w:lsdException w:name="Grid Table 3" w:uiPriority="48"/>
+    <w:lsdException w:name="Grid Table 4" w:uiPriority="49"/>
+    <w:lsdException w:name="Grid Table 5 Dark" w:uiPriority="50"/>
+    <w:lsdException w:name="Grid Table 6 Colorful" w:uiPriority="51"/>
+    <w:lsdException w:name="Grid Table 7 Colorful" w:uiPriority="52"/>
+    <w:lsdException w:name="Grid Table 1 Light Accent 1" w:uiPriority="46"/>
+    <w:lsdException w:name="Grid Table 2 Accent 1" w:uiPriority="47"/>
+    <w:lsdException w:name="Grid Table 3 Accent 1" w:uiPriority="48"/>
+    <w:lsdException w:name="Grid Table 4 Accent 1" w:uiPriority="49"/>
+    <w:lsdException w:name="Grid Table 5 Dark Accent 1" w:uiPriority="50"/>
+    <w:lsdException w:name="Grid Table 6 Colorful Accent 1" w:uiPriority="51"/>
+    <w:lsdException w:name="Grid Table 7 Colorful Accent 1" w:uiPriority="52"/>
+    <w:lsdException w:name="Grid Table 1 Light Accent 2" w:uiPriority="46"/>
+    <w:lsdException w:name="Grid Table 2 Accent 2" w:uiPriority="47"/>
+    <w:lsdException w:name="Grid Table 3 Accent 2" w:uiPriority="48"/>
+    <w:lsdException w:name="Grid Table 4 Accent 2" w:uiPriority="49"/>
+    <w:lsdException w:name="Grid Table 5 Dark Accent 2" w:uiPriority="50"/>
+    <w:lsdException w:name="Grid Table 6 Colorful Accent 2" w:uiPriority="51"/>
+    <w:lsdException w:name="Grid Table 7 Colorful Accent 2" w:uiPriority="52"/>
+    <w:lsdException w:name="Grid Table 1 Light Accent 3" w:uiPriority="46"/>
+    <w:lsdException w:name="Grid Table 2 Accent 3" w:uiPriority="47"/>
+    <w:lsdException w:name="Grid Table 3 Accent 3" w:uiPriority="48"/>
+    <w:lsdException w:name="Grid Table 4 Accent 3" w:uiPriority="49"/>
+    <w:lsdException w:name="Grid Table 5 Dark Accent 3" w:uiPriority="50"/>
+    <w:lsdException w:name="Grid Table 6 Colorful Accent 3" w:uiPriority="51"/>
+    <w:lsdException w:name="Grid Table 7 Colorful Accent 3" w:uiPriority="52"/>
+    <w:lsdException w:name="Grid Table 1 Light Accent 4" w:uiPriority="46"/>
+    <w:lsdException w:name="Grid Table 2 Accent 4" w:uiPriority="47"/>
+    <w:lsdException w:name="Grid Table 3 Accent 4" w:uiPriority="48"/>
+    <w:lsdException w:name="Grid Table 4 Accent 4" w:uiPriority="49"/>
+    <w:lsdException w:name="Grid Table 5 Dark Accent 4" w:uiPriority="50"/>
+    <w:lsdException w:name="Grid Table 6 Colorful Accent 4" w:uiPriority="51"/>
+    <w:lsdException w:name="Grid Table 7 Colorful Accent 4" w:uiPriority="52"/>
+    <w:lsdException w:name="Grid Table 1 Light Accent 5" w:uiPriority="46"/>
+    <w:lsdException w:name="Grid Table 2 Accent 5" w:uiPriority="47"/>
+    <w:lsdException w:name="Grid Table 3 Accent 5" w:uiPriority="48"/>
+    <w:lsdException w:name="Grid Table 4 Accent 5" w:uiPriority="49"/>
+    <w:lsdException w:name="Grid Table 5 Dark Accent 5" w:uiPriority="50"/>
+    <w:lsdException w:name="Grid Table 6 Colorful Accent 5" w:uiPriority="51"/>
+    <w:lsdException w:name="Grid Table 7 Colorful Accent 5" w:uiPriority="52"/>
+    <w:lsdException w:name="Grid Table 1 Light Accent 6" w:uiPriority="46"/>
+    <w:lsdException w:name="Grid Table 2 Accent 6" w:uiPriority="47"/>
+    <w:lsdException w:name="Grid Table 3 Accent 6" w:uiPriority="48"/>
+    <w:lsdException w:name="Grid Table 4 Accent 6" w:uiPriority="49"/>
+    <w:lsdException w:name="Grid Table 5 Dark Accent 6" w:uiPriority="50"/>
+    <w:lsdException w:name="Grid Table 6 Colorful Accent 6" w:uiPriority="51"/>
+    <w:lsdException w:name="Grid Table 7 Colorful Accent 6" w:uiPriority="52"/>
+    <w:lsdException w:name="List Table 1 Light" w:uiPriority="46"/>
+    <w:lsdException w:name="List Table 2" w:uiPriority="47"/>
+    <w:lsdException w:name="List Table 3" w:uiPriority="48"/>
+    <w:lsdException w:name="List Table 4" w:uiPriority="49"/>
+    <w:lsdException w:name="List Table 5 Dark" w:uiPriority="50"/>
+    <w:lsdException w:name="List Table 6 Colorful" w:uiPriority="51"/>
+    <w:lsdException w:name="List Table 7 Colorful" w:uiPriority="52"/>
+    <w:lsdException w:name="List Table 1 Light Accent 1" w:uiPriority="46"/>
+    <w:lsdException w:name="List Table 2 Accent 1" w:uiPriority="47"/>
+    <w:lsdException w:name="List Table 3 Accent 1" w:uiPriority="48"/>
+    <w:lsdException w:name="List Table 4 Accent 1" w:uiPriority="49"/>
+    <w:lsdException w:name="List Table 5 Dark Accent 1" w:uiPriority="50"/>
+    <w:lsdException w:name="List Table 6 Colorful Accent 1" w:uiPriority="51"/>
+    <w:lsdException w:name="List Table 7 Colorful Accent 1" w:uiPriority="52"/>
+    <w:lsdException w:name="List Table 1 Light Accent 2" w:uiPriority="46"/>
+    <w:lsdException w:name="List Table 2 Accent 2" w:uiPriority="47"/>
+    <w:lsdException w:name="List Table 3 Accent 2" w:uiPriority="48"/>
+    <w:lsdException w:name="List Table 4 Accent 2" w:uiPriority="49"/>
+    <w:lsdException w:name="List Table 5 Dark Accent 2" w:uiPriority="50"/>
+    <w:lsdException w:name="List Table 6 Colorful Accent 2" w:uiPriority="51"/>
+    <w:lsdException w:name="List Table 7 Colorful Accent 2" w:uiPriority="52"/>
+    <w:lsdException w:name="List Table 1 Light Accent 3" w:uiPriority="46"/>
+    <w:lsdException w:name="List Table 2 Accent 3" w:uiPriority="47"/>
+    <w:lsdException w:name="List Table 3 Accent 3" w:uiPriority="48"/>
+    <w:lsdException w:name="List Table 4 Accent 3" w:uiPriority="49"/>
+    <w:lsdException w:name="List Table 5 Dark Accent 3" w:uiPriority="50"/>
+    <w:lsdException w:name="List Table 6 Colorful Accent 3" w:uiPriority="51"/>
+    <w:lsdException w:name="List Table 7 Colorful Accent 3" w:uiPriority="52"/>
+    <w:lsdException w:name="List Table 1 Light Accent 4" w:uiPriority="46"/>
+    <w:lsdException w:name="List Table 2 Accent 4" w:uiPriority="47"/>
+    <w:lsdException w:name="List Table 3 Accent 4" w:uiPriority="48"/>
+    <w:lsdException w:name="List Table 4 Accent 4" w:uiPriority="49"/>
+    <w:lsdException w:name="List Table 5 Dark Accent 4" w:uiPriority="50"/>
+    <w:lsdException w:name="List Table 6 Colorful Accent 4" w:uiPriority="51"/>
+    <w:lsdException w:name="List Table 7 Colorful Accent 4" w:uiPriority="52"/>
+    <w:lsdException w:name="List Table 1 Light Accent 5" w:uiPriority="46"/>
+    <w:lsdException w:name="List Table 2 Accent 5" w:uiPriority="47"/>
+    <w:lsdException w:name="List Table 3 Accent 5" w:uiPriority="48"/>
+    <w:lsdException w:name="List Table 4 Accent 5" w:uiPriority="49"/>
+    <w:lsdException w:name="List Table 5 Dark Accent 5" w:uiPriority="50"/>
+    <w:lsdException w:name="List Table 6 Colorful Accent 5" w:uiPriority="51"/>
+    <w:lsdException w:name="List Table 7 Colorful Accent 5" w:uiPriority="52"/>
+    <w:lsdException w:name="List Table 1 Light Accent 6" w:uiPriority="46"/>
+    <w:lsdException w:name="List Table 2 Accent 6" w:uiPriority="47"/>
+    <w:lsdException w:name="List Table 3 Accent 6" w:uiPriority="48"/>
+    <w:lsdException w:name="List Table 4 Accent 6" w:uiPriority="49"/>
+    <w:lsdException w:name="List Table 5 Dark Accent 6" w:uiPriority="50"/>
+    <w:lsdException w:name="List Table 6 Colorful Accent 6" w:uiPriority="51"/>
+    <w:lsdException w:name="List Table 7 Colorful Accent 6" w:uiPriority="52"/>
   </w:latentStyles>
   <w:style w:type="paragraph" w:default="1" w:styleId="Normal">
     <w:name w:val="Normal"/>
@@ -7277,439 +7537,7 @@
   <w:style w:type="character" w:default="1" w:styleId="DefaultParagraphFont">
     <w:name w:val="Default Paragraph Font"/>
     <w:uiPriority w:val="1"/>
-    <w:unhideWhenUsed/>
-  </w:style>
-  <w:style w:type="table" w:default="1" w:styleId="TableNormal">
-    <w:name w:val="Normal Table"/>
-    <w:uiPriority w:val="99"/>
     <w:semiHidden/>
-    <w:unhideWhenUsed/>
-    <w:tblPr>
-      <w:tblInd w:w="0" w:type="dxa"/>
-      <w:tblCellMar>
-        <w:top w:w="0" w:type="dxa"/>
-        <w:left w:w="108" w:type="dxa"/>
-        <w:bottom w:w="0" w:type="dxa"/>
-        <w:right w:w="108" w:type="dxa"/>
-      </w:tblCellMar>
-    </w:tblPr>
-  </w:style>
-  <w:style w:type="numbering" w:default="1" w:styleId="NoList">
-    <w:name w:val="No List"/>
-    <w:uiPriority w:val="99"/>
-    <w:semiHidden/>
-    <w:unhideWhenUsed/>
-  </w:style>
-  <w:style w:type="paragraph" w:styleId="Header">
-    <w:name w:val="header"/>
-    <w:basedOn w:val="Normal"/>
-    <w:link w:val="HeaderChar"/>
-    <w:uiPriority w:val="99"/>
-    <w:unhideWhenUsed/>
-    <w:rsid w:val="0065403D"/>
-    <w:pPr>
-      <w:tabs>
-        <w:tab w:val="center" w:pos="4819"/>
-        <w:tab w:val="right" w:pos="9638"/>
-      </w:tabs>
-    </w:pPr>
-  </w:style>
-  <w:style w:type="character" w:customStyle="1" w:styleId="HeaderChar">
-    <w:name w:val="Header Char"/>
-    <w:basedOn w:val="DefaultParagraphFont"/>
-    <w:link w:val="Header"/>
-    <w:uiPriority w:val="99"/>
-    <w:rsid w:val="0065403D"/>
-  </w:style>
-  <w:style w:type="paragraph" w:styleId="Footer">
-    <w:name w:val="footer"/>
-    <w:basedOn w:val="Normal"/>
-    <w:link w:val="FooterChar"/>
-    <w:unhideWhenUsed/>
-    <w:rsid w:val="0065403D"/>
-    <w:pPr>
-      <w:tabs>
-        <w:tab w:val="center" w:pos="4819"/>
-        <w:tab w:val="right" w:pos="9638"/>
-      </w:tabs>
-    </w:pPr>
-  </w:style>
-  <w:style w:type="character" w:customStyle="1" w:styleId="FooterChar">
-    <w:name w:val="Footer Char"/>
-    <w:basedOn w:val="DefaultParagraphFont"/>
-    <w:link w:val="Footer"/>
-    <w:uiPriority w:val="99"/>
-    <w:rsid w:val="0065403D"/>
-  </w:style>
-  <w:style w:type="paragraph" w:styleId="BalloonText">
-    <w:name w:val="Balloon Text"/>
-    <w:basedOn w:val="Normal"/>
-    <w:link w:val="BalloonTextChar"/>
-    <w:uiPriority w:val="99"/>
-    <w:semiHidden/>
-    <w:unhideWhenUsed/>
-    <w:rsid w:val="0065403D"/>
-    <w:rPr>
-      <w:rFonts w:ascii="Tahoma" w:hAnsi="Tahoma" w:cs="Tahoma"/>
-      <w:sz w:val="16"/>
-      <w:szCs w:val="16"/>
-    </w:rPr>
-  </w:style>
-  <w:style w:type="character" w:customStyle="1" w:styleId="BalloonTextChar">
-    <w:name w:val="Balloon Text Char"/>
-    <w:basedOn w:val="DefaultParagraphFont"/>
-    <w:link w:val="BalloonText"/>
-    <w:uiPriority w:val="99"/>
-    <w:semiHidden/>
-    <w:rsid w:val="0065403D"/>
-    <w:rPr>
-      <w:rFonts w:ascii="Tahoma" w:hAnsi="Tahoma" w:cs="Tahoma"/>
-      <w:sz w:val="16"/>
-      <w:szCs w:val="16"/>
-    </w:rPr>
-  </w:style>
-  <w:style w:type="character" w:styleId="Hyperlink">
-    <w:name w:val="Hyperlink"/>
-    <w:basedOn w:val="DefaultParagraphFont"/>
-    <w:uiPriority w:val="99"/>
-    <w:unhideWhenUsed/>
-    <w:rsid w:val="00022420"/>
-    <w:rPr>
-      <w:color w:val="0000FF" w:themeColor="hyperlink"/>
-      <w:u w:val="single"/>
-    </w:rPr>
-  </w:style>
-  <w:style w:type="table" w:styleId="TableGrid">
-    <w:name w:val="Table Grid"/>
-    <w:basedOn w:val="TableNormal"/>
-    <w:uiPriority w:val="59"/>
-    <w:rsid w:val="00504E37"/>
-    <w:pPr>
-      <w:spacing w:after="0" w:line="240" w:lineRule="auto"/>
-    </w:pPr>
-    <w:tblPr>
-      <w:tblInd w:w="0" w:type="dxa"/>
-      <w:tblBorders>
-        <w:top w:val="single" w:sz="4" w:space="0" w:color="auto"/>
-        <w:left w:val="single" w:sz="4" w:space="0" w:color="auto"/>
-        <w:bottom w:val="single" w:sz="4" w:space="0" w:color="auto"/>
-        <w:right w:val="single" w:sz="4" w:space="0" w:color="auto"/>
-        <w:insideH w:val="single" w:sz="4" w:space="0" w:color="auto"/>
-        <w:insideV w:val="single" w:sz="4" w:space="0" w:color="auto"/>
-      </w:tblBorders>
-      <w:tblCellMar>
-        <w:top w:w="0" w:type="dxa"/>
-        <w:left w:w="108" w:type="dxa"/>
-        <w:bottom w:w="0" w:type="dxa"/>
-        <w:right w:w="108" w:type="dxa"/>
-      </w:tblCellMar>
-    </w:tblPr>
-  </w:style>
-  <w:style w:type="paragraph" w:styleId="ListParagraph">
-    <w:name w:val="List Paragraph"/>
-    <w:basedOn w:val="Normal"/>
-    <w:uiPriority w:val="99"/>
-    <w:qFormat/>
-    <w:rsid w:val="00AF30FD"/>
-    <w:pPr>
-      <w:ind w:left="720"/>
-      <w:contextualSpacing/>
-    </w:pPr>
-  </w:style>
-  <w:style w:type="table" w:customStyle="1" w:styleId="TableGrid4">
-    <w:name w:val="Table Grid4"/>
-    <w:basedOn w:val="TableNormal"/>
-    <w:next w:val="TableGrid"/>
-    <w:rsid w:val="005E4D12"/>
-    <w:pPr>
-      <w:spacing w:after="0" w:line="240" w:lineRule="auto"/>
-    </w:pPr>
-    <w:rPr>
-      <w:rFonts w:ascii="Times New Roman" w:eastAsia="Times New Roman" w:hAnsi="Times New Roman" w:cs="Times New Roman"/>
-      <w:sz w:val="24"/>
-      <w:szCs w:val="24"/>
-      <w:lang w:val="en-GB"/>
-    </w:rPr>
-    <w:tblPr>
-      <w:tblInd w:w="0" w:type="dxa"/>
-      <w:tblBorders>
-        <w:top w:val="single" w:sz="4" w:space="0" w:color="auto"/>
-        <w:left w:val="single" w:sz="4" w:space="0" w:color="auto"/>
-        <w:bottom w:val="single" w:sz="4" w:space="0" w:color="auto"/>
-        <w:right w:val="single" w:sz="4" w:space="0" w:color="auto"/>
-        <w:insideH w:val="single" w:sz="4" w:space="0" w:color="auto"/>
-        <w:insideV w:val="single" w:sz="4" w:space="0" w:color="auto"/>
-      </w:tblBorders>
-      <w:tblCellMar>
-        <w:top w:w="0" w:type="dxa"/>
-        <w:left w:w="108" w:type="dxa"/>
-        <w:bottom w:w="0" w:type="dxa"/>
-        <w:right w:w="108" w:type="dxa"/>
-      </w:tblCellMar>
-    </w:tblPr>
-  </w:style>
-  <w:style w:type="character" w:styleId="FollowedHyperlink">
-    <w:name w:val="FollowedHyperlink"/>
-    <w:basedOn w:val="DefaultParagraphFont"/>
-    <w:uiPriority w:val="99"/>
-    <w:semiHidden/>
-    <w:unhideWhenUsed/>
-    <w:rsid w:val="007C3474"/>
-    <w:rPr>
-      <w:color w:val="800080" w:themeColor="followedHyperlink"/>
-      <w:u w:val="single"/>
-    </w:rPr>
-  </w:style>
-  <w:style w:type="paragraph" w:customStyle="1" w:styleId="BulletList3">
-    <w:name w:val="Bullet_List3"/>
-    <w:basedOn w:val="Normal"/>
-    <w:rsid w:val="00984486"/>
-    <w:pPr>
-      <w:numPr>
-        <w:numId w:val="8"/>
-      </w:numPr>
-      <w:tabs>
-        <w:tab w:val="clear" w:pos="2160"/>
-        <w:tab w:val="left" w:pos="1584"/>
-        <w:tab w:val="left" w:pos="1944"/>
-      </w:tabs>
-      <w:spacing w:before="120"/>
-      <w:ind w:left="1944"/>
-      <w:jc w:val="left"/>
-    </w:pPr>
-    <w:rPr>
-      <w:rFonts w:ascii="Verdana" w:hAnsi="Verdana"/>
-      <w:color w:val="auto"/>
-      <w:szCs w:val="22"/>
-      <w:lang w:val="en-US"/>
-    </w:rPr>
-  </w:style>
-  <w:style w:type="paragraph" w:customStyle="1" w:styleId="BulletList5">
-    <w:name w:val="Bullet_List5"/>
-    <w:basedOn w:val="Normal"/>
-    <w:rsid w:val="00984486"/>
-    <w:pPr>
-      <w:numPr>
-        <w:numId w:val="9"/>
-      </w:numPr>
-      <w:tabs>
-        <w:tab w:val="clear" w:pos="1800"/>
-        <w:tab w:val="left" w:pos="2664"/>
-      </w:tabs>
-      <w:spacing w:before="120"/>
-      <w:ind w:left="2664"/>
-      <w:jc w:val="left"/>
-    </w:pPr>
-    <w:rPr>
-      <w:rFonts w:ascii="Verdana" w:hAnsi="Verdana"/>
-      <w:color w:val="auto"/>
-      <w:szCs w:val="22"/>
-      <w:lang w:val="en-US"/>
-    </w:rPr>
-  </w:style>
-  <w:style w:type="paragraph" w:customStyle="1" w:styleId="ParagraphText">
-    <w:name w:val="Paragraph_Text"/>
-    <w:basedOn w:val="Normal"/>
-    <w:rsid w:val="00666D9D"/>
-    <w:pPr>
-      <w:spacing w:before="120"/>
-      <w:ind w:left="720"/>
-    </w:pPr>
-    <w:rPr>
-      <w:rFonts w:ascii="Verdana" w:hAnsi="Verdana"/>
-      <w:color w:val="auto"/>
-      <w:szCs w:val="24"/>
-      <w:lang w:val="en-US"/>
-    </w:rPr>
-  </w:style>
-  <w:style w:type="character" w:styleId="Strong">
-    <w:name w:val="Strong"/>
-    <w:qFormat/>
-    <w:rsid w:val="00666D9D"/>
-    <w:rPr>
-      <w:b/>
-      <w:bCs/>
-    </w:rPr>
-  </w:style>
-</w:styles>
-</file>
-
-<file path=word/stylesWithEffects.xml><?xml version="1.0" encoding="utf-8"?>
-<w:styles xmlns:wpc="http://schemas.microsoft.com/office/word/2010/wordprocessingCanvas" xmlns:mo="http://schemas.microsoft.com/office/mac/office/2008/main" xmlns:mc="http://schemas.openxmlformats.org/markup-compatibility/2006" xmlns:mv="urn:schemas-microsoft-com:mac:vml" xmlns:o="urn:schemas-microsoft-com:office:office" xmlns:r="http://schemas.openxmlformats.org/officeDocument/2006/relationships" xmlns:m="http://schemas.openxmlformats.org/officeDocument/2006/math" xmlns:v="urn:schemas-microsoft-com:vml" xmlns:wp14="http://schemas.microsoft.com/office/word/2010/wordprocessingDrawing" xmlns:wp="http://schemas.openxmlformats.org/drawingml/2006/wordprocessingDrawing" xmlns:w10="urn:schemas-microsoft-com:office:word" xmlns:w="http://schemas.openxmlformats.org/wordprocessingml/2006/main" xmlns:w14="http://schemas.microsoft.com/office/word/2010/wordml" xmlns:wpg="http://schemas.microsoft.com/office/word/2010/wordprocessingGroup" xmlns:wpi="http://schemas.microsoft.com/office/word/2010/wordprocessingInk" xmlns:wne="http://schemas.microsoft.com/office/word/2006/wordml" xmlns:wps="http://schemas.microsoft.com/office/word/2010/wordprocessingShape" mc:Ignorable="w14 wp14">
-  <w:docDefaults>
-    <w:rPrDefault>
-      <w:rPr>
-        <w:rFonts w:asciiTheme="minorHAnsi" w:eastAsiaTheme="minorHAnsi" w:hAnsiTheme="minorHAnsi" w:cstheme="minorBidi"/>
-        <w:sz w:val="22"/>
-        <w:szCs w:val="22"/>
-        <w:lang w:val="it-IT" w:eastAsia="en-US" w:bidi="ar-SA"/>
-      </w:rPr>
-    </w:rPrDefault>
-    <w:pPrDefault>
-      <w:pPr>
-        <w:spacing w:after="200" w:line="276" w:lineRule="auto"/>
-      </w:pPr>
-    </w:pPrDefault>
-  </w:docDefaults>
-  <w:latentStyles w:defLockedState="0" w:defUIPriority="99" w:defSemiHidden="1" w:defUnhideWhenUsed="1" w:defQFormat="0" w:count="276">
-    <w:lsdException w:name="Normal" w:semiHidden="0" w:uiPriority="0" w:unhideWhenUsed="0" w:qFormat="1"/>
-    <w:lsdException w:name="heading 1" w:semiHidden="0" w:uiPriority="9" w:unhideWhenUsed="0" w:qFormat="1"/>
-    <w:lsdException w:name="heading 2" w:uiPriority="9" w:qFormat="1"/>
-    <w:lsdException w:name="heading 3" w:uiPriority="9" w:qFormat="1"/>
-    <w:lsdException w:name="heading 4" w:uiPriority="9" w:qFormat="1"/>
-    <w:lsdException w:name="heading 5" w:uiPriority="9" w:qFormat="1"/>
-    <w:lsdException w:name="heading 6" w:uiPriority="9" w:qFormat="1"/>
-    <w:lsdException w:name="heading 7" w:uiPriority="9" w:qFormat="1"/>
-    <w:lsdException w:name="heading 8" w:uiPriority="9" w:qFormat="1"/>
-    <w:lsdException w:name="heading 9" w:uiPriority="9" w:qFormat="1"/>
-    <w:lsdException w:name="toc 1" w:uiPriority="39"/>
-    <w:lsdException w:name="toc 2" w:uiPriority="39"/>
-    <w:lsdException w:name="toc 3" w:uiPriority="39"/>
-    <w:lsdException w:name="toc 4" w:uiPriority="39"/>
-    <w:lsdException w:name="toc 5" w:uiPriority="39"/>
-    <w:lsdException w:name="toc 6" w:uiPriority="39"/>
-    <w:lsdException w:name="toc 7" w:uiPriority="39"/>
-    <w:lsdException w:name="toc 8" w:uiPriority="39"/>
-    <w:lsdException w:name="toc 9" w:uiPriority="39"/>
-    <w:lsdException w:name="footer" w:uiPriority="0"/>
-    <w:lsdException w:name="caption" w:uiPriority="35" w:qFormat="1"/>
-    <w:lsdException w:name="Title" w:semiHidden="0" w:uiPriority="10" w:unhideWhenUsed="0" w:qFormat="1"/>
-    <w:lsdException w:name="Default Paragraph Font" w:uiPriority="1"/>
-    <w:lsdException w:name="Subtitle" w:semiHidden="0" w:uiPriority="11" w:unhideWhenUsed="0" w:qFormat="1"/>
-    <w:lsdException w:name="Strong" w:semiHidden="0" w:uiPriority="0" w:unhideWhenUsed="0" w:qFormat="1"/>
-    <w:lsdException w:name="Emphasis" w:semiHidden="0" w:uiPriority="20" w:unhideWhenUsed="0" w:qFormat="1"/>
-    <w:lsdException w:name="Table Grid" w:semiHidden="0" w:uiPriority="59" w:unhideWhenUsed="0"/>
-    <w:lsdException w:name="Placeholder Text" w:unhideWhenUsed="0"/>
-    <w:lsdException w:name="No Spacing" w:semiHidden="0" w:uiPriority="1" w:unhideWhenUsed="0" w:qFormat="1"/>
-    <w:lsdException w:name="Light Shading" w:semiHidden="0" w:uiPriority="60" w:unhideWhenUsed="0"/>
-    <w:lsdException w:name="Light List" w:semiHidden="0" w:uiPriority="61" w:unhideWhenUsed="0"/>
-    <w:lsdException w:name="Light Grid" w:semiHidden="0" w:uiPriority="62" w:unhideWhenUsed="0"/>
-    <w:lsdException w:name="Medium Shading 1" w:semiHidden="0" w:uiPriority="63" w:unhideWhenUsed="0"/>
-    <w:lsdException w:name="Medium Shading 2" w:semiHidden="0" w:uiPriority="64" w:unhideWhenUsed="0"/>
-    <w:lsdException w:name="Medium List 1" w:semiHidden="0" w:uiPriority="65" w:unhideWhenUsed="0"/>
-    <w:lsdException w:name="Medium List 2" w:semiHidden="0" w:uiPriority="66" w:unhideWhenUsed="0"/>
-    <w:lsdException w:name="Medium Grid 1" w:semiHidden="0" w:uiPriority="67" w:unhideWhenUsed="0"/>
-    <w:lsdException w:name="Medium Grid 2" w:semiHidden="0" w:uiPriority="68" w:unhideWhenUsed="0"/>
-    <w:lsdException w:name="Medium Grid 3" w:semiHidden="0" w:uiPriority="69" w:unhideWhenUsed="0"/>
-    <w:lsdException w:name="Dark List" w:semiHidden="0" w:uiPriority="70" w:unhideWhenUsed="0"/>
-    <w:lsdException w:name="Colorful Shading" w:semiHidden="0" w:uiPriority="71" w:unhideWhenUsed="0"/>
-    <w:lsdException w:name="Colorful List" w:semiHidden="0" w:uiPriority="72" w:unhideWhenUsed="0"/>
-    <w:lsdException w:name="Colorful Grid" w:semiHidden="0" w:uiPriority="73" w:unhideWhenUsed="0"/>
-    <w:lsdException w:name="Light Shading Accent 1" w:semiHidden="0" w:uiPriority="60" w:unhideWhenUsed="0"/>
-    <w:lsdException w:name="Light List Accent 1" w:semiHidden="0" w:uiPriority="61" w:unhideWhenUsed="0"/>
-    <w:lsdException w:name="Light Grid Accent 1" w:semiHidden="0" w:uiPriority="62" w:unhideWhenUsed="0"/>
-    <w:lsdException w:name="Medium Shading 1 Accent 1" w:semiHidden="0" w:uiPriority="63" w:unhideWhenUsed="0"/>
-    <w:lsdException w:name="Medium Shading 2 Accent 1" w:semiHidden="0" w:uiPriority="64" w:unhideWhenUsed="0"/>
-    <w:lsdException w:name="Medium List 1 Accent 1" w:semiHidden="0" w:uiPriority="65" w:unhideWhenUsed="0"/>
-    <w:lsdException w:name="Revision" w:unhideWhenUsed="0"/>
-    <w:lsdException w:name="List Paragraph" w:semiHidden="0" w:unhideWhenUsed="0" w:qFormat="1"/>
-    <w:lsdException w:name="Quote" w:semiHidden="0" w:uiPriority="29" w:unhideWhenUsed="0" w:qFormat="1"/>
-    <w:lsdException w:name="Intense Quote" w:semiHidden="0" w:uiPriority="30" w:unhideWhenUsed="0" w:qFormat="1"/>
-    <w:lsdException w:name="Medium List 2 Accent 1" w:semiHidden="0" w:uiPriority="66" w:unhideWhenUsed="0"/>
-    <w:lsdException w:name="Medium Grid 1 Accent 1" w:semiHidden="0" w:uiPriority="67" w:unhideWhenUsed="0"/>
-    <w:lsdException w:name="Medium Grid 2 Accent 1" w:semiHidden="0" w:uiPriority="68" w:unhideWhenUsed="0"/>
-    <w:lsdException w:name="Medium Grid 3 Accent 1" w:semiHidden="0" w:uiPriority="69" w:unhideWhenUsed="0"/>
-    <w:lsdException w:name="Dark List Accent 1" w:semiHidden="0" w:uiPriority="70" w:unhideWhenUsed="0"/>
-    <w:lsdException w:name="Colorful Shading Accent 1" w:semiHidden="0" w:uiPriority="71" w:unhideWhenUsed="0"/>
-    <w:lsdException w:name="Colorful List Accent 1" w:semiHidden="0" w:uiPriority="72" w:unhideWhenUsed="0"/>
-    <w:lsdException w:name="Colorful Grid Accent 1" w:semiHidden="0" w:uiPriority="73" w:unhideWhenUsed="0"/>
-    <w:lsdException w:name="Light Shading Accent 2" w:semiHidden="0" w:uiPriority="60" w:unhideWhenUsed="0"/>
-    <w:lsdException w:name="Light List Accent 2" w:semiHidden="0" w:uiPriority="61" w:unhideWhenUsed="0"/>
-    <w:lsdException w:name="Light Grid Accent 2" w:semiHidden="0" w:uiPriority="62" w:unhideWhenUsed="0"/>
-    <w:lsdException w:name="Medium Shading 1 Accent 2" w:semiHidden="0" w:uiPriority="63" w:unhideWhenUsed="0"/>
-    <w:lsdException w:name="Medium Shading 2 Accent 2" w:semiHidden="0" w:uiPriority="64" w:unhideWhenUsed="0"/>
-    <w:lsdException w:name="Medium List 1 Accent 2" w:semiHidden="0" w:uiPriority="65" w:unhideWhenUsed="0"/>
-    <w:lsdException w:name="Medium List 2 Accent 2" w:semiHidden="0" w:uiPriority="66" w:unhideWhenUsed="0"/>
-    <w:lsdException w:name="Medium Grid 1 Accent 2" w:semiHidden="0" w:uiPriority="67" w:unhideWhenUsed="0"/>
-    <w:lsdException w:name="Medium Grid 2 Accent 2" w:semiHidden="0" w:uiPriority="68" w:unhideWhenUsed="0"/>
-    <w:lsdException w:name="Medium Grid 3 Accent 2" w:semiHidden="0" w:uiPriority="69" w:unhideWhenUsed="0"/>
-    <w:lsdException w:name="Dark List Accent 2" w:semiHidden="0" w:uiPriority="70" w:unhideWhenUsed="0"/>
-    <w:lsdException w:name="Colorful Shading Accent 2" w:semiHidden="0" w:uiPriority="71" w:unhideWhenUsed="0"/>
-    <w:lsdException w:name="Colorful List Accent 2" w:semiHidden="0" w:uiPriority="72" w:unhideWhenUsed="0"/>
-    <w:lsdException w:name="Colorful Grid Accent 2" w:semiHidden="0" w:uiPriority="73" w:unhideWhenUsed="0"/>
-    <w:lsdException w:name="Light Shading Accent 3" w:semiHidden="0" w:uiPriority="60" w:unhideWhenUsed="0"/>
-    <w:lsdException w:name="Light List Accent 3" w:semiHidden="0" w:uiPriority="61" w:unhideWhenUsed="0"/>
-    <w:lsdException w:name="Light Grid Accent 3" w:semiHidden="0" w:uiPriority="62" w:unhideWhenUsed="0"/>
-    <w:lsdException w:name="Medium Shading 1 Accent 3" w:semiHidden="0" w:uiPriority="63" w:unhideWhenUsed="0"/>
-    <w:lsdException w:name="Medium Shading 2 Accent 3" w:semiHidden="0" w:uiPriority="64" w:unhideWhenUsed="0"/>
-    <w:lsdException w:name="Medium List 1 Accent 3" w:semiHidden="0" w:uiPriority="65" w:unhideWhenUsed="0"/>
-    <w:lsdException w:name="Medium List 2 Accent 3" w:semiHidden="0" w:uiPriority="66" w:unhideWhenUsed="0"/>
-    <w:lsdException w:name="Medium Grid 1 Accent 3" w:semiHidden="0" w:uiPriority="67" w:unhideWhenUsed="0"/>
-    <w:lsdException w:name="Medium Grid 2 Accent 3" w:semiHidden="0" w:uiPriority="68" w:unhideWhenUsed="0"/>
-    <w:lsdException w:name="Medium Grid 3 Accent 3" w:semiHidden="0" w:uiPriority="69" w:unhideWhenUsed="0"/>
-    <w:lsdException w:name="Dark List Accent 3" w:semiHidden="0" w:uiPriority="70" w:unhideWhenUsed="0"/>
-    <w:lsdException w:name="Colorful Shading Accent 3" w:semiHidden="0" w:uiPriority="71" w:unhideWhenUsed="0"/>
-    <w:lsdException w:name="Colorful List Accent 3" w:semiHidden="0" w:uiPriority="72" w:unhideWhenUsed="0"/>
-    <w:lsdException w:name="Colorful Grid Accent 3" w:semiHidden="0" w:uiPriority="73" w:unhideWhenUsed="0"/>
-    <w:lsdException w:name="Light Shading Accent 4" w:semiHidden="0" w:uiPriority="60" w:unhideWhenUsed="0"/>
-    <w:lsdException w:name="Light List Accent 4" w:semiHidden="0" w:uiPriority="61" w:unhideWhenUsed="0"/>
-    <w:lsdException w:name="Light Grid Accent 4" w:semiHidden="0" w:uiPriority="62" w:unhideWhenUsed="0"/>
-    <w:lsdException w:name="Medium Shading 1 Accent 4" w:semiHidden="0" w:uiPriority="63" w:unhideWhenUsed="0"/>
-    <w:lsdException w:name="Medium Shading 2 Accent 4" w:semiHidden="0" w:uiPriority="64" w:unhideWhenUsed="0"/>
-    <w:lsdException w:name="Medium List 1 Accent 4" w:semiHidden="0" w:uiPriority="65" w:unhideWhenUsed="0"/>
-    <w:lsdException w:name="Medium List 2 Accent 4" w:semiHidden="0" w:uiPriority="66" w:unhideWhenUsed="0"/>
-    <w:lsdException w:name="Medium Grid 1 Accent 4" w:semiHidden="0" w:uiPriority="67" w:unhideWhenUsed="0"/>
-    <w:lsdException w:name="Medium Grid 2 Accent 4" w:semiHidden="0" w:uiPriority="68" w:unhideWhenUsed="0"/>
-    <w:lsdException w:name="Medium Grid 3 Accent 4" w:semiHidden="0" w:uiPriority="69" w:unhideWhenUsed="0"/>
-    <w:lsdException w:name="Dark List Accent 4" w:semiHidden="0" w:uiPriority="70" w:unhideWhenUsed="0"/>
-    <w:lsdException w:name="Colorful Shading Accent 4" w:semiHidden="0" w:uiPriority="71" w:unhideWhenUsed="0"/>
-    <w:lsdException w:name="Colorful List Accent 4" w:semiHidden="0" w:uiPriority="72" w:unhideWhenUsed="0"/>
-    <w:lsdException w:name="Colorful Grid Accent 4" w:semiHidden="0" w:uiPriority="73" w:unhideWhenUsed="0"/>
-    <w:lsdException w:name="Light Shading Accent 5" w:semiHidden="0" w:uiPriority="60" w:unhideWhenUsed="0"/>
-    <w:lsdException w:name="Light List Accent 5" w:semiHidden="0" w:uiPriority="61" w:unhideWhenUsed="0"/>
-    <w:lsdException w:name="Light Grid Accent 5" w:semiHidden="0" w:uiPriority="62" w:unhideWhenUsed="0"/>
-    <w:lsdException w:name="Medium Shading 1 Accent 5" w:semiHidden="0" w:uiPriority="63" w:unhideWhenUsed="0"/>
-    <w:lsdException w:name="Medium Shading 2 Accent 5" w:semiHidden="0" w:uiPriority="64" w:unhideWhenUsed="0"/>
-    <w:lsdException w:name="Medium List 1 Accent 5" w:semiHidden="0" w:uiPriority="65" w:unhideWhenUsed="0"/>
-    <w:lsdException w:name="Medium List 2 Accent 5" w:semiHidden="0" w:uiPriority="66" w:unhideWhenUsed="0"/>
-    <w:lsdException w:name="Medium Grid 1 Accent 5" w:semiHidden="0" w:uiPriority="67" w:unhideWhenUsed="0"/>
-    <w:lsdException w:name="Medium Grid 2 Accent 5" w:semiHidden="0" w:uiPriority="68" w:unhideWhenUsed="0"/>
-    <w:lsdException w:name="Medium Grid 3 Accent 5" w:semiHidden="0" w:uiPriority="69" w:unhideWhenUsed="0"/>
-    <w:lsdException w:name="Dark List Accent 5" w:semiHidden="0" w:uiPriority="70" w:unhideWhenUsed="0"/>
-    <w:lsdException w:name="Colorful Shading Accent 5" w:semiHidden="0" w:uiPriority="71" w:unhideWhenUsed="0"/>
-    <w:lsdException w:name="Colorful List Accent 5" w:semiHidden="0" w:uiPriority="72" w:unhideWhenUsed="0"/>
-    <w:lsdException w:name="Colorful Grid Accent 5" w:semiHidden="0" w:uiPriority="73" w:unhideWhenUsed="0"/>
-    <w:lsdException w:name="Light Shading Accent 6" w:semiHidden="0" w:uiPriority="60" w:unhideWhenUsed="0"/>
-    <w:lsdException w:name="Light List Accent 6" w:semiHidden="0" w:uiPriority="61" w:unhideWhenUsed="0"/>
-    <w:lsdException w:name="Light Grid Accent 6" w:semiHidden="0" w:uiPriority="62" w:unhideWhenUsed="0"/>
-    <w:lsdException w:name="Medium Shading 1 Accent 6" w:semiHidden="0" w:uiPriority="63" w:unhideWhenUsed="0"/>
-    <w:lsdException w:name="Medium Shading 2 Accent 6" w:semiHidden="0" w:uiPriority="64" w:unhideWhenUsed="0"/>
-    <w:lsdException w:name="Medium List 1 Accent 6" w:semiHidden="0" w:uiPriority="65" w:unhideWhenUsed="0"/>
-    <w:lsdException w:name="Medium List 2 Accent 6" w:semiHidden="0" w:uiPriority="66" w:unhideWhenUsed="0"/>
-    <w:lsdException w:name="Medium Grid 1 Accent 6" w:semiHidden="0" w:uiPriority="67" w:unhideWhenUsed="0"/>
-    <w:lsdException w:name="Medium Grid 2 Accent 6" w:semiHidden="0" w:uiPriority="68" w:unhideWhenUsed="0"/>
-    <w:lsdException w:name="Medium Grid 3 Accent 6" w:semiHidden="0" w:uiPriority="69" w:unhideWhenUsed="0"/>
-    <w:lsdException w:name="Dark List Accent 6" w:semiHidden="0" w:uiPriority="70" w:unhideWhenUsed="0"/>
-    <w:lsdException w:name="Colorful Shading Accent 6" w:semiHidden="0" w:uiPriority="71" w:unhideWhenUsed="0"/>
-    <w:lsdException w:name="Colorful List Accent 6" w:semiHidden="0" w:uiPriority="72" w:unhideWhenUsed="0"/>
-    <w:lsdException w:name="Colorful Grid Accent 6" w:semiHidden="0" w:uiPriority="73" w:unhideWhenUsed="0"/>
-    <w:lsdException w:name="Subtle Emphasis" w:semiHidden="0" w:uiPriority="19" w:unhideWhenUsed="0" w:qFormat="1"/>
-    <w:lsdException w:name="Intense Emphasis" w:semiHidden="0" w:uiPriority="21" w:unhideWhenUsed="0" w:qFormat="1"/>
-    <w:lsdException w:name="Subtle Reference" w:semiHidden="0" w:uiPriority="31" w:unhideWhenUsed="0" w:qFormat="1"/>
-    <w:lsdException w:name="Intense Reference" w:semiHidden="0" w:uiPriority="32" w:unhideWhenUsed="0" w:qFormat="1"/>
-    <w:lsdException w:name="Book Title" w:semiHidden="0" w:uiPriority="33" w:unhideWhenUsed="0" w:qFormat="1"/>
-    <w:lsdException w:name="Bibliography" w:uiPriority="37"/>
-    <w:lsdException w:name="TOC Heading" w:uiPriority="39" w:qFormat="1"/>
-  </w:latentStyles>
-  <w:style w:type="paragraph" w:default="1" w:styleId="Normal">
-    <w:name w:val="Normal"/>
-    <w:qFormat/>
-    <w:rsid w:val="005E4D12"/>
-    <w:pPr>
-      <w:spacing w:after="120" w:line="240" w:lineRule="auto"/>
-      <w:jc w:val="both"/>
-    </w:pPr>
-    <w:rPr>
-      <w:rFonts w:ascii="Arial" w:eastAsia="Times New Roman" w:hAnsi="Arial" w:cs="Times New Roman"/>
-      <w:color w:val="000000"/>
-      <w:sz w:val="20"/>
-      <w:szCs w:val="20"/>
-      <w:lang w:val="en-GB"/>
-    </w:rPr>
-  </w:style>
-  <w:style w:type="character" w:default="1" w:styleId="DefaultParagraphFont">
-    <w:name w:val="Default Paragraph Font"/>
-    <w:uiPriority w:val="1"/>
     <w:unhideWhenUsed/>
   </w:style>
   <w:style w:type="table" w:default="1" w:styleId="TableNormal">
@@ -8512,7 +8340,7 @@
 </file>
 
 <file path=customXml/itemProps5.xml><?xml version="1.0" encoding="utf-8"?>
-<ds:datastoreItem xmlns:ds="http://schemas.openxmlformats.org/officeDocument/2006/customXml" ds:itemID="{91E86955-5EFC-2347-ACAE-8AD9975E25B5}">
+<ds:datastoreItem xmlns:ds="http://schemas.openxmlformats.org/officeDocument/2006/customXml" ds:itemID="{F219C6D2-52B3-EB4D-A0BE-296A4357384B}">
   <ds:schemaRefs>
     <ds:schemaRef ds:uri="http://schemas.openxmlformats.org/officeDocument/2006/bibliography"/>
   </ds:schemaRefs>

</xml_diff>